<commit_message>
Phan chia cong viec theo man hinh
</commit_message>
<xml_diff>
--- a/SE03_BaoCaoDoAnCNCNPM.docx
+++ b/SE03_BaoCaoDoAnCNCNPM.docx
@@ -1,6 +1,6 @@
 
 <file path=word/document.xml><?xml version="1.0" encoding="utf-8"?>
-<w:document xmlns:wpc="http://schemas.microsoft.com/office/word/2010/wordprocessingCanvas" xmlns:cx="http://schemas.microsoft.com/office/drawing/2014/chartex" xmlns:mc="http://schemas.openxmlformats.org/markup-compatibility/2006" xmlns:o="urn:schemas-microsoft-com:office:office" xmlns:r="http://schemas.openxmlformats.org/officeDocument/2006/relationships" xmlns:m="http://schemas.openxmlformats.org/officeDocument/2006/math" xmlns:v="urn:schemas-microsoft-com:vml" xmlns:wp14="http://schemas.microsoft.com/office/word/2010/wordprocessingDrawing" xmlns:wp="http://schemas.openxmlformats.org/drawingml/2006/wordprocessingDrawing" xmlns:w10="urn:schemas-microsoft-com:office:word" xmlns:w="http://schemas.openxmlformats.org/wordprocessingml/2006/main" xmlns:w14="http://schemas.microsoft.com/office/word/2010/wordml" xmlns:w15="http://schemas.microsoft.com/office/word/2012/wordml" xmlns:w16se="http://schemas.microsoft.com/office/word/2015/wordml/symex" xmlns:wpg="http://schemas.microsoft.com/office/word/2010/wordprocessingGroup" xmlns:wpi="http://schemas.microsoft.com/office/word/2010/wordprocessingInk" xmlns:wne="http://schemas.microsoft.com/office/word/2006/wordml" xmlns:wps="http://schemas.microsoft.com/office/word/2010/wordprocessingShape" mc:Ignorable="w14 w15 w16se wp14">
+<w:document xmlns:wpc="http://schemas.microsoft.com/office/word/2010/wordprocessingCanvas" xmlns:mc="http://schemas.openxmlformats.org/markup-compatibility/2006" xmlns:o="urn:schemas-microsoft-com:office:office" xmlns:r="http://schemas.openxmlformats.org/officeDocument/2006/relationships" xmlns:m="http://schemas.openxmlformats.org/officeDocument/2006/math" xmlns:v="urn:schemas-microsoft-com:vml" xmlns:wp14="http://schemas.microsoft.com/office/word/2010/wordprocessingDrawing" xmlns:wp="http://schemas.openxmlformats.org/drawingml/2006/wordprocessingDrawing" xmlns:w10="urn:schemas-microsoft-com:office:word" xmlns:w="http://schemas.openxmlformats.org/wordprocessingml/2006/main" xmlns:w14="http://schemas.microsoft.com/office/word/2010/wordml" xmlns:w15="http://schemas.microsoft.com/office/word/2012/wordml" xmlns:wpg="http://schemas.microsoft.com/office/word/2010/wordprocessingGroup" xmlns:wpi="http://schemas.microsoft.com/office/word/2010/wordprocessingInk" xmlns:wne="http://schemas.microsoft.com/office/word/2006/wordml" xmlns:wps="http://schemas.microsoft.com/office/word/2010/wordprocessingShape" mc:Ignorable="w14 w15 wp14">
   <w:body>
     <w:p>
       <w:pPr>
@@ -609,7 +609,7 @@
               </wp:anchor>
             </w:drawing>
           </mc:Choice>
-          <mc:Fallback>
+          <mc:Fallback xmlns:w16se="http://schemas.microsoft.com/office/word/2015/wordml/symex" xmlns:cx="http://schemas.microsoft.com/office/drawing/2014/chartex">
             <w:pict>
               <v:group w14:anchorId="6FDB34A2" id="Group 10569" o:spid="_x0000_s1026" style="position:absolute;margin-left:-49.45pt;margin-top:-24.8pt;width:490.5pt;height:747pt;z-index:-251650048;mso-position-horizontal-relative:margin" coordorigin="1985,1418" coordsize="8820,14097" o:gfxdata="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">
                 <v:group id="Group 13" o:spid="_x0000_s1027" style="position:absolute;left:1985;top:1418;width:1905;height:1920" coordorigin="1985,1418" coordsize="1905,1920" o:gfxdata="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">
@@ -1656,7 +1656,7 @@
             </w:rPr>
             <w:fldChar w:fldCharType="separate"/>
           </w:r>
-          <w:hyperlink w:anchor="_Toc499583574" w:history="1">
+          <w:hyperlink w:anchor="_Toc8208610" w:history="1">
             <w:r>
               <w:rPr>
                 <w:rStyle w:val="Hyperlink"/>
@@ -1706,7 +1706,7 @@
                 <w:noProof/>
                 <w:webHidden/>
               </w:rPr>
-              <w:instrText xml:space="preserve"> PAGEREF _Toc499583574 \h </w:instrText>
+              <w:instrText xml:space="preserve"> PAGEREF _Toc8208610 \h </w:instrText>
             </w:r>
             <w:r>
               <w:rPr>
@@ -1755,7 +1755,7 @@
               <w:lang w:val="en-US"/>
             </w:rPr>
           </w:pPr>
-          <w:hyperlink w:anchor="_Toc499583575" w:history="1">
+          <w:hyperlink w:anchor="_Toc8208611" w:history="1">
             <w:r>
               <w:rPr>
                 <w:rStyle w:val="Hyperlink"/>
@@ -1806,7 +1806,7 @@
                 <w:noProof/>
                 <w:webHidden/>
               </w:rPr>
-              <w:instrText xml:space="preserve"> PAGEREF _Toc499583575 \h </w:instrText>
+              <w:instrText xml:space="preserve"> PAGEREF _Toc8208611 \h </w:instrText>
             </w:r>
             <w:r>
               <w:rPr>
@@ -1853,7 +1853,7 @@
               <w:lang w:val="en-US"/>
             </w:rPr>
           </w:pPr>
-          <w:hyperlink w:anchor="_Toc499583576" w:history="1">
+          <w:hyperlink w:anchor="_Toc8208612" w:history="1">
             <w:r>
               <w:rPr>
                 <w:rStyle w:val="Hyperlink"/>
@@ -1902,7 +1902,7 @@
                 <w:noProof/>
                 <w:webHidden/>
               </w:rPr>
-              <w:instrText xml:space="preserve"> PAGEREF _Toc499583576 \h </w:instrText>
+              <w:instrText xml:space="preserve"> PAGEREF _Toc8208612 \h </w:instrText>
             </w:r>
             <w:r>
               <w:rPr>
@@ -1949,7 +1949,7 @@
               <w:lang w:val="en-US"/>
             </w:rPr>
           </w:pPr>
-          <w:hyperlink w:anchor="_Toc499583577" w:history="1">
+          <w:hyperlink w:anchor="_Toc8208613" w:history="1">
             <w:r>
               <w:rPr>
                 <w:rStyle w:val="Hyperlink"/>
@@ -1998,7 +1998,7 @@
                 <w:noProof/>
                 <w:webHidden/>
               </w:rPr>
-              <w:instrText xml:space="preserve"> PAGEREF _Toc499583577 \h </w:instrText>
+              <w:instrText xml:space="preserve"> PAGEREF _Toc8208613 \h </w:instrText>
             </w:r>
             <w:r>
               <w:rPr>
@@ -2047,7 +2047,7 @@
               <w:lang w:val="en-US"/>
             </w:rPr>
           </w:pPr>
-          <w:hyperlink w:anchor="_Toc499583578" w:history="1">
+          <w:hyperlink w:anchor="_Toc8208614" w:history="1">
             <w:r>
               <w:rPr>
                 <w:rStyle w:val="Hyperlink"/>
@@ -2098,7 +2098,7 @@
                 <w:noProof/>
                 <w:webHidden/>
               </w:rPr>
-              <w:instrText xml:space="preserve"> PAGEREF _Toc499583578 \h </w:instrText>
+              <w:instrText xml:space="preserve"> PAGEREF _Toc8208614 \h </w:instrText>
             </w:r>
             <w:r>
               <w:rPr>
@@ -2145,7 +2145,7 @@
               <w:lang w:val="en-US"/>
             </w:rPr>
           </w:pPr>
-          <w:hyperlink w:anchor="_Toc499583579" w:history="1">
+          <w:hyperlink w:anchor="_Toc8208615" w:history="1">
             <w:r>
               <w:rPr>
                 <w:rStyle w:val="Hyperlink"/>
@@ -2192,7 +2192,7 @@
                 <w:noProof/>
                 <w:webHidden/>
               </w:rPr>
-              <w:instrText xml:space="preserve"> PAGEREF _Toc499583579 \h </w:instrText>
+              <w:instrText xml:space="preserve"> PAGEREF _Toc8208615 \h </w:instrText>
             </w:r>
             <w:r>
               <w:rPr>
@@ -2239,7 +2239,7 @@
               <w:lang w:val="en-US"/>
             </w:rPr>
           </w:pPr>
-          <w:hyperlink w:anchor="_Toc499583580" w:history="1">
+          <w:hyperlink w:anchor="_Toc8208616" w:history="1">
             <w:r>
               <w:rPr>
                 <w:rStyle w:val="Hyperlink"/>
@@ -2286,7 +2286,7 @@
                 <w:noProof/>
                 <w:webHidden/>
               </w:rPr>
-              <w:instrText xml:space="preserve"> PAGEREF _Toc499583580 \h </w:instrText>
+              <w:instrText xml:space="preserve"> PAGEREF _Toc8208616 \h </w:instrText>
             </w:r>
             <w:r>
               <w:rPr>
@@ -2333,7 +2333,7 @@
               <w:lang w:val="en-US"/>
             </w:rPr>
           </w:pPr>
-          <w:hyperlink w:anchor="_Toc499583581" w:history="1">
+          <w:hyperlink w:anchor="_Toc8208617" w:history="1">
             <w:r>
               <w:rPr>
                 <w:rStyle w:val="Hyperlink"/>
@@ -2380,7 +2380,7 @@
                 <w:noProof/>
                 <w:webHidden/>
               </w:rPr>
-              <w:instrText xml:space="preserve"> PAGEREF _Toc499583581 \h </w:instrText>
+              <w:instrText xml:space="preserve"> PAGEREF _Toc8208617 \h </w:instrText>
             </w:r>
             <w:r>
               <w:rPr>
@@ -2400,7 +2400,7 @@
                 <w:noProof/>
                 <w:webHidden/>
               </w:rPr>
-              <w:t>7</w:t>
+              <w:t>8</w:t>
             </w:r>
             <w:r>
               <w:rPr>
@@ -2427,7 +2427,7 @@
               <w:lang w:val="en-US"/>
             </w:rPr>
           </w:pPr>
-          <w:hyperlink w:anchor="_Toc499583582" w:history="1">
+          <w:hyperlink w:anchor="_Toc8208618" w:history="1">
             <w:r>
               <w:rPr>
                 <w:rStyle w:val="Hyperlink"/>
@@ -2474,7 +2474,7 @@
                 <w:noProof/>
                 <w:webHidden/>
               </w:rPr>
-              <w:instrText xml:space="preserve"> PAGEREF _Toc499583582 \h </w:instrText>
+              <w:instrText xml:space="preserve"> PAGEREF _Toc8208618 \h </w:instrText>
             </w:r>
             <w:r>
               <w:rPr>
@@ -2523,7 +2523,7 @@
               <w:lang w:val="en-US"/>
             </w:rPr>
           </w:pPr>
-          <w:hyperlink w:anchor="_Toc499583583" w:history="1">
+          <w:hyperlink w:anchor="_Toc8208619" w:history="1">
             <w:r>
               <w:rPr>
                 <w:rStyle w:val="Hyperlink"/>
@@ -2572,7 +2572,7 @@
                 <w:noProof/>
                 <w:webHidden/>
               </w:rPr>
-              <w:instrText xml:space="preserve"> PAGEREF _Toc499583583 \h </w:instrText>
+              <w:instrText xml:space="preserve"> PAGEREF _Toc8208619 \h </w:instrText>
             </w:r>
             <w:r>
               <w:rPr>
@@ -2619,7 +2619,7 @@
               <w:lang w:val="en-US"/>
             </w:rPr>
           </w:pPr>
-          <w:hyperlink w:anchor="_Toc499583584" w:history="1">
+          <w:hyperlink w:anchor="_Toc8208620" w:history="1">
             <w:r>
               <w:rPr>
                 <w:rStyle w:val="Hyperlink"/>
@@ -2669,10 +2669,10 @@
               <mc:AlternateContent>
                 <mc:Choice Requires="wps">
                   <w:drawing>
-                    <wp:inline distT="0" distB="0" distL="0" distR="0" wp14:anchorId="20346752" wp14:editId="156C7CCC">
+                    <wp:inline distT="0" distB="0" distL="0" distR="0" wp14:anchorId="08FC4968" wp14:editId="5198E11A">
                       <wp:extent cx="304800" cy="304800"/>
                       <wp:effectExtent l="0" t="0" r="0" b="0"/>
-                      <wp:docPr id="24" name="AutoShape 3" descr="https://nguyentanthai.mybalsamiq.com/projects/websitethctinganhchohcsinhtiuhc/%C4%90%C4%83ng%20k%C3%BD%20th%C3%A0nh%20vi%C3%AAn.jpeg?version=2&amp;etag=jijXwU_iDRQHEzx89y_huSDJwB1L8k9I"/>
+                      <wp:docPr id="50" name="AutoShape 3" descr="https://nguyentanthai.mybalsamiq.com/projects/websitethctinganhchohcsinhtiuhc/%C4%90%C4%83ng%20k%C3%BD%20th%C3%A0nh%20vi%C3%AAn.jpeg?version=2&amp;etag=jijXwU_iDRQHEzx89y_huSDJwB1L8k9I"/>
                       <wp:cNvGraphicFramePr>
                         <a:graphicFrameLocks xmlns:a="http://schemas.openxmlformats.org/drawingml/2006/main" noChangeAspect="1"/>
                       </wp:cNvGraphicFramePr>
@@ -2725,7 +2725,7 @@
                 </mc:Choice>
                 <mc:Fallback>
                   <w:pict>
-                    <v:rect w14:anchorId="2168AE9B" id="AutoShape 3" o:spid="_x0000_s1026" alt="https://nguyentanthai.mybalsamiq.com/projects/websitethctinganhchohcsinhtiuhc/%C4%90%C4%83ng%20k%C3%BD%20th%C3%A0nh%20vi%C3%AAn.jpeg?version=2&amp;etag=jijXwU_iDRQHEzx89y_huSDJwB1L8k9I" style="width:24pt;height:24pt;visibility:visible;mso-wrap-style:square;mso-left-percent:-10001;mso-top-percent:-10001;mso-position-horizontal:absolute;mso-position-horizontal-relative:char;mso-position-vertical:absolute;mso-position-vertical-relative:line;mso-left-percent:-10001;mso-top-percent:-10001;v-text-anchor:top" o:gfxdata="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" filled="f" stroked="f">
+                    <v:rect w14:anchorId="188DC79B" id="AutoShape 3" o:spid="_x0000_s1026" alt="https://nguyentanthai.mybalsamiq.com/projects/websitethctinganhchohcsinhtiuhc/%C4%90%C4%83ng%20k%C3%BD%20th%C3%A0nh%20vi%C3%AAn.jpeg?version=2&amp;etag=jijXwU_iDRQHEzx89y_huSDJwB1L8k9I" style="width:24pt;height:24pt;visibility:visible;mso-wrap-style:square;mso-left-percent:-10001;mso-top-percent:-10001;mso-position-horizontal:absolute;mso-position-horizontal-relative:char;mso-position-vertical:absolute;mso-position-vertical-relative:line;mso-left-percent:-10001;mso-top-percent:-10001;v-text-anchor:top" o:gfxdata="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" filled="f" stroked="f">
                       <o:lock v:ext="edit" aspectratio="t"/>
                       <w10:anchorlock/>
                     </v:rect>
@@ -2752,7 +2752,7 @@
                 <w:noProof/>
                 <w:webHidden/>
               </w:rPr>
-              <w:instrText xml:space="preserve"> PAGEREF _Toc499583584 \h </w:instrText>
+              <w:instrText xml:space="preserve"> PAGEREF _Toc8208620 \h </w:instrText>
             </w:r>
             <w:r>
               <w:rPr>
@@ -2799,7 +2799,7 @@
               <w:lang w:val="en-US"/>
             </w:rPr>
           </w:pPr>
-          <w:hyperlink w:anchor="_Toc499583585" w:history="1">
+          <w:hyperlink w:anchor="_Toc8208621" w:history="1">
             <w:r>
               <w:rPr>
                 <w:rStyle w:val="Hyperlink"/>
@@ -2827,7 +2827,7 @@
                 <w:b/>
                 <w:noProof/>
               </w:rPr>
-              <w:t>Màn hình lựa chọn bài học</w:t>
+              <w:t>Shop Owner</w:t>
             </w:r>
             <w:r>
               <w:rPr>
@@ -2848,7 +2848,7 @@
                 <w:noProof/>
                 <w:webHidden/>
               </w:rPr>
-              <w:instrText xml:space="preserve"> PAGEREF _Toc499583585 \h </w:instrText>
+              <w:instrText xml:space="preserve"> PAGEREF _Toc8208621 \h </w:instrText>
             </w:r>
             <w:r>
               <w:rPr>
@@ -2896,7 +2896,7 @@
               <w:lang w:val="en-US"/>
             </w:rPr>
           </w:pPr>
-          <w:hyperlink w:anchor="_Toc499583586" w:history="1">
+          <w:hyperlink w:anchor="_Toc8208622" w:history="1">
             <w:r>
               <w:rPr>
                 <w:rStyle w:val="Hyperlink"/>
@@ -2945,7 +2945,7 @@
                 <w:noProof/>
                 <w:webHidden/>
               </w:rPr>
-              <w:instrText xml:space="preserve"> PAGEREF _Toc499583586 \h </w:instrText>
+              <w:instrText xml:space="preserve"> PAGEREF _Toc8208622 \h </w:instrText>
             </w:r>
             <w:r>
               <w:rPr>
@@ -2993,7 +2993,7 @@
               <w:lang w:val="en-US"/>
             </w:rPr>
           </w:pPr>
-          <w:hyperlink w:anchor="_Toc499583587" w:history="1">
+          <w:hyperlink w:anchor="_Toc8208623" w:history="1">
             <w:r>
               <w:rPr>
                 <w:rStyle w:val="Hyperlink"/>
@@ -3042,7 +3042,7 @@
                 <w:noProof/>
                 <w:webHidden/>
               </w:rPr>
-              <w:instrText xml:space="preserve"> PAGEREF _Toc499583587 \h </w:instrText>
+              <w:instrText xml:space="preserve"> PAGEREF _Toc8208623 \h </w:instrText>
             </w:r>
             <w:r>
               <w:rPr>
@@ -3090,7 +3090,7 @@
               <w:lang w:val="en-US"/>
             </w:rPr>
           </w:pPr>
-          <w:hyperlink w:anchor="_Toc499583588" w:history="1">
+          <w:hyperlink w:anchor="_Toc8208624" w:history="1">
             <w:r>
               <w:rPr>
                 <w:rStyle w:val="Hyperlink"/>
@@ -3139,7 +3139,7 @@
                 <w:noProof/>
                 <w:webHidden/>
               </w:rPr>
-              <w:instrText xml:space="preserve"> PAGEREF _Toc499583588 \h </w:instrText>
+              <w:instrText xml:space="preserve"> PAGEREF _Toc8208624 \h </w:instrText>
             </w:r>
             <w:r>
               <w:rPr>
@@ -3187,7 +3187,7 @@
               <w:lang w:val="en-US"/>
             </w:rPr>
           </w:pPr>
-          <w:hyperlink w:anchor="_Toc499583589" w:history="1">
+          <w:hyperlink w:anchor="_Toc8208625" w:history="1">
             <w:r>
               <w:rPr>
                 <w:rStyle w:val="Hyperlink"/>
@@ -3236,7 +3236,7 @@
                 <w:noProof/>
                 <w:webHidden/>
               </w:rPr>
-              <w:instrText xml:space="preserve"> PAGEREF _Toc499583589 \h </w:instrText>
+              <w:instrText xml:space="preserve"> PAGEREF _Toc8208625 \h </w:instrText>
             </w:r>
             <w:r>
               <w:rPr>
@@ -3284,7 +3284,7 @@
               <w:lang w:val="en-US"/>
             </w:rPr>
           </w:pPr>
-          <w:hyperlink w:anchor="_Toc499583590" w:history="1">
+          <w:hyperlink w:anchor="_Toc8208626" w:history="1">
             <w:r>
               <w:rPr>
                 <w:rStyle w:val="Hyperlink"/>
@@ -3333,7 +3333,7 @@
                 <w:noProof/>
                 <w:webHidden/>
               </w:rPr>
-              <w:instrText xml:space="preserve"> PAGEREF _Toc499583590 \h </w:instrText>
+              <w:instrText xml:space="preserve"> PAGEREF _Toc8208626 \h </w:instrText>
             </w:r>
             <w:r>
               <w:rPr>
@@ -3381,7 +3381,7 @@
               <w:lang w:val="en-US"/>
             </w:rPr>
           </w:pPr>
-          <w:hyperlink w:anchor="_Toc499583591" w:history="1">
+          <w:hyperlink w:anchor="_Toc8208627" w:history="1">
             <w:r>
               <w:rPr>
                 <w:rStyle w:val="Hyperlink"/>
@@ -3430,7 +3430,7 @@
                 <w:noProof/>
                 <w:webHidden/>
               </w:rPr>
-              <w:instrText xml:space="preserve"> PAGEREF _Toc499583591 \h </w:instrText>
+              <w:instrText xml:space="preserve"> PAGEREF _Toc8208627 \h </w:instrText>
             </w:r>
             <w:r>
               <w:rPr>
@@ -3478,7 +3478,7 @@
               <w:lang w:val="en-US"/>
             </w:rPr>
           </w:pPr>
-          <w:hyperlink w:anchor="_Toc499583592" w:history="1">
+          <w:hyperlink w:anchor="_Toc8208628" w:history="1">
             <w:r>
               <w:rPr>
                 <w:rStyle w:val="Hyperlink"/>
@@ -3527,7 +3527,7 @@
                 <w:noProof/>
                 <w:webHidden/>
               </w:rPr>
-              <w:instrText xml:space="preserve"> PAGEREF _Toc499583592 \h </w:instrText>
+              <w:instrText xml:space="preserve"> PAGEREF _Toc8208628 \h </w:instrText>
             </w:r>
             <w:r>
               <w:rPr>
@@ -3575,7 +3575,7 @@
               <w:lang w:val="en-US"/>
             </w:rPr>
           </w:pPr>
-          <w:hyperlink w:anchor="_Toc499583593" w:history="1">
+          <w:hyperlink w:anchor="_Toc8208629" w:history="1">
             <w:r>
               <w:rPr>
                 <w:rStyle w:val="Hyperlink"/>
@@ -3624,7 +3624,7 @@
                 <w:noProof/>
                 <w:webHidden/>
               </w:rPr>
-              <w:instrText xml:space="preserve"> PAGEREF _Toc499583593 \h </w:instrText>
+              <w:instrText xml:space="preserve"> PAGEREF _Toc8208629 \h </w:instrText>
             </w:r>
             <w:r>
               <w:rPr>
@@ -3671,7 +3671,7 @@
               <w:lang w:val="en-US"/>
             </w:rPr>
           </w:pPr>
-          <w:hyperlink w:anchor="_Toc499583594" w:history="1">
+          <w:hyperlink w:anchor="_Toc8208630" w:history="1">
             <w:r>
               <w:rPr>
                 <w:rStyle w:val="Hyperlink"/>
@@ -3720,7 +3720,7 @@
                 <w:noProof/>
                 <w:webHidden/>
               </w:rPr>
-              <w:instrText xml:space="preserve"> PAGEREF _Toc499583594 \h </w:instrText>
+              <w:instrText xml:space="preserve"> PAGEREF _Toc8208630 \h </w:instrText>
             </w:r>
             <w:r>
               <w:rPr>
@@ -3768,7 +3768,7 @@
               <w:lang w:val="en-US"/>
             </w:rPr>
           </w:pPr>
-          <w:hyperlink w:anchor="_Toc499583595" w:history="1">
+          <w:hyperlink w:anchor="_Toc8208631" w:history="1">
             <w:r>
               <w:rPr>
                 <w:rStyle w:val="Hyperlink"/>
@@ -3817,7 +3817,7 @@
                 <w:noProof/>
                 <w:webHidden/>
               </w:rPr>
-              <w:instrText xml:space="preserve"> PAGEREF _Toc499583595 \h </w:instrText>
+              <w:instrText xml:space="preserve"> PAGEREF _Toc8208631 \h </w:instrText>
             </w:r>
             <w:r>
               <w:rPr>
@@ -3865,7 +3865,7 @@
               <w:lang w:val="en-US"/>
             </w:rPr>
           </w:pPr>
-          <w:hyperlink w:anchor="_Toc499583596" w:history="1">
+          <w:hyperlink w:anchor="_Toc8208632" w:history="1">
             <w:r>
               <w:rPr>
                 <w:rStyle w:val="Hyperlink"/>
@@ -3914,7 +3914,7 @@
                 <w:noProof/>
                 <w:webHidden/>
               </w:rPr>
-              <w:instrText xml:space="preserve"> PAGEREF _Toc499583596 \h </w:instrText>
+              <w:instrText xml:space="preserve"> PAGEREF _Toc8208632 \h </w:instrText>
             </w:r>
             <w:r>
               <w:rPr>
@@ -3962,7 +3962,7 @@
               <w:lang w:val="en-US"/>
             </w:rPr>
           </w:pPr>
-          <w:hyperlink w:anchor="_Toc499583597" w:history="1">
+          <w:hyperlink w:anchor="_Toc8208633" w:history="1">
             <w:r>
               <w:rPr>
                 <w:rStyle w:val="Hyperlink"/>
@@ -4011,7 +4011,7 @@
                 <w:noProof/>
                 <w:webHidden/>
               </w:rPr>
-              <w:instrText xml:space="preserve"> PAGEREF _Toc499583597 \h </w:instrText>
+              <w:instrText xml:space="preserve"> PAGEREF _Toc8208633 \h </w:instrText>
             </w:r>
             <w:r>
               <w:rPr>
@@ -4059,7 +4059,7 @@
               <w:lang w:val="en-US"/>
             </w:rPr>
           </w:pPr>
-          <w:hyperlink w:anchor="_Toc499583598" w:history="1">
+          <w:hyperlink w:anchor="_Toc8208634" w:history="1">
             <w:r>
               <w:rPr>
                 <w:rStyle w:val="Hyperlink"/>
@@ -4108,7 +4108,7 @@
                 <w:noProof/>
                 <w:webHidden/>
               </w:rPr>
-              <w:instrText xml:space="preserve"> PAGEREF _Toc499583598 \h </w:instrText>
+              <w:instrText xml:space="preserve"> PAGEREF _Toc8208634 \h </w:instrText>
             </w:r>
             <w:r>
               <w:rPr>
@@ -4156,7 +4156,7 @@
               <w:lang w:val="en-US"/>
             </w:rPr>
           </w:pPr>
-          <w:hyperlink w:anchor="_Toc499583599" w:history="1">
+          <w:hyperlink w:anchor="_Toc8208635" w:history="1">
             <w:r>
               <w:rPr>
                 <w:rStyle w:val="Hyperlink"/>
@@ -4205,7 +4205,7 @@
                 <w:noProof/>
                 <w:webHidden/>
               </w:rPr>
-              <w:instrText xml:space="preserve"> PAGEREF _Toc499583599 \h </w:instrText>
+              <w:instrText xml:space="preserve"> PAGEREF _Toc8208635 \h </w:instrText>
             </w:r>
             <w:r>
               <w:rPr>
@@ -4253,7 +4253,7 @@
               <w:lang w:val="en-US"/>
             </w:rPr>
           </w:pPr>
-          <w:hyperlink w:anchor="_Toc499583600" w:history="1">
+          <w:hyperlink w:anchor="_Toc8208636" w:history="1">
             <w:r>
               <w:rPr>
                 <w:rStyle w:val="Hyperlink"/>
@@ -4302,7 +4302,7 @@
                 <w:noProof/>
                 <w:webHidden/>
               </w:rPr>
-              <w:instrText xml:space="preserve"> PAGEREF _Toc499583600 \h </w:instrText>
+              <w:instrText xml:space="preserve"> PAGEREF _Toc8208636 \h </w:instrText>
             </w:r>
             <w:r>
               <w:rPr>
@@ -4350,7 +4350,7 @@
               <w:lang w:val="en-US"/>
             </w:rPr>
           </w:pPr>
-          <w:hyperlink w:anchor="_Toc499583601" w:history="1">
+          <w:hyperlink w:anchor="_Toc8208637" w:history="1">
             <w:r>
               <w:rPr>
                 <w:rStyle w:val="Hyperlink"/>
@@ -4399,7 +4399,7 @@
                 <w:noProof/>
                 <w:webHidden/>
               </w:rPr>
-              <w:instrText xml:space="preserve"> PAGEREF _Toc499583601 \h </w:instrText>
+              <w:instrText xml:space="preserve"> PAGEREF _Toc8208637 \h </w:instrText>
             </w:r>
             <w:r>
               <w:rPr>
@@ -4447,7 +4447,7 @@
               <w:lang w:val="en-US"/>
             </w:rPr>
           </w:pPr>
-          <w:hyperlink w:anchor="_Toc499583602" w:history="1">
+          <w:hyperlink w:anchor="_Toc8208638" w:history="1">
             <w:r>
               <w:rPr>
                 <w:rStyle w:val="Hyperlink"/>
@@ -4496,7 +4496,7 @@
                 <w:noProof/>
                 <w:webHidden/>
               </w:rPr>
-              <w:instrText xml:space="preserve"> PAGEREF _Toc499583602 \h </w:instrText>
+              <w:instrText xml:space="preserve"> PAGEREF _Toc8208638 \h </w:instrText>
             </w:r>
             <w:r>
               <w:rPr>
@@ -4543,7 +4543,7 @@
               <w:lang w:val="en-US"/>
             </w:rPr>
           </w:pPr>
-          <w:hyperlink w:anchor="_Toc499583603" w:history="1">
+          <w:hyperlink w:anchor="_Toc8208639" w:history="1">
             <w:r>
               <w:rPr>
                 <w:rStyle w:val="Hyperlink"/>
@@ -4571,7 +4571,25 @@
                 <w:b/>
                 <w:noProof/>
               </w:rPr>
-              <w:t>Học sinh</w:t>
+              <w:t>End</w:t>
+            </w:r>
+            <w:r>
+              <w:rPr>
+                <w:rStyle w:val="Hyperlink"/>
+                <w:rFonts w:ascii="Times New Roman" w:hAnsi="Times New Roman" w:cs="Times New Roman"/>
+                <w:b/>
+                <w:noProof/>
+              </w:rPr>
+              <w:t xml:space="preserve"> </w:t>
+            </w:r>
+            <w:r>
+              <w:rPr>
+                <w:rStyle w:val="Hyperlink"/>
+                <w:rFonts w:ascii="Times New Roman" w:hAnsi="Times New Roman" w:cs="Times New Roman"/>
+                <w:b/>
+                <w:noProof/>
+              </w:rPr>
+              <w:t>User - Web</w:t>
             </w:r>
             <w:r>
               <w:rPr>
@@ -4592,7 +4610,7 @@
                 <w:noProof/>
                 <w:webHidden/>
               </w:rPr>
-              <w:instrText xml:space="preserve"> PAGEREF _Toc499583603 \h </w:instrText>
+              <w:instrText xml:space="preserve"> PAGEREF _Toc8208639 \h </w:instrText>
             </w:r>
             <w:r>
               <w:rPr>
@@ -4640,7 +4658,7 @@
               <w:lang w:val="en-US"/>
             </w:rPr>
           </w:pPr>
-          <w:hyperlink w:anchor="_Toc499583604" w:history="1">
+          <w:hyperlink w:anchor="_Toc8208640" w:history="1">
             <w:r>
               <w:rPr>
                 <w:rStyle w:val="Hyperlink"/>
@@ -4689,7 +4707,7 @@
                 <w:noProof/>
                 <w:webHidden/>
               </w:rPr>
-              <w:instrText xml:space="preserve"> PAGEREF _Toc499583604 \h </w:instrText>
+              <w:instrText xml:space="preserve"> PAGEREF _Toc8208640 \h </w:instrText>
             </w:r>
             <w:r>
               <w:rPr>
@@ -4737,7 +4755,7 @@
               <w:lang w:val="en-US"/>
             </w:rPr>
           </w:pPr>
-          <w:hyperlink w:anchor="_Toc499583605" w:history="1">
+          <w:hyperlink w:anchor="_Toc8208641" w:history="1">
             <w:r>
               <w:rPr>
                 <w:rStyle w:val="Hyperlink"/>
@@ -4786,7 +4804,7 @@
                 <w:noProof/>
                 <w:webHidden/>
               </w:rPr>
-              <w:instrText xml:space="preserve"> PAGEREF _Toc499583605 \h </w:instrText>
+              <w:instrText xml:space="preserve"> PAGEREF _Toc8208641 \h </w:instrText>
             </w:r>
             <w:r>
               <w:rPr>
@@ -4833,7 +4851,7 @@
               <w:lang w:val="en-US"/>
             </w:rPr>
           </w:pPr>
-          <w:hyperlink w:anchor="_Toc499583606" w:history="1">
+          <w:hyperlink w:anchor="_Toc8208642" w:history="1">
             <w:r>
               <w:rPr>
                 <w:rStyle w:val="Hyperlink"/>
@@ -4861,7 +4879,7 @@
                 <w:b/>
                 <w:noProof/>
               </w:rPr>
-              <w:t>Giáo viên</w:t>
+              <w:t>Customer - Mobile</w:t>
             </w:r>
             <w:r>
               <w:rPr>
@@ -4882,7 +4900,7 @@
                 <w:noProof/>
                 <w:webHidden/>
               </w:rPr>
-              <w:instrText xml:space="preserve"> PAGEREF _Toc499583606 \h </w:instrText>
+              <w:instrText xml:space="preserve"> PAGEREF _Toc8208642 \h </w:instrText>
             </w:r>
             <w:r>
               <w:rPr>
@@ -4930,7 +4948,7 @@
               <w:lang w:val="en-US"/>
             </w:rPr>
           </w:pPr>
-          <w:hyperlink w:anchor="_Toc499583607" w:history="1">
+          <w:hyperlink w:anchor="_Toc8208643" w:history="1">
             <w:r>
               <w:rPr>
                 <w:rStyle w:val="Hyperlink"/>
@@ -4979,7 +4997,7 @@
                 <w:noProof/>
                 <w:webHidden/>
               </w:rPr>
-              <w:instrText xml:space="preserve"> PAGEREF _Toc499583607 \h </w:instrText>
+              <w:instrText xml:space="preserve"> PAGEREF _Toc8208643 \h </w:instrText>
             </w:r>
             <w:r>
               <w:rPr>
@@ -5027,7 +5045,7 @@
               <w:lang w:val="en-US"/>
             </w:rPr>
           </w:pPr>
-          <w:hyperlink w:anchor="_Toc499583608" w:history="1">
+          <w:hyperlink w:anchor="_Toc8208644" w:history="1">
             <w:r>
               <w:rPr>
                 <w:rStyle w:val="Hyperlink"/>
@@ -5076,7 +5094,7 @@
                 <w:noProof/>
                 <w:webHidden/>
               </w:rPr>
-              <w:instrText xml:space="preserve"> PAGEREF _Toc499583608 \h </w:instrText>
+              <w:instrText xml:space="preserve"> PAGEREF _Toc8208644 \h </w:instrText>
             </w:r>
             <w:r>
               <w:rPr>
@@ -5124,7 +5142,7 @@
               <w:lang w:val="en-US"/>
             </w:rPr>
           </w:pPr>
-          <w:hyperlink w:anchor="_Toc499583609" w:history="1">
+          <w:hyperlink w:anchor="_Toc8208645" w:history="1">
             <w:r>
               <w:rPr>
                 <w:rStyle w:val="Hyperlink"/>
@@ -5172,7 +5190,7 @@
                 <w:noProof/>
                 <w:webHidden/>
               </w:rPr>
-              <w:instrText xml:space="preserve"> PAGEREF _Toc499583609 \h </w:instrText>
+              <w:instrText xml:space="preserve"> PAGEREF _Toc8208645 \h </w:instrText>
             </w:r>
             <w:r>
               <w:rPr>
@@ -5220,7 +5238,7 @@
               <w:lang w:val="en-US"/>
             </w:rPr>
           </w:pPr>
-          <w:hyperlink w:anchor="_Toc499583610" w:history="1">
+          <w:hyperlink w:anchor="_Toc8208646" w:history="1">
             <w:r>
               <w:rPr>
                 <w:rStyle w:val="Hyperlink"/>
@@ -5268,7 +5286,7 @@
                 <w:noProof/>
                 <w:webHidden/>
               </w:rPr>
-              <w:instrText xml:space="preserve"> PAGEREF _Toc499583610 \h </w:instrText>
+              <w:instrText xml:space="preserve"> PAGEREF _Toc8208646 \h </w:instrText>
             </w:r>
             <w:r>
               <w:rPr>
@@ -5316,7 +5334,7 @@
               <w:lang w:val="en-US"/>
             </w:rPr>
           </w:pPr>
-          <w:hyperlink w:anchor="_Toc499583611" w:history="1">
+          <w:hyperlink w:anchor="_Toc8208647" w:history="1">
             <w:r>
               <w:rPr>
                 <w:rStyle w:val="Hyperlink"/>
@@ -5365,7 +5383,7 @@
                 <w:noProof/>
                 <w:webHidden/>
               </w:rPr>
-              <w:instrText xml:space="preserve"> PAGEREF _Toc499583611 \h </w:instrText>
+              <w:instrText xml:space="preserve"> PAGEREF _Toc8208647 \h </w:instrText>
             </w:r>
             <w:r>
               <w:rPr>
@@ -5414,7 +5432,7 @@
               <w:lang w:val="en-US"/>
             </w:rPr>
           </w:pPr>
-          <w:hyperlink w:anchor="_Toc499583612" w:history="1">
+          <w:hyperlink w:anchor="_Toc8208648" w:history="1">
             <w:r>
               <w:rPr>
                 <w:rStyle w:val="Hyperlink"/>
@@ -5463,7 +5481,7 @@
                 <w:noProof/>
                 <w:webHidden/>
               </w:rPr>
-              <w:instrText xml:space="preserve"> PAGEREF _Toc499583612 \h </w:instrText>
+              <w:instrText xml:space="preserve"> PAGEREF _Toc8208648 \h </w:instrText>
             </w:r>
             <w:r>
               <w:rPr>
@@ -5510,7 +5528,7 @@
               <w:lang w:val="en-US"/>
             </w:rPr>
           </w:pPr>
-          <w:hyperlink w:anchor="_Toc499583613" w:history="1">
+          <w:hyperlink w:anchor="_Toc8208649" w:history="1">
             <w:r>
               <w:rPr>
                 <w:rStyle w:val="Hyperlink"/>
@@ -5559,7 +5577,7 @@
                 <w:noProof/>
                 <w:webHidden/>
               </w:rPr>
-              <w:instrText xml:space="preserve"> PAGEREF _Toc499583613 \h </w:instrText>
+              <w:instrText xml:space="preserve"> PAGEREF _Toc8208649 \h </w:instrText>
             </w:r>
             <w:r>
               <w:rPr>
@@ -5606,7 +5624,7 @@
               <w:lang w:val="en-US"/>
             </w:rPr>
           </w:pPr>
-          <w:hyperlink w:anchor="_Toc499583614" w:history="1">
+          <w:hyperlink w:anchor="_Toc8208650" w:history="1">
             <w:r>
               <w:rPr>
                 <w:rStyle w:val="Hyperlink"/>
@@ -5655,7 +5673,7 @@
                 <w:noProof/>
                 <w:webHidden/>
               </w:rPr>
-              <w:instrText xml:space="preserve"> PAGEREF _Toc499583614 \h </w:instrText>
+              <w:instrText xml:space="preserve"> PAGEREF _Toc8208650 \h </w:instrText>
             </w:r>
             <w:r>
               <w:rPr>
@@ -5702,7 +5720,7 @@
               <w:lang w:val="en-US"/>
             </w:rPr>
           </w:pPr>
-          <w:hyperlink w:anchor="_Toc499583615" w:history="1">
+          <w:hyperlink w:anchor="_Toc8208651" w:history="1">
             <w:r>
               <w:rPr>
                 <w:rStyle w:val="Hyperlink"/>
@@ -5751,7 +5769,7 @@
                 <w:noProof/>
                 <w:webHidden/>
               </w:rPr>
-              <w:instrText xml:space="preserve"> PAGEREF _Toc499583615 \h </w:instrText>
+              <w:instrText xml:space="preserve"> PAGEREF _Toc8208651 \h </w:instrText>
             </w:r>
             <w:r>
               <w:rPr>
@@ -5798,7 +5816,7 @@
               <w:lang w:val="en-US"/>
             </w:rPr>
           </w:pPr>
-          <w:hyperlink w:anchor="_Toc499583616" w:history="1">
+          <w:hyperlink w:anchor="_Toc8208652" w:history="1">
             <w:r>
               <w:rPr>
                 <w:rStyle w:val="Hyperlink"/>
@@ -5847,7 +5865,7 @@
                 <w:noProof/>
                 <w:webHidden/>
               </w:rPr>
-              <w:instrText xml:space="preserve"> PAGEREF _Toc499583616 \h </w:instrText>
+              <w:instrText xml:space="preserve"> PAGEREF _Toc8208652 \h </w:instrText>
             </w:r>
             <w:r>
               <w:rPr>
@@ -5894,7 +5912,7 @@
               <w:lang w:val="en-US"/>
             </w:rPr>
           </w:pPr>
-          <w:hyperlink w:anchor="_Toc499583617" w:history="1">
+          <w:hyperlink w:anchor="_Toc8208653" w:history="1">
             <w:r>
               <w:rPr>
                 <w:rStyle w:val="Hyperlink"/>
@@ -5943,7 +5961,7 @@
                 <w:noProof/>
                 <w:webHidden/>
               </w:rPr>
-              <w:instrText xml:space="preserve"> PAGEREF _Toc499583617 \h </w:instrText>
+              <w:instrText xml:space="preserve"> PAGEREF _Toc8208653 \h </w:instrText>
             </w:r>
             <w:r>
               <w:rPr>
@@ -5990,7 +6008,7 @@
               <w:lang w:val="en-US"/>
             </w:rPr>
           </w:pPr>
-          <w:hyperlink w:anchor="_Toc499583618" w:history="1">
+          <w:hyperlink w:anchor="_Toc8208654" w:history="1">
             <w:r>
               <w:rPr>
                 <w:rStyle w:val="Hyperlink"/>
@@ -6039,7 +6057,7 @@
                 <w:noProof/>
                 <w:webHidden/>
               </w:rPr>
-              <w:instrText xml:space="preserve"> PAGEREF _Toc499583618 \h </w:instrText>
+              <w:instrText xml:space="preserve"> PAGEREF _Toc8208654 \h </w:instrText>
             </w:r>
             <w:r>
               <w:rPr>
@@ -6086,7 +6104,7 @@
               <w:lang w:val="en-US"/>
             </w:rPr>
           </w:pPr>
-          <w:hyperlink w:anchor="_Toc499583619" w:history="1">
+          <w:hyperlink w:anchor="_Toc8208655" w:history="1">
             <w:r>
               <w:rPr>
                 <w:rStyle w:val="Hyperlink"/>
@@ -6135,7 +6153,7 @@
                 <w:noProof/>
                 <w:webHidden/>
               </w:rPr>
-              <w:instrText xml:space="preserve"> PAGEREF _Toc499583619 \h </w:instrText>
+              <w:instrText xml:space="preserve"> PAGEREF _Toc8208655 \h </w:instrText>
             </w:r>
             <w:r>
               <w:rPr>
@@ -6182,7 +6200,7 @@
               <w:lang w:val="en-US"/>
             </w:rPr>
           </w:pPr>
-          <w:hyperlink w:anchor="_Toc499583620" w:history="1">
+          <w:hyperlink w:anchor="_Toc8208656" w:history="1">
             <w:r>
               <w:rPr>
                 <w:rStyle w:val="Hyperlink"/>
@@ -6231,7 +6249,7 @@
                 <w:noProof/>
                 <w:webHidden/>
               </w:rPr>
-              <w:instrText xml:space="preserve"> PAGEREF _Toc499583620 \h </w:instrText>
+              <w:instrText xml:space="preserve"> PAGEREF _Toc8208656 \h </w:instrText>
             </w:r>
             <w:r>
               <w:rPr>
@@ -6278,7 +6296,7 @@
               <w:lang w:val="en-US"/>
             </w:rPr>
           </w:pPr>
-          <w:hyperlink w:anchor="_Toc499583621" w:history="1">
+          <w:hyperlink w:anchor="_Toc8208657" w:history="1">
             <w:r>
               <w:rPr>
                 <w:rStyle w:val="Hyperlink"/>
@@ -6327,7 +6345,7 @@
                 <w:noProof/>
                 <w:webHidden/>
               </w:rPr>
-              <w:instrText xml:space="preserve"> PAGEREF _Toc499583621 \h </w:instrText>
+              <w:instrText xml:space="preserve"> PAGEREF _Toc8208657 \h </w:instrText>
             </w:r>
             <w:r>
               <w:rPr>
@@ -6374,7 +6392,7 @@
               <w:lang w:val="en-US"/>
             </w:rPr>
           </w:pPr>
-          <w:hyperlink w:anchor="_Toc499583622" w:history="1">
+          <w:hyperlink w:anchor="_Toc8208658" w:history="1">
             <w:r>
               <w:rPr>
                 <w:rStyle w:val="Hyperlink"/>
@@ -6423,7 +6441,7 @@
                 <w:noProof/>
                 <w:webHidden/>
               </w:rPr>
-              <w:instrText xml:space="preserve"> PAGEREF _Toc499583622 \h </w:instrText>
+              <w:instrText xml:space="preserve"> PAGEREF _Toc8208658 \h </w:instrText>
             </w:r>
             <w:r>
               <w:rPr>
@@ -6471,7 +6489,7 @@
               <w:lang w:val="en-US"/>
             </w:rPr>
           </w:pPr>
-          <w:hyperlink w:anchor="_Toc499583623" w:history="1">
+          <w:hyperlink w:anchor="_Toc8208659" w:history="1">
             <w:r>
               <w:rPr>
                 <w:rStyle w:val="Hyperlink"/>
@@ -6521,7 +6539,7 @@
                 <w:noProof/>
                 <w:webHidden/>
               </w:rPr>
-              <w:instrText xml:space="preserve"> PAGEREF _Toc499583623 \h </w:instrText>
+              <w:instrText xml:space="preserve"> PAGEREF _Toc8208659 \h </w:instrText>
             </w:r>
             <w:r>
               <w:rPr>
@@ -6569,7 +6587,7 @@
               <w:lang w:val="en-US"/>
             </w:rPr>
           </w:pPr>
-          <w:hyperlink w:anchor="_Toc499583624" w:history="1">
+          <w:hyperlink w:anchor="_Toc8208660" w:history="1">
             <w:r>
               <w:rPr>
                 <w:rStyle w:val="Hyperlink"/>
@@ -6619,7 +6637,7 @@
                 <w:noProof/>
                 <w:webHidden/>
               </w:rPr>
-              <w:instrText xml:space="preserve"> PAGEREF _Toc499583624 \h </w:instrText>
+              <w:instrText xml:space="preserve"> PAGEREF _Toc8208660 \h </w:instrText>
             </w:r>
             <w:r>
               <w:rPr>
@@ -6667,7 +6685,7 @@
               <w:lang w:val="en-US"/>
             </w:rPr>
           </w:pPr>
-          <w:hyperlink w:anchor="_Toc499583625" w:history="1">
+          <w:hyperlink w:anchor="_Toc8208661" w:history="1">
             <w:r>
               <w:rPr>
                 <w:rStyle w:val="Hyperlink"/>
@@ -6717,7 +6735,7 @@
                 <w:noProof/>
                 <w:webHidden/>
               </w:rPr>
-              <w:instrText xml:space="preserve"> PAGEREF _Toc499583625 \h </w:instrText>
+              <w:instrText xml:space="preserve"> PAGEREF _Toc8208661 \h </w:instrText>
             </w:r>
             <w:r>
               <w:rPr>
@@ -6765,7 +6783,7 @@
               <w:lang w:val="en-US"/>
             </w:rPr>
           </w:pPr>
-          <w:hyperlink w:anchor="_Toc499583626" w:history="1">
+          <w:hyperlink w:anchor="_Toc8208662" w:history="1">
             <w:r>
               <w:rPr>
                 <w:rStyle w:val="Hyperlink"/>
@@ -6815,7 +6833,7 @@
                 <w:noProof/>
                 <w:webHidden/>
               </w:rPr>
-              <w:instrText xml:space="preserve"> PAGEREF _Toc499583626 \h </w:instrText>
+              <w:instrText xml:space="preserve"> PAGEREF _Toc8208662 \h </w:instrText>
             </w:r>
             <w:r>
               <w:rPr>
@@ -6862,7 +6880,7 @@
               <w:lang w:val="en-US"/>
             </w:rPr>
           </w:pPr>
-          <w:hyperlink w:anchor="_Toc499583627" w:history="1">
+          <w:hyperlink w:anchor="_Toc8208663" w:history="1">
             <w:r>
               <w:rPr>
                 <w:rStyle w:val="Hyperlink"/>
@@ -6911,7 +6929,7 @@
                 <w:noProof/>
                 <w:webHidden/>
               </w:rPr>
-              <w:instrText xml:space="preserve"> PAGEREF _Toc499583627 \h </w:instrText>
+              <w:instrText xml:space="preserve"> PAGEREF _Toc8208663 \h </w:instrText>
             </w:r>
             <w:r>
               <w:rPr>
@@ -6959,7 +6977,7 @@
               <w:lang w:val="en-US"/>
             </w:rPr>
           </w:pPr>
-          <w:hyperlink w:anchor="_Toc499583628" w:history="1">
+          <w:hyperlink w:anchor="_Toc8208664" w:history="1">
             <w:r>
               <w:rPr>
                 <w:rStyle w:val="Hyperlink"/>
@@ -7009,7 +7027,7 @@
                 <w:noProof/>
                 <w:webHidden/>
               </w:rPr>
-              <w:instrText xml:space="preserve"> PAGEREF _Toc499583628 \h </w:instrText>
+              <w:instrText xml:space="preserve"> PAGEREF _Toc8208664 \h </w:instrText>
             </w:r>
             <w:r>
               <w:rPr>
@@ -7057,7 +7075,7 @@
               <w:lang w:val="en-US"/>
             </w:rPr>
           </w:pPr>
-          <w:hyperlink w:anchor="_Toc499583629" w:history="1">
+          <w:hyperlink w:anchor="_Toc8208665" w:history="1">
             <w:r>
               <w:rPr>
                 <w:rStyle w:val="Hyperlink"/>
@@ -7107,7 +7125,7 @@
                 <w:noProof/>
                 <w:webHidden/>
               </w:rPr>
-              <w:instrText xml:space="preserve"> PAGEREF _Toc499583629 \h </w:instrText>
+              <w:instrText xml:space="preserve"> PAGEREF _Toc8208665 \h </w:instrText>
             </w:r>
             <w:r>
               <w:rPr>
@@ -7155,7 +7173,7 @@
               <w:lang w:val="en-US"/>
             </w:rPr>
           </w:pPr>
-          <w:hyperlink w:anchor="_Toc499583630" w:history="1">
+          <w:hyperlink w:anchor="_Toc8208666" w:history="1">
             <w:r>
               <w:rPr>
                 <w:rStyle w:val="Hyperlink"/>
@@ -7205,7 +7223,7 @@
                 <w:noProof/>
                 <w:webHidden/>
               </w:rPr>
-              <w:instrText xml:space="preserve"> PAGEREF _Toc499583630 \h </w:instrText>
+              <w:instrText xml:space="preserve"> PAGEREF _Toc8208666 \h </w:instrText>
             </w:r>
             <w:r>
               <w:rPr>
@@ -7253,7 +7271,7 @@
               <w:lang w:val="en-US"/>
             </w:rPr>
           </w:pPr>
-          <w:hyperlink w:anchor="_Toc499583631" w:history="1">
+          <w:hyperlink w:anchor="_Toc8208667" w:history="1">
             <w:r>
               <w:rPr>
                 <w:rStyle w:val="Hyperlink"/>
@@ -7303,7 +7321,7 @@
                 <w:noProof/>
                 <w:webHidden/>
               </w:rPr>
-              <w:instrText xml:space="preserve"> PAGEREF _Toc499583631 \h </w:instrText>
+              <w:instrText xml:space="preserve"> PAGEREF _Toc8208667 \h </w:instrText>
             </w:r>
             <w:r>
               <w:rPr>
@@ -7351,7 +7369,7 @@
               <w:lang w:val="en-US"/>
             </w:rPr>
           </w:pPr>
-          <w:hyperlink w:anchor="_Toc499583632" w:history="1">
+          <w:hyperlink w:anchor="_Toc8208668" w:history="1">
             <w:r>
               <w:rPr>
                 <w:rStyle w:val="Hyperlink"/>
@@ -7401,7 +7419,7 @@
                 <w:noProof/>
                 <w:webHidden/>
               </w:rPr>
-              <w:instrText xml:space="preserve"> PAGEREF _Toc499583632 \h </w:instrText>
+              <w:instrText xml:space="preserve"> PAGEREF _Toc8208668 \h </w:instrText>
             </w:r>
             <w:r>
               <w:rPr>
@@ -7449,7 +7467,7 @@
               <w:lang w:val="en-US"/>
             </w:rPr>
           </w:pPr>
-          <w:hyperlink w:anchor="_Toc499583633" w:history="1">
+          <w:hyperlink w:anchor="_Toc8208669" w:history="1">
             <w:r>
               <w:rPr>
                 <w:rStyle w:val="Hyperlink"/>
@@ -7499,7 +7517,7 @@
                 <w:noProof/>
                 <w:webHidden/>
               </w:rPr>
-              <w:instrText xml:space="preserve"> PAGEREF _Toc499583633 \h </w:instrText>
+              <w:instrText xml:space="preserve"> PAGEREF _Toc8208669 \h </w:instrText>
             </w:r>
             <w:r>
               <w:rPr>
@@ -7547,7 +7565,7 @@
               <w:lang w:val="en-US"/>
             </w:rPr>
           </w:pPr>
-          <w:hyperlink w:anchor="_Toc499583634" w:history="1">
+          <w:hyperlink w:anchor="_Toc8208670" w:history="1">
             <w:r>
               <w:rPr>
                 <w:rStyle w:val="Hyperlink"/>
@@ -7597,7 +7615,7 @@
                 <w:noProof/>
                 <w:webHidden/>
               </w:rPr>
-              <w:instrText xml:space="preserve"> PAGEREF _Toc499583634 \h </w:instrText>
+              <w:instrText xml:space="preserve"> PAGEREF _Toc8208670 \h </w:instrText>
             </w:r>
             <w:r>
               <w:rPr>
@@ -7645,7 +7663,7 @@
               <w:lang w:val="en-US"/>
             </w:rPr>
           </w:pPr>
-          <w:hyperlink w:anchor="_Toc499583635" w:history="1">
+          <w:hyperlink w:anchor="_Toc8208671" w:history="1">
             <w:r>
               <w:rPr>
                 <w:rStyle w:val="Hyperlink"/>
@@ -7695,7 +7713,7 @@
                 <w:noProof/>
                 <w:webHidden/>
               </w:rPr>
-              <w:instrText xml:space="preserve"> PAGEREF _Toc499583635 \h </w:instrText>
+              <w:instrText xml:space="preserve"> PAGEREF _Toc8208671 \h </w:instrText>
             </w:r>
             <w:r>
               <w:rPr>
@@ -7743,7 +7761,7 @@
               <w:lang w:val="en-US"/>
             </w:rPr>
           </w:pPr>
-          <w:hyperlink w:anchor="_Toc499583636" w:history="1">
+          <w:hyperlink w:anchor="_Toc8208672" w:history="1">
             <w:r>
               <w:rPr>
                 <w:rStyle w:val="Hyperlink"/>
@@ -7793,7 +7811,7 @@
                 <w:noProof/>
                 <w:webHidden/>
               </w:rPr>
-              <w:instrText xml:space="preserve"> PAGEREF _Toc499583636 \h </w:instrText>
+              <w:instrText xml:space="preserve"> PAGEREF _Toc8208672 \h </w:instrText>
             </w:r>
             <w:r>
               <w:rPr>
@@ -7842,7 +7860,7 @@
               <w:lang w:val="en-US"/>
             </w:rPr>
           </w:pPr>
-          <w:hyperlink w:anchor="_Toc499583637" w:history="1">
+          <w:hyperlink w:anchor="_Toc8208673" w:history="1">
             <w:r>
               <w:rPr>
                 <w:rStyle w:val="Hyperlink"/>
@@ -7891,7 +7909,7 @@
                 <w:noProof/>
                 <w:webHidden/>
               </w:rPr>
-              <w:instrText xml:space="preserve"> PAGEREF _Toc499583637 \h </w:instrText>
+              <w:instrText xml:space="preserve"> PAGEREF _Toc8208673 \h </w:instrText>
             </w:r>
             <w:r>
               <w:rPr>
@@ -7961,8 +7979,6 @@
         </w:rPr>
         <w:br w:type="page"/>
       </w:r>
-      <w:bookmarkStart w:id="0" w:name="_GoBack"/>
-      <w:bookmarkEnd w:id="0"/>
     </w:p>
     <w:p>
       <w:pPr>
@@ -8274,10 +8290,10 @@
           <w:lang w:val="en-US"/>
         </w:rPr>
       </w:pPr>
-      <w:bookmarkStart w:id="1" w:name="_Toc475107536"/>
-      <w:bookmarkStart w:id="2" w:name="_Toc475126246"/>
-      <w:bookmarkStart w:id="3" w:name="_Toc475126518"/>
-      <w:bookmarkStart w:id="4" w:name="_Toc499583574"/>
+      <w:bookmarkStart w:id="0" w:name="_Toc475107536"/>
+      <w:bookmarkStart w:id="1" w:name="_Toc475126246"/>
+      <w:bookmarkStart w:id="2" w:name="_Toc475126518"/>
+      <w:bookmarkStart w:id="3" w:name="_Toc8208610"/>
       <w:r>
         <w:rPr>
           <w:rFonts w:ascii="Times New Roman" w:eastAsia="Times" w:hAnsi="Times New Roman" w:cs="Times New Roman"/>
@@ -8288,10 +8304,10 @@
         <w:lastRenderedPageBreak/>
         <w:t>TÀI LIỆU THAM KHẢO</w:t>
       </w:r>
+      <w:bookmarkEnd w:id="0"/>
       <w:bookmarkEnd w:id="1"/>
       <w:bookmarkEnd w:id="2"/>
       <w:bookmarkEnd w:id="3"/>
-      <w:bookmarkEnd w:id="4"/>
     </w:p>
     <w:p>
       <w:pPr>
@@ -8503,10 +8519,10 @@
           <w:lang w:val="en-US"/>
         </w:rPr>
       </w:pPr>
-      <w:bookmarkStart w:id="5" w:name="_Toc475107537"/>
-      <w:bookmarkStart w:id="6" w:name="_Toc475126247"/>
-      <w:bookmarkStart w:id="7" w:name="_Toc475126519"/>
-      <w:bookmarkStart w:id="8" w:name="_Toc499583575"/>
+      <w:bookmarkStart w:id="4" w:name="_Toc475107537"/>
+      <w:bookmarkStart w:id="5" w:name="_Toc475126247"/>
+      <w:bookmarkStart w:id="6" w:name="_Toc475126519"/>
+      <w:bookmarkStart w:id="7" w:name="_Toc8208611"/>
       <w:r>
         <w:rPr>
           <w:rFonts w:ascii="Times New Roman" w:hAnsi="Times New Roman" w:cs="Times New Roman"/>
@@ -8517,10 +8533,10 @@
         </w:rPr>
         <w:t>GIỚI THIỆU</w:t>
       </w:r>
+      <w:bookmarkEnd w:id="4"/>
       <w:bookmarkEnd w:id="5"/>
       <w:bookmarkEnd w:id="6"/>
       <w:bookmarkEnd w:id="7"/>
-      <w:bookmarkEnd w:id="8"/>
     </w:p>
     <w:p>
       <w:pPr>
@@ -8538,10 +8554,10 @@
           <w:lang w:val="en-US"/>
         </w:rPr>
       </w:pPr>
-      <w:bookmarkStart w:id="9" w:name="_Toc475107538"/>
-      <w:bookmarkStart w:id="10" w:name="_Toc475126248"/>
-      <w:bookmarkStart w:id="11" w:name="_Toc475126520"/>
-      <w:bookmarkStart w:id="12" w:name="_Toc499583576"/>
+      <w:bookmarkStart w:id="8" w:name="_Toc475107538"/>
+      <w:bookmarkStart w:id="9" w:name="_Toc475126248"/>
+      <w:bookmarkStart w:id="10" w:name="_Toc475126520"/>
+      <w:bookmarkStart w:id="11" w:name="_Toc8208612"/>
       <w:r>
         <w:rPr>
           <w:rFonts w:ascii="Times New Roman" w:hAnsi="Times New Roman" w:cs="Times New Roman"/>
@@ -8551,10 +8567,10 @@
         </w:rPr>
         <w:t>Mục đích</w:t>
       </w:r>
+      <w:bookmarkEnd w:id="8"/>
       <w:bookmarkEnd w:id="9"/>
       <w:bookmarkEnd w:id="10"/>
       <w:bookmarkEnd w:id="11"/>
-      <w:bookmarkEnd w:id="12"/>
     </w:p>
     <w:p>
       <w:pPr>
@@ -8668,10 +8684,10 @@
           <w:lang w:val="en-US"/>
         </w:rPr>
       </w:pPr>
-      <w:bookmarkStart w:id="13" w:name="_Toc475107539"/>
-      <w:bookmarkStart w:id="14" w:name="_Toc475126249"/>
-      <w:bookmarkStart w:id="15" w:name="_Toc475126521"/>
-      <w:bookmarkStart w:id="16" w:name="_Toc499583577"/>
+      <w:bookmarkStart w:id="12" w:name="_Toc475107539"/>
+      <w:bookmarkStart w:id="13" w:name="_Toc475126249"/>
+      <w:bookmarkStart w:id="14" w:name="_Toc475126521"/>
+      <w:bookmarkStart w:id="15" w:name="_Toc8208613"/>
       <w:r>
         <w:rPr>
           <w:rFonts w:ascii="Times New Roman" w:hAnsi="Times New Roman" w:cs="Times New Roman"/>
@@ -8681,10 +8697,10 @@
         </w:rPr>
         <w:t>Phạm vi</w:t>
       </w:r>
+      <w:bookmarkEnd w:id="12"/>
       <w:bookmarkEnd w:id="13"/>
       <w:bookmarkEnd w:id="14"/>
       <w:bookmarkEnd w:id="15"/>
-      <w:bookmarkEnd w:id="16"/>
     </w:p>
     <w:p>
       <w:pPr>
@@ -8760,10 +8776,10 @@
           <w:lang w:val="en-US"/>
         </w:rPr>
       </w:pPr>
-      <w:bookmarkStart w:id="17" w:name="_Toc475107540"/>
-      <w:bookmarkStart w:id="18" w:name="_Toc475126250"/>
-      <w:bookmarkStart w:id="19" w:name="_Toc475126522"/>
-      <w:bookmarkStart w:id="20" w:name="_Toc499583578"/>
+      <w:bookmarkStart w:id="16" w:name="_Toc475107540"/>
+      <w:bookmarkStart w:id="17" w:name="_Toc475126250"/>
+      <w:bookmarkStart w:id="18" w:name="_Toc475126522"/>
+      <w:bookmarkStart w:id="19" w:name="_Toc8208614"/>
       <w:r>
         <w:rPr>
           <w:rFonts w:ascii="Times New Roman" w:hAnsi="Times New Roman" w:cs="Times New Roman"/>
@@ -8774,10 +8790,10 @@
         </w:rPr>
         <w:t>TỔNG QUAN</w:t>
       </w:r>
+      <w:bookmarkEnd w:id="16"/>
       <w:bookmarkEnd w:id="17"/>
       <w:bookmarkEnd w:id="18"/>
       <w:bookmarkEnd w:id="19"/>
-      <w:bookmarkEnd w:id="20"/>
     </w:p>
     <w:p>
       <w:pPr>
@@ -8794,10 +8810,10 @@
           <w:szCs w:val="26"/>
         </w:rPr>
       </w:pPr>
-      <w:bookmarkStart w:id="21" w:name="_Toc475107541"/>
-      <w:bookmarkStart w:id="22" w:name="_Toc475126251"/>
-      <w:bookmarkStart w:id="23" w:name="_Toc475126523"/>
-      <w:bookmarkStart w:id="24" w:name="_Toc499583579"/>
+      <w:bookmarkStart w:id="20" w:name="_Toc475107541"/>
+      <w:bookmarkStart w:id="21" w:name="_Toc475126251"/>
+      <w:bookmarkStart w:id="22" w:name="_Toc475126523"/>
+      <w:bookmarkStart w:id="23" w:name="_Toc8208615"/>
       <w:r>
         <w:rPr>
           <w:rFonts w:ascii="Times New Roman" w:hAnsi="Times New Roman" w:cs="Times New Roman"/>
@@ -8806,10 +8822,10 @@
         </w:rPr>
         <w:t>Tác nhân</w:t>
       </w:r>
+      <w:bookmarkEnd w:id="20"/>
       <w:bookmarkEnd w:id="21"/>
       <w:bookmarkEnd w:id="22"/>
       <w:bookmarkEnd w:id="23"/>
-      <w:bookmarkEnd w:id="24"/>
     </w:p>
     <w:p>
       <w:pPr>
@@ -9931,10 +9947,10 @@
         </w:tc>
       </w:tr>
     </w:tbl>
-    <w:bookmarkStart w:id="25" w:name="_Toc475107542"/>
-    <w:bookmarkStart w:id="26" w:name="_Toc475126252"/>
-    <w:bookmarkStart w:id="27" w:name="_Toc475126524"/>
-    <w:bookmarkStart w:id="28" w:name="_Toc499583580"/>
+    <w:bookmarkStart w:id="24" w:name="_Toc475107542"/>
+    <w:bookmarkStart w:id="25" w:name="_Toc475126252"/>
+    <w:bookmarkStart w:id="26" w:name="_Toc475126524"/>
+    <w:bookmarkStart w:id="27" w:name="_Toc8208616"/>
     <w:p>
       <w:pPr>
         <w:pStyle w:val="ListParagraph"/>
@@ -10008,7 +10024,7 @@
               </wp:anchor>
             </w:drawing>
           </mc:Choice>
-          <mc:Fallback>
+          <mc:Fallback xmlns:w16se="http://schemas.microsoft.com/office/word/2015/wordml/symex" xmlns:cx="http://schemas.microsoft.com/office/drawing/2014/chartex">
             <w:pict>
               <v:line w14:anchorId="28F873D9" id="Straight Connector 25" o:spid="_x0000_s1026" style="position:absolute;flip:x;z-index:251671552;visibility:visible;mso-wrap-style:square;mso-wrap-distance-left:9pt;mso-wrap-distance-top:0;mso-wrap-distance-right:9pt;mso-wrap-distance-bottom:0;mso-position-horizontal:absolute;mso-position-horizontal-relative:text;mso-position-vertical:absolute;mso-position-vertical-relative:text" from="87.75pt,546.05pt" to="121.15pt,628.5pt" o:gfxdata="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" strokecolor="#4579b8 [3044]"/>
             </w:pict>
@@ -10092,7 +10108,7 @@
               </wp:anchor>
             </w:drawing>
           </mc:Choice>
-          <mc:Fallback>
+          <mc:Fallback xmlns:w16se="http://schemas.microsoft.com/office/word/2015/wordml/symex" xmlns:cx="http://schemas.microsoft.com/office/drawing/2014/chartex">
             <w:pict>
               <v:rect w14:anchorId="24FA20DA" id="Rectangle 22" o:spid="_x0000_s1026" style="position:absolute;margin-left:77.5pt;margin-top:527.6pt;width:47.9pt;height:4.45pt;rotation:2573581fd;z-index:251670528;visibility:visible;mso-wrap-style:square;mso-width-percent:0;mso-height-percent:0;mso-wrap-distance-left:9pt;mso-wrap-distance-top:0;mso-wrap-distance-right:9pt;mso-wrap-distance-bottom:0;mso-position-horizontal:absolute;mso-position-horizontal-relative:margin;mso-position-vertical:absolute;mso-position-vertical-relative:text;mso-width-percent:0;mso-height-percent:0;mso-width-relative:margin;mso-height-relative:margin;v-text-anchor:middle" o:gfxdata="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" fillcolor="white [3212]" stroked="f" strokeweight="2pt">
                 <w10:wrap anchorx="margin"/>
@@ -10178,7 +10194,7 @@
               </wp:anchor>
             </w:drawing>
           </mc:Choice>
-          <mc:Fallback>
+          <mc:Fallback xmlns:w16se="http://schemas.microsoft.com/office/word/2015/wordml/symex" xmlns:cx="http://schemas.microsoft.com/office/drawing/2014/chartex">
             <w:pict>
               <v:rect w14:anchorId="71253F36" id="Rectangle 61" o:spid="_x0000_s1026" style="position:absolute;margin-left:151.95pt;margin-top:454.25pt;width:258.4pt;height:12.4pt;rotation:-2528979fd;z-index:251668480;visibility:visible;mso-wrap-style:square;mso-width-percent:0;mso-height-percent:0;mso-wrap-distance-left:9pt;mso-wrap-distance-top:0;mso-wrap-distance-right:9pt;mso-wrap-distance-bottom:0;mso-position-horizontal:absolute;mso-position-horizontal-relative:margin;mso-position-vertical:absolute;mso-position-vertical-relative:text;mso-width-percent:0;mso-height-percent:0;mso-width-relative:margin;mso-height-relative:margin;v-text-anchor:middle" o:gfxdata="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" fillcolor="white [3212]" stroked="f" strokeweight="2pt">
                 <w10:wrap anchorx="margin"/>
@@ -10195,9 +10211,9 @@
         </w:rPr>
         <w:t>Sơ đồ ca sử dụng và đặc tả</w:t>
       </w:r>
+      <w:bookmarkEnd w:id="24"/>
       <w:bookmarkEnd w:id="25"/>
       <w:bookmarkEnd w:id="26"/>
-      <w:bookmarkEnd w:id="27"/>
       <w:r>
         <w:rPr>
           <w:rFonts w:ascii="Times New Roman" w:hAnsi="Times New Roman" w:cs="Times New Roman"/>
@@ -10206,7 +10222,7 @@
         </w:rPr>
         <w:t>.</w:t>
       </w:r>
-      <w:bookmarkEnd w:id="28"/>
+      <w:bookmarkEnd w:id="27"/>
     </w:p>
     <w:p>
       <w:pPr>
@@ -10248,10 +10264,10 @@
             <v:path o:extrusionok="f" gradientshapeok="t" o:connecttype="rect"/>
             <o:lock v:ext="edit" aspectratio="t"/>
           </v:shapetype>
-          <v:shape id="_x0000_i1025" type="#_x0000_t75" style="width:405.75pt;height:653.25pt" o:ole="">
+          <v:shape id="_x0000_i1025" type="#_x0000_t75" style="width:406.2pt;height:653.4pt" o:ole="">
             <v:imagedata r:id="rId19" o:title=""/>
           </v:shape>
-          <o:OLEObject Type="Embed" ProgID="Visio.Drawing.15" ShapeID="_x0000_i1025" DrawAspect="Content" ObjectID="_1573325424" r:id="rId20"/>
+          <o:OLEObject Type="Embed" ProgID="Visio.Drawing.15" ShapeID="_x0000_i1025" DrawAspect="Content" ObjectID="_1618821322" r:id="rId20"/>
         </w:object>
       </w:r>
     </w:p>
@@ -10270,16 +10286,17 @@
           <w:szCs w:val="26"/>
         </w:rPr>
       </w:pPr>
-      <w:bookmarkStart w:id="29" w:name="_Toc475107547"/>
-      <w:bookmarkStart w:id="30" w:name="_Toc475126257"/>
-      <w:bookmarkStart w:id="31" w:name="_Toc475126529"/>
-      <w:bookmarkStart w:id="32" w:name="_Toc499583581"/>
+      <w:bookmarkStart w:id="28" w:name="_Toc475107547"/>
+      <w:bookmarkStart w:id="29" w:name="_Toc475126257"/>
+      <w:bookmarkStart w:id="30" w:name="_Toc475126529"/>
+      <w:bookmarkStart w:id="31" w:name="_Toc8208617"/>
       <w:r>
         <w:rPr>
           <w:rFonts w:ascii="Times New Roman" w:hAnsi="Times New Roman" w:cs="Times New Roman"/>
           <w:sz w:val="26"/>
           <w:szCs w:val="26"/>
         </w:rPr>
+        <w:lastRenderedPageBreak/>
         <w:t xml:space="preserve">Sơ </w:t>
       </w:r>
       <w:r>
@@ -10290,10 +10307,10 @@
         </w:rPr>
         <w:t>đồ trạng thái của hệ thống</w:t>
       </w:r>
+      <w:bookmarkEnd w:id="28"/>
       <w:bookmarkEnd w:id="29"/>
       <w:bookmarkEnd w:id="30"/>
       <w:bookmarkEnd w:id="31"/>
-      <w:bookmarkEnd w:id="32"/>
     </w:p>
     <w:p>
       <w:pPr>
@@ -10311,10 +10328,10 @@
           <w:szCs w:val="26"/>
         </w:rPr>
         <w:object w:dxaOrig="18465" w:dyaOrig="9045">
-          <v:shape id="_x0000_i1026" type="#_x0000_t75" style="width:414.75pt;height:203.25pt" o:ole="">
+          <v:shape id="_x0000_i1026" type="#_x0000_t75" style="width:414.6pt;height:202.8pt" o:ole="">
             <v:imagedata r:id="rId21" o:title=""/>
           </v:shape>
-          <o:OLEObject Type="Embed" ProgID="Visio.Drawing.15" ShapeID="_x0000_i1026" DrawAspect="Content" ObjectID="_1573325425" r:id="rId22"/>
+          <o:OLEObject Type="Embed" ProgID="Visio.Drawing.15" ShapeID="_x0000_i1026" DrawAspect="Content" ObjectID="_1618821323" r:id="rId22"/>
         </w:object>
       </w:r>
     </w:p>
@@ -10333,7 +10350,7 @@
           <w:szCs w:val="26"/>
         </w:rPr>
       </w:pPr>
-      <w:bookmarkStart w:id="33" w:name="_Toc499583582"/>
+      <w:bookmarkStart w:id="32" w:name="_Toc8208618"/>
       <w:r>
         <w:rPr>
           <w:rFonts w:ascii="Times New Roman" w:hAnsi="Times New Roman" w:cs="Times New Roman"/>
@@ -10342,7 +10359,7 @@
         </w:rPr>
         <w:t>Mô tả cơ sở dữ liệu</w:t>
       </w:r>
-      <w:bookmarkEnd w:id="33"/>
+      <w:bookmarkEnd w:id="32"/>
     </w:p>
     <w:p>
       <w:pPr>
@@ -10393,7 +10410,7 @@
           <v:shape id="_x0000_s1032" type="#_x0000_t75" style="position:absolute;margin-left:-65pt;margin-top:-10pt;width:537pt;height:696pt;z-index:251667456">
             <v:imagedata r:id="rId23" o:title=""/>
           </v:shape>
-          <o:OLEObject Type="Embed" ProgID="Visio.Drawing.15" ShapeID="_x0000_s1032" DrawAspect="Content" ObjectID="_1573325430" r:id="rId24"/>
+          <o:OLEObject Type="Embed" ProgID="Visio.Drawing.15" ShapeID="_x0000_s1032" DrawAspect="Content" ObjectID="_1618821328" r:id="rId24"/>
         </w:object>
       </w:r>
       <w:r>
@@ -10421,10 +10438,10 @@
           <w:szCs w:val="26"/>
         </w:rPr>
       </w:pPr>
-      <w:bookmarkStart w:id="34" w:name="_Toc475107548"/>
-      <w:bookmarkStart w:id="35" w:name="_Toc475126258"/>
-      <w:bookmarkStart w:id="36" w:name="_Toc475126530"/>
-      <w:bookmarkStart w:id="37" w:name="_Toc499583583"/>
+      <w:bookmarkStart w:id="33" w:name="_Toc475107548"/>
+      <w:bookmarkStart w:id="34" w:name="_Toc475126258"/>
+      <w:bookmarkStart w:id="35" w:name="_Toc475126530"/>
+      <w:bookmarkStart w:id="36" w:name="_Toc8208619"/>
       <w:r>
         <w:rPr>
           <w:rFonts w:ascii="Times New Roman" w:hAnsi="Times New Roman" w:cs="Times New Roman"/>
@@ -10435,10 +10452,10 @@
         <w:lastRenderedPageBreak/>
         <w:t>MÔ TẢ CHỨC NĂNG</w:t>
       </w:r>
+      <w:bookmarkEnd w:id="33"/>
       <w:bookmarkEnd w:id="34"/>
       <w:bookmarkEnd w:id="35"/>
       <w:bookmarkEnd w:id="36"/>
-      <w:bookmarkEnd w:id="37"/>
     </w:p>
     <w:p>
       <w:pPr>
@@ -10456,11 +10473,11 @@
           <w:szCs w:val="26"/>
         </w:rPr>
       </w:pPr>
-      <w:bookmarkStart w:id="38" w:name="_Toc475107552"/>
-      <w:bookmarkStart w:id="39" w:name="_Toc475126263"/>
-      <w:bookmarkStart w:id="40" w:name="_Toc475126535"/>
-      <w:bookmarkStart w:id="41" w:name="_Toc491840086"/>
-      <w:bookmarkStart w:id="42" w:name="_Toc499583584"/>
+      <w:bookmarkStart w:id="37" w:name="_Toc475107552"/>
+      <w:bookmarkStart w:id="38" w:name="_Toc475126263"/>
+      <w:bookmarkStart w:id="39" w:name="_Toc475126535"/>
+      <w:bookmarkStart w:id="40" w:name="_Toc491840086"/>
+      <w:bookmarkStart w:id="41" w:name="_Toc8208620"/>
       <w:r>
         <w:rPr>
           <w:rFonts w:ascii="Times New Roman" w:hAnsi="Times New Roman" w:cs="Times New Roman"/>
@@ -10470,10 +10487,10 @@
         </w:rPr>
         <w:t>Màn hình đăng kí học</w:t>
       </w:r>
+      <w:bookmarkEnd w:id="37"/>
       <w:bookmarkEnd w:id="38"/>
       <w:bookmarkEnd w:id="39"/>
       <w:bookmarkEnd w:id="40"/>
-      <w:bookmarkEnd w:id="41"/>
       <w:r>
         <w:rPr>
           <w:rFonts w:ascii="Times New Roman" w:hAnsi="Times New Roman" w:cs="Times New Roman"/>
@@ -10558,7 +10575,7 @@
               </wp:inline>
             </w:drawing>
           </mc:Choice>
-          <mc:Fallback>
+          <mc:Fallback xmlns:w16se="http://schemas.microsoft.com/office/word/2015/wordml/symex" xmlns:cx="http://schemas.microsoft.com/office/drawing/2014/chartex">
             <w:pict>
               <v:rect w14:anchorId="38E8EAC0" id="AutoShape 3" o:spid="_x0000_s1026" alt="https://nguyentanthai.mybalsamiq.com/projects/websitethctinganhchohcsinhtiuhc/%C4%90%C4%83ng%20k%C3%BD%20th%C3%A0nh%20vi%C3%AAn.jpeg?version=2&amp;etag=jijXwU_iDRQHEzx89y_huSDJwB1L8k9I" style="width:24pt;height:24pt;visibility:visible;mso-wrap-style:square;mso-left-percent:-10001;mso-top-percent:-10001;mso-position-horizontal:absolute;mso-position-horizontal-relative:char;mso-position-vertical:absolute;mso-position-vertical-relative:line;mso-left-percent:-10001;mso-top-percent:-10001;v-text-anchor:top" o:gfxdata="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" filled="f" stroked="f">
                 <o:lock v:ext="edit" aspectratio="t"/>
@@ -10568,7 +10585,7 @@
           </mc:Fallback>
         </mc:AlternateContent>
       </w:r>
-      <w:bookmarkEnd w:id="42"/>
+      <w:bookmarkEnd w:id="41"/>
       <w:r>
         <w:rPr>
           <w:rFonts w:ascii="Times New Roman" w:eastAsia="Times New Roman" w:hAnsi="Times New Roman" w:cs="Times New Roman"/>
@@ -11227,9 +11244,9 @@
               </w:rPr>
               <w:t>Nhập mật khẩu (bắt buộc</w:t>
             </w:r>
-            <w:bookmarkStart w:id="43" w:name="OLE_LINK63"/>
-            <w:bookmarkStart w:id="44" w:name="OLE_LINK64"/>
-            <w:bookmarkStart w:id="45" w:name="OLE_LINK75"/>
+            <w:bookmarkStart w:id="42" w:name="OLE_LINK63"/>
+            <w:bookmarkStart w:id="43" w:name="OLE_LINK64"/>
+            <w:bookmarkStart w:id="44" w:name="OLE_LINK75"/>
             <w:r>
               <w:rPr>
                 <w:rFonts w:ascii="Times New Roman" w:hAnsi="Times New Roman" w:cs="Times New Roman"/>
@@ -11238,8 +11255,8 @@
               </w:rPr>
               <w:t xml:space="preserve">). </w:t>
             </w:r>
-            <w:bookmarkStart w:id="46" w:name="OLE_LINK42"/>
-            <w:bookmarkStart w:id="47" w:name="OLE_LINK43"/>
+            <w:bookmarkStart w:id="45" w:name="OLE_LINK42"/>
+            <w:bookmarkStart w:id="46" w:name="OLE_LINK43"/>
             <w:r>
               <w:rPr>
                 <w:rFonts w:ascii="Times New Roman" w:hAnsi="Times New Roman" w:cs="Times New Roman"/>
@@ -11257,8 +11274,8 @@
               <w:lastRenderedPageBreak/>
               <w:t>thiểu là 6 ký tự và tối đa là 50 ký tự</w:t>
             </w:r>
+            <w:bookmarkEnd w:id="45"/>
             <w:bookmarkEnd w:id="46"/>
-            <w:bookmarkEnd w:id="47"/>
             <w:r>
               <w:rPr>
                 <w:rFonts w:ascii="Times New Roman" w:hAnsi="Times New Roman" w:cs="Times New Roman"/>
@@ -11267,9 +11284,9 @@
               </w:rPr>
               <w:t>.</w:t>
             </w:r>
+            <w:bookmarkEnd w:id="42"/>
             <w:bookmarkEnd w:id="43"/>
             <w:bookmarkEnd w:id="44"/>
-            <w:bookmarkEnd w:id="45"/>
           </w:p>
         </w:tc>
       </w:tr>
@@ -12040,7 +12057,7 @@
                 <w:szCs w:val="26"/>
               </w:rPr>
             </w:pPr>
-            <w:bookmarkStart w:id="48" w:name="OLE_LINK1"/>
+            <w:bookmarkStart w:id="47" w:name="OLE_LINK1"/>
             <w:r>
               <w:rPr>
                 <w:rFonts w:ascii="Times New Roman" w:hAnsi="Times New Roman" w:cs="Times New Roman"/>
@@ -12049,7 +12066,7 @@
               </w:rPr>
               <w:t>Description</w:t>
             </w:r>
-            <w:bookmarkEnd w:id="48"/>
+            <w:bookmarkEnd w:id="47"/>
           </w:p>
         </w:tc>
         <w:tc>
@@ -12124,7 +12141,7 @@
                 <w:szCs w:val="26"/>
               </w:rPr>
             </w:pPr>
-            <w:bookmarkStart w:id="49" w:name="_Hlk476755152"/>
+            <w:bookmarkStart w:id="48" w:name="_Hlk476755152"/>
             <w:r>
               <w:rPr>
                 <w:rFonts w:ascii="Times New Roman" w:hAnsi="Times New Roman" w:cs="Times New Roman"/>
@@ -12203,8 +12220,8 @@
                 <w:szCs w:val="26"/>
               </w:rPr>
             </w:pPr>
-            <w:bookmarkStart w:id="50" w:name="OLE_LINK93"/>
-            <w:bookmarkStart w:id="51" w:name="OLE_LINK94"/>
+            <w:bookmarkStart w:id="49" w:name="OLE_LINK93"/>
+            <w:bookmarkStart w:id="50" w:name="OLE_LINK94"/>
             <w:r>
               <w:rPr>
                 <w:rFonts w:ascii="Times New Roman" w:hAnsi="Times New Roman" w:cs="Times New Roman"/>
@@ -12242,8 +12259,8 @@
               </w:rPr>
               <w:t>-Nếu tên đăng nhập đã tồn tại trong hệ thống thì Hệ thống sẽ thông báo:  “Tên đăng nhập đã tồn tạ</w:t>
             </w:r>
-            <w:bookmarkStart w:id="52" w:name="OLE_LINK28"/>
-            <w:bookmarkStart w:id="53" w:name="OLE_LINK29"/>
+            <w:bookmarkStart w:id="51" w:name="OLE_LINK28"/>
+            <w:bookmarkStart w:id="52" w:name="OLE_LINK29"/>
             <w:r>
               <w:rPr>
                 <w:rFonts w:ascii="Times New Roman" w:hAnsi="Times New Roman" w:cs="Times New Roman"/>
@@ -12252,8 +12269,8 @@
               </w:rPr>
               <w:t>i!” bên dưới trường tên đăng nhập</w:t>
             </w:r>
+            <w:bookmarkEnd w:id="51"/>
             <w:bookmarkEnd w:id="52"/>
-            <w:bookmarkEnd w:id="53"/>
             <w:r>
               <w:rPr>
                 <w:rFonts w:ascii="Times New Roman" w:hAnsi="Times New Roman" w:cs="Times New Roman"/>
@@ -12262,8 +12279,8 @@
               </w:rPr>
               <w:t>.</w:t>
             </w:r>
+            <w:bookmarkEnd w:id="49"/>
             <w:bookmarkEnd w:id="50"/>
-            <w:bookmarkEnd w:id="51"/>
           </w:p>
         </w:tc>
       </w:tr>
@@ -12339,9 +12356,9 @@
                 <w:szCs w:val="26"/>
               </w:rPr>
             </w:pPr>
-            <w:bookmarkStart w:id="54" w:name="OLE_LINK82"/>
-            <w:bookmarkStart w:id="55" w:name="OLE_LINK83"/>
-            <w:bookmarkStart w:id="56" w:name="OLE_LINK88"/>
+            <w:bookmarkStart w:id="53" w:name="OLE_LINK82"/>
+            <w:bookmarkStart w:id="54" w:name="OLE_LINK83"/>
+            <w:bookmarkStart w:id="55" w:name="OLE_LINK88"/>
           </w:p>
           <w:p>
             <w:pPr>
@@ -12352,8 +12369,8 @@
                 <w:szCs w:val="26"/>
               </w:rPr>
             </w:pPr>
-            <w:bookmarkStart w:id="57" w:name="OLE_LINK95"/>
-            <w:bookmarkStart w:id="58" w:name="OLE_LINK96"/>
+            <w:bookmarkStart w:id="56" w:name="OLE_LINK95"/>
+            <w:bookmarkStart w:id="57" w:name="OLE_LINK96"/>
             <w:r>
               <w:rPr>
                 <w:rFonts w:ascii="Times New Roman" w:hAnsi="Times New Roman" w:cs="Times New Roman"/>
@@ -12362,8 +12379,8 @@
               </w:rPr>
               <w:t>-</w:t>
             </w:r>
-            <w:bookmarkStart w:id="59" w:name="OLE_LINK97"/>
-            <w:bookmarkStart w:id="60" w:name="OLE_LINK98"/>
+            <w:bookmarkStart w:id="58" w:name="OLE_LINK97"/>
+            <w:bookmarkStart w:id="59" w:name="OLE_LINK98"/>
             <w:r>
               <w:rPr>
                 <w:rFonts w:ascii="Times New Roman" w:hAnsi="Times New Roman" w:cs="Times New Roman"/>
@@ -12372,8 +12389,8 @@
               </w:rPr>
               <w:t xml:space="preserve">Nếu tên đăng nhập vượt quá 50 ký tự thì sẽ hiển thị thông báo “Tên đăng nhập chỉ được tối đa 50 ký tự!” </w:t>
             </w:r>
-            <w:bookmarkStart w:id="61" w:name="OLE_LINK80"/>
-            <w:bookmarkStart w:id="62" w:name="OLE_LINK81"/>
+            <w:bookmarkStart w:id="60" w:name="OLE_LINK80"/>
+            <w:bookmarkStart w:id="61" w:name="OLE_LINK81"/>
             <w:r>
               <w:rPr>
                 <w:rFonts w:ascii="Times New Roman" w:hAnsi="Times New Roman" w:cs="Times New Roman"/>
@@ -12382,8 +12399,8 @@
               </w:rPr>
               <w:t xml:space="preserve">bên dưới trường </w:t>
             </w:r>
+            <w:bookmarkEnd w:id="60"/>
             <w:bookmarkEnd w:id="61"/>
-            <w:bookmarkEnd w:id="62"/>
             <w:r>
               <w:rPr>
                 <w:rFonts w:ascii="Times New Roman" w:hAnsi="Times New Roman" w:cs="Times New Roman"/>
@@ -12392,14 +12409,14 @@
               </w:rPr>
               <w:t>“Tên đăng nhập.”</w:t>
             </w:r>
+            <w:bookmarkEnd w:id="58"/>
             <w:bookmarkEnd w:id="59"/>
-            <w:bookmarkEnd w:id="60"/>
-          </w:p>
+          </w:p>
+          <w:bookmarkEnd w:id="53"/>
           <w:bookmarkEnd w:id="54"/>
           <w:bookmarkEnd w:id="55"/>
           <w:bookmarkEnd w:id="56"/>
           <w:bookmarkEnd w:id="57"/>
-          <w:bookmarkEnd w:id="58"/>
           <w:p>
             <w:pPr>
               <w:ind w:right="26"/>
@@ -12454,8 +12471,8 @@
                 <w:szCs w:val="26"/>
               </w:rPr>
             </w:pPr>
-            <w:bookmarkStart w:id="63" w:name="OLE_LINK105"/>
-            <w:bookmarkStart w:id="64" w:name="OLE_LINK106"/>
+            <w:bookmarkStart w:id="62" w:name="OLE_LINK105"/>
+            <w:bookmarkStart w:id="63" w:name="OLE_LINK106"/>
             <w:r>
               <w:rPr>
                 <w:rFonts w:ascii="Times New Roman" w:hAnsi="Times New Roman" w:cs="Times New Roman"/>
@@ -12465,8 +12482,8 @@
               <w:t xml:space="preserve"> -Nếu địa chỉ Email không hợp lệ (Email hợp lệ phải có ký tự  ‘@’ và Ký ‘@’ không được là ký tự đầu tiên nhập.) hoặc độ dài Email nhập vào quá 50 ký tự thì hệ thống sẽ hiển thị thông báo “Email không hợp lệ!” bên dưới trường  “Email”</w:t>
             </w:r>
           </w:p>
+          <w:bookmarkEnd w:id="62"/>
           <w:bookmarkEnd w:id="63"/>
-          <w:bookmarkEnd w:id="64"/>
           <w:p>
             <w:pPr>
               <w:ind w:right="26"/>
@@ -12484,8 +12501,8 @@
               </w:rPr>
               <w:t>-Nếu trường “</w:t>
             </w:r>
-            <w:bookmarkStart w:id="65" w:name="OLE_LINK84"/>
-            <w:bookmarkStart w:id="66" w:name="OLE_LINK85"/>
+            <w:bookmarkStart w:id="64" w:name="OLE_LINK84"/>
+            <w:bookmarkStart w:id="65" w:name="OLE_LINK85"/>
             <w:r>
               <w:rPr>
                 <w:rFonts w:ascii="Times New Roman" w:hAnsi="Times New Roman" w:cs="Times New Roman"/>
@@ -12494,53 +12511,53 @@
               </w:rPr>
               <w:t>Họ và Tên</w:t>
             </w:r>
+            <w:bookmarkEnd w:id="64"/>
             <w:bookmarkEnd w:id="65"/>
+            <w:r>
+              <w:rPr>
+                <w:rFonts w:ascii="Times New Roman" w:hAnsi="Times New Roman" w:cs="Times New Roman"/>
+                <w:sz w:val="26"/>
+                <w:szCs w:val="26"/>
+              </w:rPr>
+              <w:t>” vượt quá 50 ký tự thì sẽ hiển thị thông báo “Tên của bạn chỉ được tối đa 50 ký tự!” bên dưới trường “Họ và Tên.”</w:t>
+            </w:r>
+          </w:p>
+          <w:p>
+            <w:pPr>
+              <w:ind w:right="26"/>
+              <w:rPr>
+                <w:rFonts w:ascii="Times New Roman" w:hAnsi="Times New Roman" w:cs="Times New Roman"/>
+                <w:sz w:val="26"/>
+                <w:szCs w:val="26"/>
+              </w:rPr>
+            </w:pPr>
+            <w:bookmarkStart w:id="66" w:name="OLE_LINK86"/>
+            <w:bookmarkStart w:id="67" w:name="OLE_LINK87"/>
+            <w:bookmarkStart w:id="68" w:name="OLE_LINK101"/>
+            <w:r>
+              <w:rPr>
+                <w:rFonts w:ascii="Times New Roman" w:hAnsi="Times New Roman" w:cs="Times New Roman"/>
+                <w:sz w:val="26"/>
+                <w:szCs w:val="26"/>
+              </w:rPr>
+              <w:t>-Nếu trường “Ngày sinh” nhập không đúng định dạng date thì hệ thống sẽ hiển thị thông báo “Định dạng ngày tháng năm chưa hợp lệ (VD hợp lệ: 08/03/2017)” bên dưới trường “Ngày sinh”</w:t>
+            </w:r>
+          </w:p>
+          <w:p>
+            <w:pPr>
+              <w:ind w:right="26"/>
+              <w:rPr>
+                <w:rFonts w:ascii="Times New Roman" w:hAnsi="Times New Roman" w:cs="Times New Roman"/>
+                <w:sz w:val="26"/>
+                <w:szCs w:val="26"/>
+              </w:rPr>
+            </w:pPr>
+            <w:bookmarkStart w:id="69" w:name="OLE_LINK89"/>
+            <w:bookmarkStart w:id="70" w:name="OLE_LINK90"/>
+            <w:bookmarkStart w:id="71" w:name="OLE_LINK102"/>
             <w:bookmarkEnd w:id="66"/>
-            <w:r>
-              <w:rPr>
-                <w:rFonts w:ascii="Times New Roman" w:hAnsi="Times New Roman" w:cs="Times New Roman"/>
-                <w:sz w:val="26"/>
-                <w:szCs w:val="26"/>
-              </w:rPr>
-              <w:t>” vượt quá 50 ký tự thì sẽ hiển thị thông báo “Tên của bạn chỉ được tối đa 50 ký tự!” bên dưới trường “Họ và Tên.”</w:t>
-            </w:r>
-          </w:p>
-          <w:p>
-            <w:pPr>
-              <w:ind w:right="26"/>
-              <w:rPr>
-                <w:rFonts w:ascii="Times New Roman" w:hAnsi="Times New Roman" w:cs="Times New Roman"/>
-                <w:sz w:val="26"/>
-                <w:szCs w:val="26"/>
-              </w:rPr>
-            </w:pPr>
-            <w:bookmarkStart w:id="67" w:name="OLE_LINK86"/>
-            <w:bookmarkStart w:id="68" w:name="OLE_LINK87"/>
-            <w:bookmarkStart w:id="69" w:name="OLE_LINK101"/>
-            <w:r>
-              <w:rPr>
-                <w:rFonts w:ascii="Times New Roman" w:hAnsi="Times New Roman" w:cs="Times New Roman"/>
-                <w:sz w:val="26"/>
-                <w:szCs w:val="26"/>
-              </w:rPr>
-              <w:t>-Nếu trường “Ngày sinh” nhập không đúng định dạng date thì hệ thống sẽ hiển thị thông báo “Định dạng ngày tháng năm chưa hợp lệ (VD hợp lệ: 08/03/2017)” bên dưới trường “Ngày sinh”</w:t>
-            </w:r>
-          </w:p>
-          <w:p>
-            <w:pPr>
-              <w:ind w:right="26"/>
-              <w:rPr>
-                <w:rFonts w:ascii="Times New Roman" w:hAnsi="Times New Roman" w:cs="Times New Roman"/>
-                <w:sz w:val="26"/>
-                <w:szCs w:val="26"/>
-              </w:rPr>
-            </w:pPr>
-            <w:bookmarkStart w:id="70" w:name="OLE_LINK89"/>
-            <w:bookmarkStart w:id="71" w:name="OLE_LINK90"/>
-            <w:bookmarkStart w:id="72" w:name="OLE_LINK102"/>
             <w:bookmarkEnd w:id="67"/>
             <w:bookmarkEnd w:id="68"/>
-            <w:bookmarkEnd w:id="69"/>
             <w:r>
               <w:rPr>
                 <w:rFonts w:ascii="Times New Roman" w:hAnsi="Times New Roman" w:cs="Times New Roman"/>
@@ -12560,23 +12577,23 @@
                 <w:szCs w:val="26"/>
               </w:rPr>
             </w:pPr>
-            <w:bookmarkStart w:id="73" w:name="OLE_LINK103"/>
-            <w:bookmarkStart w:id="74" w:name="OLE_LINK104"/>
-            <w:bookmarkStart w:id="75" w:name="OLE_LINK111"/>
+            <w:bookmarkStart w:id="72" w:name="OLE_LINK103"/>
+            <w:bookmarkStart w:id="73" w:name="OLE_LINK104"/>
+            <w:bookmarkStart w:id="74" w:name="OLE_LINK111"/>
+            <w:bookmarkEnd w:id="69"/>
             <w:bookmarkEnd w:id="70"/>
             <w:bookmarkEnd w:id="71"/>
+            <w:r>
+              <w:rPr>
+                <w:rFonts w:ascii="Times New Roman" w:hAnsi="Times New Roman" w:cs="Times New Roman"/>
+                <w:sz w:val="26"/>
+                <w:szCs w:val="26"/>
+              </w:rPr>
+              <w:t>-Nếu trường “Số điện thoại” vượt quá 11 ký tự và tối thiểu 10 thì sẽ hiển thị thông báo “Số điện thoại tối thiểu là 10 và tối đa là 11” bên dưới trường “Số điện thoại”</w:t>
+            </w:r>
             <w:bookmarkEnd w:id="72"/>
-            <w:r>
-              <w:rPr>
-                <w:rFonts w:ascii="Times New Roman" w:hAnsi="Times New Roman" w:cs="Times New Roman"/>
-                <w:sz w:val="26"/>
-                <w:szCs w:val="26"/>
-              </w:rPr>
-              <w:t>-Nếu trường “Số điện thoại” vượt quá 11 ký tự và tối thiểu 10 thì sẽ hiển thị thông báo “Số điện thoại tối thiểu là 10 và tối đa là 11” bên dưới trường “Số điện thoại”</w:t>
-            </w:r>
             <w:bookmarkEnd w:id="73"/>
             <w:bookmarkEnd w:id="74"/>
-            <w:bookmarkEnd w:id="75"/>
           </w:p>
           <w:p>
             <w:pPr>
@@ -12598,7 +12615,7 @@
           </w:p>
         </w:tc>
       </w:tr>
-      <w:bookmarkEnd w:id="49"/>
+      <w:bookmarkEnd w:id="48"/>
     </w:tbl>
     <w:p>
       <w:pPr>
@@ -12624,7 +12641,7 @@
           <w:szCs w:val="26"/>
         </w:rPr>
       </w:pPr>
-      <w:bookmarkStart w:id="76" w:name="_Toc499583585"/>
+      <w:bookmarkStart w:id="75" w:name="_Toc8208621"/>
       <w:r>
         <w:rPr>
           <w:rFonts w:ascii="Times New Roman" w:hAnsi="Times New Roman" w:cs="Times New Roman"/>
@@ -12632,9 +12649,9 @@
           <w:sz w:val="26"/>
           <w:szCs w:val="26"/>
         </w:rPr>
-        <w:t>Màn hình lựa chọn bài học</w:t>
+        <w:t>Shop Owner</w:t>
       </w:r>
-      <w:bookmarkEnd w:id="76"/>
+      <w:bookmarkEnd w:id="75"/>
     </w:p>
     <w:p>
       <w:pPr>
@@ -12651,11 +12668,11 @@
           <w:szCs w:val="26"/>
         </w:rPr>
       </w:pPr>
-      <w:bookmarkStart w:id="77" w:name="_Toc475126284"/>
-      <w:bookmarkStart w:id="78" w:name="_Toc475126556"/>
-      <w:bookmarkStart w:id="79" w:name="_Toc475126282"/>
-      <w:bookmarkStart w:id="80" w:name="_Toc475126554"/>
-      <w:bookmarkStart w:id="81" w:name="_Toc499583586"/>
+      <w:bookmarkStart w:id="76" w:name="_Toc475126284"/>
+      <w:bookmarkStart w:id="77" w:name="_Toc475126556"/>
+      <w:bookmarkStart w:id="78" w:name="_Toc475126282"/>
+      <w:bookmarkStart w:id="79" w:name="_Toc475126554"/>
+      <w:bookmarkStart w:id="80" w:name="_Toc8208622"/>
       <w:r>
         <w:rPr>
           <w:rFonts w:ascii="Times New Roman" w:hAnsi="Times New Roman" w:cs="Times New Roman"/>
@@ -12664,9 +12681,9 @@
         </w:rPr>
         <w:t>Màn hình danh sách bài giảng Nghe:</w:t>
       </w:r>
+      <w:bookmarkEnd w:id="76"/>
       <w:bookmarkEnd w:id="77"/>
-      <w:bookmarkEnd w:id="78"/>
-      <w:bookmarkEnd w:id="81"/>
+      <w:bookmarkEnd w:id="80"/>
     </w:p>
     <w:p>
       <w:pPr>
@@ -12742,7 +12759,7 @@
               </wp:inline>
             </w:drawing>
           </mc:Choice>
-          <mc:Fallback>
+          <mc:Fallback xmlns:w16se="http://schemas.microsoft.com/office/word/2015/wordml/symex" xmlns:cx="http://schemas.microsoft.com/office/drawing/2014/chartex">
             <w:pict>
               <v:rect w14:anchorId="39D0D1F1" id="Rectangle 3" o:spid="_x0000_s1026" alt="https://nguyentanthai.mybalsamiq.com/projects/websitethctinganhchohcsinhtiuhc/List%20of%20Lession.jpeg?version=4&amp;etag=AjM25PB72KRA05IcbSfyePvLJPY4XycI" style="width:24.65pt;height:24.65pt;visibility:visible;mso-wrap-style:square;mso-left-percent:-10001;mso-top-percent:-10001;mso-position-horizontal:absolute;mso-position-horizontal-relative:char;mso-position-vertical:absolute;mso-position-vertical-relative:line;mso-left-percent:-10001;mso-top-percent:-10001;v-text-anchor:top" o:gfxdata="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" filled="f" stroked="f">
                 <o:lock v:ext="edit" aspectratio="t"/>
@@ -12817,7 +12834,7 @@
               </wp:inline>
             </w:drawing>
           </mc:Choice>
-          <mc:Fallback>
+          <mc:Fallback xmlns:w16se="http://schemas.microsoft.com/office/word/2015/wordml/symex" xmlns:cx="http://schemas.microsoft.com/office/drawing/2014/chartex">
             <w:pict>
               <v:rect w14:anchorId="46C39FF0" id="Rectangle 8" o:spid="_x0000_s1026" alt="https://nguyentanthai.mybalsamiq.com/projects/websitethctinganhchohcsinhtiuhc/List%20of%20Lession.jpeg?version=4&amp;etag=AjM25PB72KRA05IcbSfyePvLJPY4XycI" style="width:23.65pt;height:23.65pt;visibility:visible;mso-wrap-style:square;mso-left-percent:-10001;mso-top-percent:-10001;mso-position-horizontal:absolute;mso-position-horizontal-relative:char;mso-position-vertical:absolute;mso-position-vertical-relative:line;mso-left-percent:-10001;mso-top-percent:-10001;v-text-anchor:top" o:gfxdata="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" filled="f" stroked="f">
                 <o:lock v:ext="edit" aspectratio="t"/>
@@ -13328,10 +13345,10 @@
                 <w:szCs w:val="26"/>
               </w:rPr>
               <w:object w:dxaOrig="1050" w:dyaOrig="750">
-                <v:shape id="_x0000_i1028" type="#_x0000_t75" style="width:53.25pt;height:38.25pt" o:ole="">
+                <v:shape id="_x0000_i1027" type="#_x0000_t75" style="width:53.4pt;height:38.4pt" o:ole="">
                   <v:imagedata r:id="rId27" o:title=""/>
                 </v:shape>
-                <o:OLEObject Type="Embed" ProgID="PBrush" ShapeID="_x0000_i1028" DrawAspect="Content" ObjectID="_1573325426" r:id="rId28"/>
+                <o:OLEObject Type="Embed" ProgID="PBrush" ShapeID="_x0000_i1027" DrawAspect="Content" ObjectID="_1618821324" r:id="rId28"/>
               </w:object>
             </w:r>
           </w:p>
@@ -15494,7 +15511,7 @@
           <w:szCs w:val="26"/>
         </w:rPr>
       </w:pPr>
-      <w:bookmarkStart w:id="82" w:name="_Toc499583587"/>
+      <w:bookmarkStart w:id="81" w:name="_Toc8208623"/>
       <w:r>
         <w:rPr>
           <w:rFonts w:ascii="Times New Roman" w:hAnsi="Times New Roman" w:cs="Times New Roman"/>
@@ -15504,7 +15521,7 @@
         <w:lastRenderedPageBreak/>
         <w:t>Màn hình xem chi tiết bài giảng Nghe.</w:t>
       </w:r>
-      <w:bookmarkEnd w:id="82"/>
+      <w:bookmarkEnd w:id="81"/>
     </w:p>
     <w:p>
       <w:pPr>
@@ -15648,7 +15665,7 @@
               </wp:inline>
             </w:drawing>
           </mc:Choice>
-          <mc:Fallback>
+          <mc:Fallback xmlns:w16se="http://schemas.microsoft.com/office/word/2015/wordml/symex" xmlns:cx="http://schemas.microsoft.com/office/drawing/2014/chartex">
             <w:pict>
               <v:rect w14:anchorId="456F7695" id="Rectangle 19" o:spid="_x0000_s1026" alt="https://nguyentanthai.mybalsamiq.com/projects/websitethctinganhchohcsinhtiuhc/List%20of%20Lession.jpeg?version=4&amp;etag=AjM25PB72KRA05IcbSfyePvLJPY4XycI" style="width:24.65pt;height:24.65pt;visibility:visible;mso-wrap-style:square;mso-left-percent:-10001;mso-top-percent:-10001;mso-position-horizontal:absolute;mso-position-horizontal-relative:char;mso-position-vertical:absolute;mso-position-vertical-relative:line;mso-left-percent:-10001;mso-top-percent:-10001;v-text-anchor:top" o:gfxdata="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" filled="f" stroked="f">
                 <o:lock v:ext="edit" aspectratio="t"/>
@@ -16099,10 +16116,10 @@
                 <w:szCs w:val="26"/>
               </w:rPr>
               <w:object w:dxaOrig="1050" w:dyaOrig="750">
-                <v:shape id="_x0000_i1029" type="#_x0000_t75" style="width:53.25pt;height:38.25pt" o:ole="">
+                <v:shape id="_x0000_i1028" type="#_x0000_t75" style="width:53.4pt;height:38.4pt" o:ole="">
                   <v:imagedata r:id="rId27" o:title=""/>
                 </v:shape>
-                <o:OLEObject Type="Embed" ProgID="PBrush" ShapeID="_x0000_i1029" DrawAspect="Content" ObjectID="_1573325427" r:id="rId31"/>
+                <o:OLEObject Type="Embed" ProgID="PBrush" ShapeID="_x0000_i1028" DrawAspect="Content" ObjectID="_1618821325" r:id="rId31"/>
               </w:object>
             </w:r>
           </w:p>
@@ -18184,9 +18201,9 @@
           <w:szCs w:val="26"/>
         </w:rPr>
       </w:pPr>
-      <w:bookmarkStart w:id="83" w:name="_Toc499583588"/>
+      <w:bookmarkStart w:id="82" w:name="_Toc8208624"/>
+      <w:bookmarkEnd w:id="78"/>
       <w:bookmarkEnd w:id="79"/>
-      <w:bookmarkEnd w:id="80"/>
       <w:r>
         <w:rPr>
           <w:rFonts w:ascii="Times New Roman" w:hAnsi="Times New Roman" w:cs="Times New Roman"/>
@@ -18195,7 +18212,7 @@
         </w:rPr>
         <w:t>Màn hình danh sách bài giảng Nói:</w:t>
       </w:r>
-      <w:bookmarkEnd w:id="83"/>
+      <w:bookmarkEnd w:id="82"/>
     </w:p>
     <w:p>
       <w:pPr>
@@ -18232,7 +18249,7 @@
           <w:szCs w:val="26"/>
         </w:rPr>
       </w:pPr>
-      <w:bookmarkStart w:id="84" w:name="_Toc499583589"/>
+      <w:bookmarkStart w:id="83" w:name="_Toc8208625"/>
       <w:r>
         <w:rPr>
           <w:rFonts w:ascii="Times New Roman" w:hAnsi="Times New Roman" w:cs="Times New Roman"/>
@@ -18241,7 +18258,7 @@
         </w:rPr>
         <w:t>Màn hình xem chi tiết bài giảng Nói:</w:t>
       </w:r>
-      <w:bookmarkEnd w:id="84"/>
+      <w:bookmarkEnd w:id="83"/>
     </w:p>
     <w:p>
       <w:pPr>
@@ -18278,7 +18295,7 @@
           <w:szCs w:val="26"/>
         </w:rPr>
       </w:pPr>
-      <w:bookmarkStart w:id="85" w:name="_Toc499583590"/>
+      <w:bookmarkStart w:id="84" w:name="_Toc8208626"/>
       <w:r>
         <w:rPr>
           <w:rFonts w:ascii="Times New Roman" w:hAnsi="Times New Roman" w:cs="Times New Roman"/>
@@ -18287,7 +18304,7 @@
         </w:rPr>
         <w:t>Màn hình danh sách bài giảng Đọc:</w:t>
       </w:r>
-      <w:bookmarkEnd w:id="85"/>
+      <w:bookmarkEnd w:id="84"/>
     </w:p>
     <w:p>
       <w:pPr>
@@ -18324,7 +18341,7 @@
           <w:szCs w:val="26"/>
         </w:rPr>
       </w:pPr>
-      <w:bookmarkStart w:id="86" w:name="_Toc499583591"/>
+      <w:bookmarkStart w:id="85" w:name="_Toc8208627"/>
       <w:r>
         <w:rPr>
           <w:rFonts w:ascii="Times New Roman" w:hAnsi="Times New Roman" w:cs="Times New Roman"/>
@@ -18333,7 +18350,7 @@
         </w:rPr>
         <w:t>Màn hình xem chi tiết bài giảng Đọc</w:t>
       </w:r>
-      <w:bookmarkEnd w:id="86"/>
+      <w:bookmarkEnd w:id="85"/>
     </w:p>
     <w:p>
       <w:pPr>
@@ -18378,7 +18395,7 @@
           <w:szCs w:val="26"/>
         </w:rPr>
       </w:pPr>
-      <w:bookmarkStart w:id="87" w:name="_Toc499583592"/>
+      <w:bookmarkStart w:id="86" w:name="_Toc8208628"/>
       <w:r>
         <w:rPr>
           <w:rFonts w:ascii="Times New Roman" w:hAnsi="Times New Roman" w:cs="Times New Roman"/>
@@ -18387,7 +18404,7 @@
         </w:rPr>
         <w:t>Màn hình danh sách bài giảng Viết:</w:t>
       </w:r>
-      <w:bookmarkEnd w:id="87"/>
+      <w:bookmarkEnd w:id="86"/>
     </w:p>
     <w:p>
       <w:pPr>
@@ -18432,7 +18449,7 @@
           <w:szCs w:val="26"/>
         </w:rPr>
       </w:pPr>
-      <w:bookmarkStart w:id="88" w:name="_Toc499583593"/>
+      <w:bookmarkStart w:id="87" w:name="_Toc8208629"/>
       <w:r>
         <w:rPr>
           <w:rFonts w:ascii="Times New Roman" w:hAnsi="Times New Roman" w:cs="Times New Roman"/>
@@ -18441,7 +18458,7 @@
         </w:rPr>
         <w:t>Màn hình xem chi tiết bài giảng Viết:</w:t>
       </w:r>
-      <w:bookmarkEnd w:id="88"/>
+      <w:bookmarkEnd w:id="87"/>
     </w:p>
     <w:p>
       <w:pPr>
@@ -18488,7 +18505,7 @@
           <w:szCs w:val="26"/>
         </w:rPr>
       </w:pPr>
-      <w:bookmarkStart w:id="89" w:name="_Toc499583594"/>
+      <w:bookmarkStart w:id="88" w:name="_Toc8208630"/>
       <w:r>
         <w:rPr>
           <w:rFonts w:ascii="Times New Roman" w:hAnsi="Times New Roman" w:cs="Times New Roman"/>
@@ -18498,7 +18515,7 @@
         </w:rPr>
         <w:t>Admin</w:t>
       </w:r>
-      <w:bookmarkEnd w:id="89"/>
+      <w:bookmarkEnd w:id="88"/>
     </w:p>
     <w:p>
       <w:pPr>
@@ -18514,7 +18531,7 @@
           <w:szCs w:val="26"/>
         </w:rPr>
       </w:pPr>
-      <w:bookmarkStart w:id="90" w:name="_Toc499583595"/>
+      <w:bookmarkStart w:id="89" w:name="_Toc8208631"/>
       <w:r>
         <w:rPr>
           <w:rFonts w:ascii="Times New Roman" w:hAnsi="Times New Roman" w:cs="Times New Roman"/>
@@ -18523,7 +18540,7 @@
         </w:rPr>
         <w:t>Admin Page</w:t>
       </w:r>
-      <w:bookmarkEnd w:id="90"/>
+      <w:bookmarkEnd w:id="89"/>
     </w:p>
     <w:p>
       <w:pPr>
@@ -19496,7 +19513,7 @@
           <w:szCs w:val="26"/>
         </w:rPr>
       </w:pPr>
-      <w:bookmarkStart w:id="91" w:name="_Toc499583596"/>
+      <w:bookmarkStart w:id="90" w:name="_Toc8208632"/>
       <w:r>
         <w:rPr>
           <w:rFonts w:ascii="Times New Roman" w:hAnsi="Times New Roman" w:cs="Times New Roman"/>
@@ -19514,7 +19531,7 @@
         </w:rPr>
         <w:t>n lý góp ý</w:t>
       </w:r>
-      <w:bookmarkEnd w:id="91"/>
+      <w:bookmarkEnd w:id="90"/>
     </w:p>
     <w:p>
       <w:pPr>
@@ -20515,7 +20532,7 @@
                     </wp:anchor>
                   </w:drawing>
                 </mc:Choice>
-                <mc:Fallback>
+                <mc:Fallback xmlns:w16se="http://schemas.microsoft.com/office/word/2015/wordml/symex" xmlns:cx="http://schemas.microsoft.com/office/drawing/2014/chartex">
                   <w:pict>
                     <v:shapetype w14:anchorId="0CC95E4E" id="_x0000_t202" coordsize="21600,21600" o:spt="202" path="m,l,21600r21600,l21600,xe">
                       <v:stroke joinstyle="miter"/>
@@ -20693,10 +20710,10 @@
                 <w:szCs w:val="26"/>
               </w:rPr>
               <w:object w:dxaOrig="150" w:dyaOrig="195">
-                <v:shape id="_x0000_i1030" type="#_x0000_t75" style="width:8.25pt;height:9.75pt" o:ole="">
+                <v:shape id="_x0000_i1029" type="#_x0000_t75" style="width:8.4pt;height:9.6pt" o:ole="">
                   <v:imagedata r:id="rId36" o:title=""/>
                 </v:shape>
-                <o:OLEObject Type="Embed" ProgID="PBrush" ShapeID="_x0000_i1030" DrawAspect="Content" ObjectID="_1573325428" r:id="rId37"/>
+                <o:OLEObject Type="Embed" ProgID="PBrush" ShapeID="_x0000_i1029" DrawAspect="Content" ObjectID="_1618821326" r:id="rId37"/>
               </w:object>
             </w:r>
             <w:r>
@@ -20739,10 +20756,10 @@
                 <w:szCs w:val="26"/>
               </w:rPr>
               <w:object w:dxaOrig="150" w:dyaOrig="195">
-                <v:shape id="_x0000_i1031" type="#_x0000_t75" style="width:8.25pt;height:9.75pt" o:ole="">
+                <v:shape id="_x0000_i1030" type="#_x0000_t75" style="width:8.4pt;height:9.6pt" o:ole="">
                   <v:imagedata r:id="rId36" o:title=""/>
                 </v:shape>
-                <o:OLEObject Type="Embed" ProgID="PBrush" ShapeID="_x0000_i1031" DrawAspect="Content" ObjectID="_1573325429" r:id="rId38"/>
+                <o:OLEObject Type="Embed" ProgID="PBrush" ShapeID="_x0000_i1030" DrawAspect="Content" ObjectID="_1618821327" r:id="rId38"/>
               </w:object>
             </w:r>
             <w:r>
@@ -20834,7 +20851,7 @@
           <w:szCs w:val="26"/>
         </w:rPr>
       </w:pPr>
-      <w:bookmarkStart w:id="92" w:name="_Toc499583597"/>
+      <w:bookmarkStart w:id="91" w:name="_Toc8208633"/>
       <w:r>
         <w:rPr>
           <w:rFonts w:ascii="Times New Roman" w:hAnsi="Times New Roman" w:cs="Times New Roman"/>
@@ -20844,7 +20861,7 @@
         <w:lastRenderedPageBreak/>
         <w:t>Màn hình xem chi tiết góp ý</w:t>
       </w:r>
-      <w:bookmarkEnd w:id="92"/>
+      <w:bookmarkEnd w:id="91"/>
     </w:p>
     <w:p>
       <w:pPr>
@@ -21646,7 +21663,7 @@
           <w:szCs w:val="26"/>
         </w:rPr>
       </w:pPr>
-      <w:bookmarkStart w:id="93" w:name="_Toc499583598"/>
+      <w:bookmarkStart w:id="92" w:name="_Toc8208634"/>
       <w:r>
         <w:rPr>
           <w:rFonts w:ascii="Times New Roman" w:hAnsi="Times New Roman" w:cs="Times New Roman"/>
@@ -21656,7 +21673,7 @@
         <w:lastRenderedPageBreak/>
         <w:t>Danh sách giáo viên</w:t>
       </w:r>
-      <w:bookmarkEnd w:id="93"/>
+      <w:bookmarkEnd w:id="92"/>
     </w:p>
     <w:p>
       <w:pPr>
@@ -21758,8 +21775,8 @@
                 <w:lang w:eastAsia="en-GB"/>
               </w:rPr>
             </w:pPr>
-            <w:bookmarkStart w:id="94" w:name="OLE_LINK16"/>
-            <w:bookmarkStart w:id="95" w:name="OLE_LINK17"/>
+            <w:bookmarkStart w:id="93" w:name="OLE_LINK16"/>
+            <w:bookmarkStart w:id="94" w:name="OLE_LINK17"/>
             <w:r>
               <w:rPr>
                 <w:rFonts w:ascii="Times New Roman" w:hAnsi="Times New Roman" w:cs="Times New Roman"/>
@@ -21826,7 +21843,7 @@
                 <w:lang w:eastAsia="en-GB"/>
               </w:rPr>
             </w:pPr>
-            <w:bookmarkStart w:id="96" w:name="_Hlk476181725"/>
+            <w:bookmarkStart w:id="95" w:name="_Hlk476181725"/>
             <w:r>
               <w:rPr>
                 <w:rFonts w:ascii="Times New Roman" w:hAnsi="Times New Roman" w:cs="Times New Roman"/>
@@ -21868,7 +21885,7 @@
             </w:r>
           </w:p>
         </w:tc>
-        <w:bookmarkEnd w:id="96"/>
+        <w:bookmarkEnd w:id="95"/>
       </w:tr>
       <w:tr>
         <w:tc>
@@ -23336,8 +23353,8 @@
             </w:pPr>
           </w:p>
         </w:tc>
+        <w:bookmarkEnd w:id="93"/>
         <w:bookmarkEnd w:id="94"/>
-        <w:bookmarkEnd w:id="95"/>
       </w:tr>
     </w:tbl>
     <w:p>
@@ -23364,7 +23381,7 @@
           <w:szCs w:val="26"/>
         </w:rPr>
       </w:pPr>
-      <w:bookmarkStart w:id="97" w:name="_Toc499583599"/>
+      <w:bookmarkStart w:id="96" w:name="_Toc8208635"/>
       <w:r>
         <w:rPr>
           <w:rFonts w:ascii="Times New Roman" w:hAnsi="Times New Roman" w:cs="Times New Roman"/>
@@ -23373,7 +23390,7 @@
         </w:rPr>
         <w:t>Thêm giáo viên</w:t>
       </w:r>
-      <w:bookmarkEnd w:id="97"/>
+      <w:bookmarkEnd w:id="96"/>
     </w:p>
     <w:p>
       <w:pPr>
@@ -25072,7 +25089,7 @@
           <w:szCs w:val="26"/>
         </w:rPr>
       </w:pPr>
-      <w:bookmarkStart w:id="98" w:name="_Toc499583600"/>
+      <w:bookmarkStart w:id="97" w:name="_Toc8208636"/>
       <w:r>
         <w:rPr>
           <w:rFonts w:ascii="Times New Roman" w:hAnsi="Times New Roman" w:cs="Times New Roman"/>
@@ -25081,7 +25098,7 @@
         </w:rPr>
         <w:t>Thông tin giáo viên</w:t>
       </w:r>
-      <w:bookmarkEnd w:id="98"/>
+      <w:bookmarkEnd w:id="97"/>
     </w:p>
     <w:p>
       <w:pPr>
@@ -25742,8 +25759,8 @@
               </w:rPr>
               <w:t xml:space="preserve">Họ tên đầy đủ của giáo viên sẽ được hiển thị trong trường TextField này. </w:t>
             </w:r>
-            <w:bookmarkStart w:id="99" w:name="OLE_LINK109"/>
-            <w:bookmarkStart w:id="100" w:name="OLE_LINK110"/>
+            <w:bookmarkStart w:id="98" w:name="OLE_LINK109"/>
+            <w:bookmarkStart w:id="99" w:name="OLE_LINK110"/>
             <w:r>
               <w:rPr>
                 <w:rFonts w:ascii="Times New Roman" w:hAnsi="Times New Roman" w:cs="Times New Roman"/>
@@ -25752,8 +25769,8 @@
               </w:rPr>
               <w:t>Độ dài tối đa là 50 ký tự.</w:t>
             </w:r>
+            <w:bookmarkEnd w:id="98"/>
             <w:bookmarkEnd w:id="99"/>
-            <w:bookmarkEnd w:id="100"/>
           </w:p>
         </w:tc>
       </w:tr>
@@ -25938,8 +25955,8 @@
                 <w:szCs w:val="26"/>
               </w:rPr>
             </w:pPr>
-            <w:bookmarkStart w:id="101" w:name="OLE_LINK11"/>
-            <w:bookmarkStart w:id="102" w:name="OLE_LINK12"/>
+            <w:bookmarkStart w:id="100" w:name="OLE_LINK11"/>
+            <w:bookmarkStart w:id="101" w:name="OLE_LINK12"/>
             <w:r>
               <w:rPr>
                 <w:rFonts w:ascii="Times New Roman" w:hAnsi="Times New Roman" w:cs="Times New Roman"/>
@@ -25948,8 +25965,8 @@
               </w:rPr>
               <w:t xml:space="preserve">Giới tính của giáo viên sẽ được hiển thị trong trường này. </w:t>
             </w:r>
+            <w:bookmarkEnd w:id="100"/>
             <w:bookmarkEnd w:id="101"/>
-            <w:bookmarkEnd w:id="102"/>
           </w:p>
         </w:tc>
       </w:tr>
@@ -26134,10 +26151,10 @@
                 <w:szCs w:val="26"/>
               </w:rPr>
             </w:pPr>
-            <w:bookmarkStart w:id="103" w:name="OLE_LINK20"/>
-            <w:bookmarkStart w:id="104" w:name="OLE_LINK21"/>
-            <w:bookmarkStart w:id="105" w:name="OLE_LINK26"/>
-            <w:bookmarkStart w:id="106" w:name="OLE_LINK27"/>
+            <w:bookmarkStart w:id="102" w:name="OLE_LINK20"/>
+            <w:bookmarkStart w:id="103" w:name="OLE_LINK21"/>
+            <w:bookmarkStart w:id="104" w:name="OLE_LINK26"/>
+            <w:bookmarkStart w:id="105" w:name="OLE_LINK27"/>
             <w:r>
               <w:rPr>
                 <w:rFonts w:ascii="Times New Roman" w:hAnsi="Times New Roman" w:cs="Times New Roman"/>
@@ -26146,18 +26163,18 @@
               </w:rPr>
               <w:t xml:space="preserve">Số điện thoại </w:t>
             </w:r>
+            <w:bookmarkEnd w:id="102"/>
             <w:bookmarkEnd w:id="103"/>
+            <w:r>
+              <w:rPr>
+                <w:rFonts w:ascii="Times New Roman" w:hAnsi="Times New Roman" w:cs="Times New Roman"/>
+                <w:sz w:val="26"/>
+                <w:szCs w:val="26"/>
+              </w:rPr>
+              <w:t xml:space="preserve">của giáo viên sẽ được hiển thị trong trường này. </w:t>
+            </w:r>
             <w:bookmarkEnd w:id="104"/>
-            <w:r>
-              <w:rPr>
-                <w:rFonts w:ascii="Times New Roman" w:hAnsi="Times New Roman" w:cs="Times New Roman"/>
-                <w:sz w:val="26"/>
-                <w:szCs w:val="26"/>
-              </w:rPr>
-              <w:t xml:space="preserve">của giáo viên sẽ được hiển thị trong trường này. </w:t>
-            </w:r>
             <w:bookmarkEnd w:id="105"/>
-            <w:bookmarkEnd w:id="106"/>
             <w:r>
               <w:rPr>
                 <w:rFonts w:ascii="Times New Roman" w:hAnsi="Times New Roman" w:cs="Times New Roman"/>
@@ -26502,8 +26519,8 @@
                 <w:szCs w:val="26"/>
               </w:rPr>
             </w:pPr>
-            <w:bookmarkStart w:id="107" w:name="OLE_LINK36"/>
-            <w:bookmarkStart w:id="108" w:name="OLE_LINK37"/>
+            <w:bookmarkStart w:id="106" w:name="OLE_LINK36"/>
+            <w:bookmarkStart w:id="107" w:name="OLE_LINK37"/>
             <w:r>
               <w:rPr>
                 <w:rFonts w:ascii="Times New Roman" w:hAnsi="Times New Roman" w:cs="Times New Roman"/>
@@ -26512,8 +26529,8 @@
               </w:rPr>
               <w:t>TextField</w:t>
             </w:r>
+            <w:bookmarkEnd w:id="106"/>
             <w:bookmarkEnd w:id="107"/>
-            <w:bookmarkEnd w:id="108"/>
           </w:p>
         </w:tc>
         <w:tc>
@@ -26916,8 +26933,8 @@
                 <w:szCs w:val="26"/>
               </w:rPr>
             </w:pPr>
-            <w:bookmarkStart w:id="109" w:name="OLE_LINK44"/>
-            <w:bookmarkStart w:id="110" w:name="OLE_LINK45"/>
+            <w:bookmarkStart w:id="108" w:name="OLE_LINK44"/>
+            <w:bookmarkStart w:id="109" w:name="OLE_LINK45"/>
             <w:r>
               <w:rPr>
                 <w:rFonts w:ascii="Times New Roman" w:hAnsi="Times New Roman" w:cs="Times New Roman"/>
@@ -26926,8 +26943,8 @@
               </w:rPr>
               <w:t>Description</w:t>
             </w:r>
+            <w:bookmarkEnd w:id="108"/>
             <w:bookmarkEnd w:id="109"/>
-            <w:bookmarkEnd w:id="110"/>
           </w:p>
         </w:tc>
         <w:tc>
@@ -27067,8 +27084,8 @@
                 <w:szCs w:val="26"/>
               </w:rPr>
             </w:pPr>
-            <w:bookmarkStart w:id="111" w:name="OLE_LINK71"/>
-            <w:bookmarkStart w:id="112" w:name="OLE_LINK72"/>
+            <w:bookmarkStart w:id="110" w:name="OLE_LINK71"/>
+            <w:bookmarkStart w:id="111" w:name="OLE_LINK72"/>
             <w:r>
               <w:rPr>
                 <w:rFonts w:ascii="Times New Roman" w:hAnsi="Times New Roman" w:cs="Times New Roman"/>
@@ -27094,8 +27111,8 @@
               </w:rPr>
               <w:t xml:space="preserve">- </w:t>
             </w:r>
-            <w:bookmarkStart w:id="113" w:name="OLE_LINK112"/>
-            <w:bookmarkStart w:id="114" w:name="OLE_LINK113"/>
+            <w:bookmarkStart w:id="112" w:name="OLE_LINK112"/>
+            <w:bookmarkStart w:id="113" w:name="OLE_LINK113"/>
             <w:r>
               <w:rPr>
                 <w:rFonts w:ascii="Times New Roman" w:hAnsi="Times New Roman" w:cs="Times New Roman"/>
@@ -27104,8 +27121,8 @@
               </w:rPr>
               <w:t>Nếu trường “</w:t>
             </w:r>
-            <w:bookmarkStart w:id="115" w:name="OLE_LINK99"/>
-            <w:bookmarkStart w:id="116" w:name="OLE_LINK100"/>
+            <w:bookmarkStart w:id="114" w:name="OLE_LINK99"/>
+            <w:bookmarkStart w:id="115" w:name="OLE_LINK100"/>
             <w:r>
               <w:rPr>
                 <w:rFonts w:ascii="Times New Roman" w:hAnsi="Times New Roman" w:cs="Times New Roman"/>
@@ -27114,85 +27131,85 @@
               </w:rPr>
               <w:t>Họ và tên</w:t>
             </w:r>
+            <w:bookmarkEnd w:id="114"/>
             <w:bookmarkEnd w:id="115"/>
+            <w:r>
+              <w:rPr>
+                <w:rFonts w:ascii="Times New Roman" w:hAnsi="Times New Roman" w:cs="Times New Roman"/>
+                <w:sz w:val="26"/>
+                <w:szCs w:val="26"/>
+              </w:rPr>
+              <w:t>” vượt quá 50 ký tự thì sẽ hiển thị thông báo “Tên đăng nhập chỉ được tối đa 50 ký tự!” bên dưới trường “Họ và tên”</w:t>
+            </w:r>
+            <w:bookmarkEnd w:id="112"/>
+            <w:bookmarkEnd w:id="113"/>
+          </w:p>
+          <w:p>
+            <w:pPr>
+              <w:rPr>
+                <w:rFonts w:ascii="Times New Roman" w:hAnsi="Times New Roman" w:cs="Times New Roman"/>
+                <w:sz w:val="26"/>
+                <w:szCs w:val="26"/>
+              </w:rPr>
+            </w:pPr>
+            <w:bookmarkStart w:id="116" w:name="OLE_LINK120"/>
+            <w:bookmarkStart w:id="117" w:name="OLE_LINK121"/>
+            <w:bookmarkEnd w:id="110"/>
+            <w:bookmarkEnd w:id="111"/>
+            <w:r>
+              <w:rPr>
+                <w:rFonts w:ascii="Times New Roman" w:hAnsi="Times New Roman" w:cs="Times New Roman"/>
+                <w:sz w:val="26"/>
+                <w:szCs w:val="26"/>
+              </w:rPr>
+              <w:t>-Nếu trường “Ngày sinh” nhập không đúng định dạng date thì hệ thống sẽ hiển thị thông báo “Định dạng ngày tháng năm chưa hợp lệ (VD hợp lệ: 08/03/2017)” bên dưới trường “Ngày sinh”</w:t>
+            </w:r>
+          </w:p>
+          <w:p>
+            <w:pPr>
+              <w:rPr>
+                <w:rFonts w:ascii="Times New Roman" w:hAnsi="Times New Roman" w:cs="Times New Roman"/>
+                <w:sz w:val="26"/>
+                <w:szCs w:val="26"/>
+              </w:rPr>
+            </w:pPr>
+            <w:bookmarkStart w:id="118" w:name="OLE_LINK116"/>
+            <w:bookmarkStart w:id="119" w:name="OLE_LINK117"/>
             <w:bookmarkEnd w:id="116"/>
-            <w:r>
-              <w:rPr>
-                <w:rFonts w:ascii="Times New Roman" w:hAnsi="Times New Roman" w:cs="Times New Roman"/>
-                <w:sz w:val="26"/>
-                <w:szCs w:val="26"/>
-              </w:rPr>
-              <w:t>” vượt quá 50 ký tự thì sẽ hiển thị thông báo “Tên đăng nhập chỉ được tối đa 50 ký tự!” bên dưới trường “Họ và tên”</w:t>
-            </w:r>
-            <w:bookmarkEnd w:id="113"/>
-            <w:bookmarkEnd w:id="114"/>
-          </w:p>
-          <w:p>
-            <w:pPr>
-              <w:rPr>
-                <w:rFonts w:ascii="Times New Roman" w:hAnsi="Times New Roman" w:cs="Times New Roman"/>
-                <w:sz w:val="26"/>
-                <w:szCs w:val="26"/>
-              </w:rPr>
-            </w:pPr>
-            <w:bookmarkStart w:id="117" w:name="OLE_LINK120"/>
-            <w:bookmarkStart w:id="118" w:name="OLE_LINK121"/>
-            <w:bookmarkEnd w:id="111"/>
-            <w:bookmarkEnd w:id="112"/>
-            <w:r>
-              <w:rPr>
-                <w:rFonts w:ascii="Times New Roman" w:hAnsi="Times New Roman" w:cs="Times New Roman"/>
-                <w:sz w:val="26"/>
-                <w:szCs w:val="26"/>
-              </w:rPr>
-              <w:t>-Nếu trường “Ngày sinh” nhập không đúng định dạng date thì hệ thống sẽ hiển thị thông báo “Định dạng ngày tháng năm chưa hợp lệ (VD hợp lệ: 08/03/2017)” bên dưới trường “Ngày sinh”</w:t>
-            </w:r>
-          </w:p>
-          <w:p>
-            <w:pPr>
-              <w:rPr>
-                <w:rFonts w:ascii="Times New Roman" w:hAnsi="Times New Roman" w:cs="Times New Roman"/>
-                <w:sz w:val="26"/>
-                <w:szCs w:val="26"/>
-              </w:rPr>
-            </w:pPr>
-            <w:bookmarkStart w:id="119" w:name="OLE_LINK116"/>
-            <w:bookmarkStart w:id="120" w:name="OLE_LINK117"/>
             <w:bookmarkEnd w:id="117"/>
+            <w:r>
+              <w:rPr>
+                <w:rFonts w:ascii="Times New Roman" w:hAnsi="Times New Roman" w:cs="Times New Roman"/>
+                <w:sz w:val="26"/>
+                <w:szCs w:val="26"/>
+              </w:rPr>
+              <w:t>-</w:t>
+            </w:r>
+            <w:bookmarkStart w:id="120" w:name="OLE_LINK107"/>
+            <w:bookmarkStart w:id="121" w:name="OLE_LINK108"/>
+            <w:r>
+              <w:rPr>
+                <w:rFonts w:ascii="Times New Roman" w:hAnsi="Times New Roman" w:cs="Times New Roman"/>
+                <w:sz w:val="26"/>
+                <w:szCs w:val="26"/>
+              </w:rPr>
+              <w:t>Nếu trường “Địa chỉ ”vượt quá 200 ký tự thì sẽ hiển thị thông báo “Địa chỉ chỉ được tối đa 200 ký tự!” bên dưới trường “Địa chỉ”</w:t>
+            </w:r>
+            <w:bookmarkEnd w:id="120"/>
+            <w:bookmarkEnd w:id="121"/>
+          </w:p>
+          <w:p>
+            <w:pPr>
+              <w:rPr>
+                <w:rFonts w:ascii="Times New Roman" w:hAnsi="Times New Roman" w:cs="Times New Roman"/>
+                <w:sz w:val="26"/>
+                <w:szCs w:val="26"/>
+              </w:rPr>
+            </w:pPr>
+            <w:bookmarkStart w:id="122" w:name="OLE_LINK118"/>
+            <w:bookmarkStart w:id="123" w:name="OLE_LINK119"/>
             <w:bookmarkEnd w:id="118"/>
-            <w:r>
-              <w:rPr>
-                <w:rFonts w:ascii="Times New Roman" w:hAnsi="Times New Roman" w:cs="Times New Roman"/>
-                <w:sz w:val="26"/>
-                <w:szCs w:val="26"/>
-              </w:rPr>
-              <w:t>-</w:t>
-            </w:r>
-            <w:bookmarkStart w:id="121" w:name="OLE_LINK107"/>
-            <w:bookmarkStart w:id="122" w:name="OLE_LINK108"/>
-            <w:r>
-              <w:rPr>
-                <w:rFonts w:ascii="Times New Roman" w:hAnsi="Times New Roman" w:cs="Times New Roman"/>
-                <w:sz w:val="26"/>
-                <w:szCs w:val="26"/>
-              </w:rPr>
-              <w:t>Nếu trường “Địa chỉ ”vượt quá 200 ký tự thì sẽ hiển thị thông báo “Địa chỉ chỉ được tối đa 200 ký tự!” bên dưới trường “Địa chỉ”</w:t>
-            </w:r>
-            <w:bookmarkEnd w:id="121"/>
-            <w:bookmarkEnd w:id="122"/>
-          </w:p>
-          <w:p>
-            <w:pPr>
-              <w:rPr>
-                <w:rFonts w:ascii="Times New Roman" w:hAnsi="Times New Roman" w:cs="Times New Roman"/>
-                <w:sz w:val="26"/>
-                <w:szCs w:val="26"/>
-              </w:rPr>
-            </w:pPr>
-            <w:bookmarkStart w:id="123" w:name="OLE_LINK118"/>
-            <w:bookmarkStart w:id="124" w:name="OLE_LINK119"/>
             <w:bookmarkEnd w:id="119"/>
-            <w:bookmarkEnd w:id="120"/>
             <w:r>
               <w:rPr>
                 <w:rFonts w:ascii="Times New Roman" w:hAnsi="Times New Roman" w:cs="Times New Roman"/>
@@ -27220,8 +27237,8 @@
               <w:t>- Nếu trường “Số điện thoại” không phải là số  thì sẽ hiển thị thông báo “Số điện thoại không hợp lệ ” bên dưới trường “Số điện thoại”</w:t>
             </w:r>
           </w:p>
+          <w:bookmarkEnd w:id="122"/>
           <w:bookmarkEnd w:id="123"/>
-          <w:bookmarkEnd w:id="124"/>
           <w:p>
             <w:pPr>
               <w:rPr>
@@ -27331,8 +27348,8 @@
                 <w:szCs w:val="26"/>
               </w:rPr>
             </w:pPr>
-            <w:bookmarkStart w:id="125" w:name="OLE_LINK69"/>
-            <w:bookmarkStart w:id="126" w:name="OLE_LINK70"/>
+            <w:bookmarkStart w:id="124" w:name="OLE_LINK69"/>
+            <w:bookmarkStart w:id="125" w:name="OLE_LINK70"/>
             <w:r>
               <w:rPr>
                 <w:rFonts w:ascii="Times New Roman" w:hAnsi="Times New Roman" w:cs="Times New Roman"/>
@@ -27341,8 +27358,8 @@
               </w:rPr>
               <w:t>- Nếu mật khẩu xác nhận không trùng với mật khẩu mới thì hiển thị thông báo: “Mật khẩu xác nhận không đúng!”.</w:t>
             </w:r>
+            <w:bookmarkEnd w:id="124"/>
             <w:bookmarkEnd w:id="125"/>
-            <w:bookmarkEnd w:id="126"/>
             <w:r>
               <w:rPr>
                 <w:rFonts w:ascii="Times New Roman" w:hAnsi="Times New Roman" w:cs="Times New Roman"/>
@@ -27469,7 +27486,7 @@
           <w:szCs w:val="26"/>
         </w:rPr>
       </w:pPr>
-      <w:bookmarkStart w:id="127" w:name="_Toc499583601"/>
+      <w:bookmarkStart w:id="126" w:name="_Toc8208637"/>
       <w:r>
         <w:rPr>
           <w:rFonts w:ascii="Times New Roman" w:hAnsi="Times New Roman" w:cs="Times New Roman"/>
@@ -27479,7 +27496,7 @@
         <w:lastRenderedPageBreak/>
         <w:t>Danh sách học sinh</w:t>
       </w:r>
-      <w:bookmarkEnd w:id="127"/>
+      <w:bookmarkEnd w:id="126"/>
     </w:p>
     <w:p>
       <w:pPr>
@@ -28719,7 +28736,7 @@
           <w:szCs w:val="26"/>
         </w:rPr>
       </w:pPr>
-      <w:bookmarkStart w:id="128" w:name="_Toc499583602"/>
+      <w:bookmarkStart w:id="127" w:name="_Toc8208638"/>
       <w:r>
         <w:rPr>
           <w:rFonts w:ascii="Times New Roman" w:hAnsi="Times New Roman" w:cs="Times New Roman"/>
@@ -28728,7 +28745,7 @@
         </w:rPr>
         <w:t>Quản lý câu hỏi khảo sát</w:t>
       </w:r>
-      <w:bookmarkEnd w:id="128"/>
+      <w:bookmarkEnd w:id="127"/>
     </w:p>
     <w:p>
       <w:pPr>
@@ -32438,7 +32455,7 @@
           <w:szCs w:val="26"/>
         </w:rPr>
       </w:pPr>
-      <w:bookmarkStart w:id="129" w:name="_Toc499583603"/>
+      <w:bookmarkStart w:id="128" w:name="_Toc8208639"/>
       <w:r>
         <w:rPr>
           <w:rFonts w:ascii="Times New Roman" w:hAnsi="Times New Roman" w:cs="Times New Roman"/>
@@ -32446,9 +32463,20 @@
           <w:sz w:val="26"/>
           <w:szCs w:val="26"/>
         </w:rPr>
-        <w:t>Học sinh</w:t>
+        <w:t>Customer</w:t>
       </w:r>
+      <w:bookmarkStart w:id="129" w:name="_GoBack"/>
       <w:bookmarkEnd w:id="129"/>
+      <w:r>
+        <w:rPr>
+          <w:rFonts w:ascii="Times New Roman" w:hAnsi="Times New Roman" w:cs="Times New Roman"/>
+          <w:b/>
+          <w:sz w:val="26"/>
+          <w:szCs w:val="26"/>
+        </w:rPr>
+        <w:t xml:space="preserve"> - Web</w:t>
+      </w:r>
+      <w:bookmarkEnd w:id="128"/>
     </w:p>
     <w:p>
       <w:pPr>
@@ -32465,7 +32493,7 @@
           <w:szCs w:val="26"/>
         </w:rPr>
       </w:pPr>
-      <w:bookmarkStart w:id="130" w:name="_Toc499583604"/>
+      <w:bookmarkStart w:id="130" w:name="_Toc8208640"/>
       <w:r>
         <w:rPr>
           <w:rFonts w:ascii="Times New Roman" w:hAnsi="Times New Roman" w:cs="Times New Roman"/>
@@ -33464,7 +33492,7 @@
                     </wp:anchor>
                   </w:drawing>
                 </mc:Choice>
-                <mc:Fallback>
+                <mc:Fallback xmlns:w16se="http://schemas.microsoft.com/office/word/2015/wordml/symex" xmlns:cx="http://schemas.microsoft.com/office/drawing/2014/chartex">
                   <w:pict>
                     <v:shape w14:anchorId="29446357" id="Text Box 17" o:spid="_x0000_s1027" type="#_x0000_t202" style="position:absolute;margin-left:124.8pt;margin-top:191.5pt;width:183.35pt;height:11.5pt;z-index:251662336;visibility:visible;mso-wrap-style:square;mso-width-percent:0;mso-height-percent:0;mso-wrap-distance-left:9pt;mso-wrap-distance-top:0;mso-wrap-distance-right:9pt;mso-wrap-distance-bottom:0;mso-position-horizontal:absolute;mso-position-horizontal-relative:text;mso-position-vertical:absolute;mso-position-vertical-relative:text;mso-width-percent:0;mso-height-percent:0;mso-width-relative:margin;mso-height-relative:margin;v-text-anchor:top" o:gfxdata="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" fillcolor="white [3201]" stroked="f" strokeweight=".5pt">
                       <v:textbox>
@@ -33648,7 +33676,7 @@
       <w:bookmarkStart w:id="133" w:name="OLE_LINK2"/>
       <w:bookmarkStart w:id="134" w:name="_Toc475126281"/>
       <w:bookmarkStart w:id="135" w:name="_Toc475126553"/>
-      <w:bookmarkStart w:id="136" w:name="_Toc499583605"/>
+      <w:bookmarkStart w:id="136" w:name="_Toc8208641"/>
       <w:r>
         <w:rPr>
           <w:rFonts w:ascii="Times New Roman" w:hAnsi="Times New Roman" w:cs="Times New Roman"/>
@@ -35845,11 +35873,7 @@
           <w:szCs w:val="26"/>
         </w:rPr>
       </w:pPr>
-      <w:bookmarkStart w:id="137" w:name="_Toc475107555"/>
-      <w:bookmarkStart w:id="138" w:name="_Toc475126266"/>
-      <w:bookmarkStart w:id="139" w:name="_Toc475126538"/>
-      <w:bookmarkStart w:id="140" w:name="_Toc491840090"/>
-      <w:bookmarkStart w:id="141" w:name="_Toc499583606"/>
+      <w:bookmarkStart w:id="137" w:name="_Toc8208642"/>
       <w:bookmarkEnd w:id="131"/>
       <w:bookmarkEnd w:id="132"/>
       <w:bookmarkEnd w:id="133"/>
@@ -35862,13 +35886,9 @@
           <w:sz w:val="26"/>
           <w:szCs w:val="26"/>
         </w:rPr>
-        <w:t>Giáo viên</w:t>
+        <w:t>Customer - Mobile</w:t>
       </w:r>
       <w:bookmarkEnd w:id="137"/>
-      <w:bookmarkEnd w:id="138"/>
-      <w:bookmarkEnd w:id="139"/>
-      <w:bookmarkEnd w:id="140"/>
-      <w:bookmarkEnd w:id="141"/>
     </w:p>
     <w:p>
       <w:pPr>
@@ -35893,7 +35913,7 @@
         </w:rPr>
         <w:t xml:space="preserve"> </w:t>
       </w:r>
-      <w:bookmarkStart w:id="142" w:name="_Toc499583607"/>
+      <w:bookmarkStart w:id="138" w:name="_Toc8208643"/>
       <w:r>
         <w:rPr>
           <w:rFonts w:ascii="Times New Roman" w:hAnsi="Times New Roman" w:cs="Times New Roman"/>
@@ -35902,7 +35922,7 @@
         </w:rPr>
         <w:t>Xem bài học</w:t>
       </w:r>
-      <w:bookmarkEnd w:id="142"/>
+      <w:bookmarkEnd w:id="138"/>
     </w:p>
     <w:p>
       <w:pPr>
@@ -36172,8 +36192,8 @@
               </w:rPr>
               <w:t>Trang chủ (Chưa đăng nhậ</w:t>
             </w:r>
-            <w:bookmarkStart w:id="143" w:name="OLE_LINK57"/>
-            <w:bookmarkStart w:id="144" w:name="OLE_LINK58"/>
+            <w:bookmarkStart w:id="139" w:name="OLE_LINK57"/>
+            <w:bookmarkStart w:id="140" w:name="OLE_LINK58"/>
             <w:r>
               <w:rPr>
                 <w:rFonts w:ascii="Times New Roman" w:hAnsi="Times New Roman" w:cs="Times New Roman"/>
@@ -36182,8 +36202,8 @@
               </w:rPr>
               <w:t xml:space="preserve">p) → </w:t>
             </w:r>
-            <w:bookmarkEnd w:id="143"/>
-            <w:bookmarkEnd w:id="144"/>
+            <w:bookmarkEnd w:id="139"/>
+            <w:bookmarkEnd w:id="140"/>
             <w:r>
               <w:rPr>
                 <w:rFonts w:ascii="Times New Roman" w:hAnsi="Times New Roman" w:cs="Times New Roman"/>
@@ -37328,7 +37348,7 @@
         </w:rPr>
         <w:t xml:space="preserve"> </w:t>
       </w:r>
-      <w:bookmarkStart w:id="145" w:name="_Toc499583608"/>
+      <w:bookmarkStart w:id="141" w:name="_Toc8208644"/>
       <w:r>
         <w:rPr>
           <w:rFonts w:ascii="Times New Roman" w:hAnsi="Times New Roman" w:cs="Times New Roman"/>
@@ -37337,7 +37357,7 @@
         </w:rPr>
         <w:t>Thêm bài học</w:t>
       </w:r>
-      <w:bookmarkEnd w:id="145"/>
+      <w:bookmarkEnd w:id="141"/>
     </w:p>
     <w:p>
       <w:pPr>
@@ -39111,7 +39131,7 @@
         <w:lastRenderedPageBreak/>
         <w:t xml:space="preserve"> </w:t>
       </w:r>
-      <w:bookmarkStart w:id="146" w:name="_Toc499583609"/>
+      <w:bookmarkStart w:id="142" w:name="_Toc8208645"/>
       <w:r>
         <w:rPr>
           <w:rFonts w:ascii="Times New Roman" w:hAnsi="Times New Roman" w:cs="Times New Roman"/>
@@ -39122,7 +39142,7 @@
         </w:rPr>
         <w:t>Sửa bài học.</w:t>
       </w:r>
-      <w:bookmarkEnd w:id="146"/>
+      <w:bookmarkEnd w:id="142"/>
     </w:p>
     <w:p>
       <w:pPr>
@@ -40884,7 +40904,7 @@
         <w:lastRenderedPageBreak/>
         <w:t xml:space="preserve"> </w:t>
       </w:r>
-      <w:bookmarkStart w:id="147" w:name="_Toc499583610"/>
+      <w:bookmarkStart w:id="143" w:name="_Toc8208646"/>
       <w:r>
         <w:rPr>
           <w:rFonts w:ascii="Times New Roman" w:hAnsi="Times New Roman" w:cs="Times New Roman"/>
@@ -40895,7 +40915,7 @@
         </w:rPr>
         <w:t>Xóa bài học.</w:t>
       </w:r>
-      <w:bookmarkEnd w:id="147"/>
+      <w:bookmarkEnd w:id="143"/>
     </w:p>
     <w:p>
       <w:pPr>
@@ -41995,7 +42015,7 @@
         </w:rPr>
         <w:t xml:space="preserve"> </w:t>
       </w:r>
-      <w:bookmarkStart w:id="148" w:name="_Toc499583611"/>
+      <w:bookmarkStart w:id="144" w:name="_Toc8208647"/>
       <w:r>
         <w:rPr>
           <w:rFonts w:ascii="Times New Roman" w:hAnsi="Times New Roman" w:cs="Times New Roman"/>
@@ -42004,7 +42024,7 @@
         </w:rPr>
         <w:t>Thông tin giáo viên</w:t>
       </w:r>
-      <w:bookmarkEnd w:id="148"/>
+      <w:bookmarkEnd w:id="144"/>
     </w:p>
     <w:p>
       <w:pPr>
@@ -44187,7 +44207,7 @@
           <w:szCs w:val="26"/>
         </w:rPr>
       </w:pPr>
-      <w:bookmarkStart w:id="149" w:name="_Toc499583612"/>
+      <w:bookmarkStart w:id="145" w:name="_Toc8208648"/>
       <w:r>
         <w:rPr>
           <w:rFonts w:ascii="Times New Roman" w:eastAsiaTheme="majorEastAsia" w:hAnsi="Times New Roman" w:cs="Times New Roman"/>
@@ -44199,7 +44219,7 @@
         <w:lastRenderedPageBreak/>
         <w:t>GIAO DIỆN</w:t>
       </w:r>
-      <w:bookmarkEnd w:id="149"/>
+      <w:bookmarkEnd w:id="145"/>
     </w:p>
     <w:p>
       <w:pPr>
@@ -44225,7 +44245,7 @@
         </w:rPr>
         <w:t xml:space="preserve"> </w:t>
       </w:r>
-      <w:bookmarkStart w:id="150" w:name="_Toc499583613"/>
+      <w:bookmarkStart w:id="146" w:name="_Toc8208649"/>
       <w:r>
         <w:rPr>
           <w:rFonts w:ascii="Times New Roman" w:eastAsiaTheme="majorEastAsia" w:hAnsi="Times New Roman" w:cs="Times New Roman"/>
@@ -44235,7 +44255,7 @@
         </w:rPr>
         <w:t>Trang chủ</w:t>
       </w:r>
-      <w:bookmarkEnd w:id="150"/>
+      <w:bookmarkEnd w:id="146"/>
     </w:p>
     <w:p>
       <w:pPr>
@@ -44317,7 +44337,7 @@
           <w:szCs w:val="26"/>
         </w:rPr>
       </w:pPr>
-      <w:bookmarkStart w:id="151" w:name="_Toc499583614"/>
+      <w:bookmarkStart w:id="147" w:name="_Toc8208650"/>
       <w:r>
         <w:rPr>
           <w:rFonts w:ascii="Times New Roman" w:eastAsiaTheme="majorEastAsia" w:hAnsi="Times New Roman" w:cs="Times New Roman"/>
@@ -44327,7 +44347,7 @@
         </w:rPr>
         <w:t>Xem các bài học ngẫu nhiên</w:t>
       </w:r>
-      <w:bookmarkEnd w:id="151"/>
+      <w:bookmarkEnd w:id="147"/>
     </w:p>
     <w:p>
       <w:pPr>
@@ -44415,7 +44435,7 @@
           <w:szCs w:val="26"/>
         </w:rPr>
       </w:pPr>
-      <w:bookmarkStart w:id="152" w:name="_Toc499583615"/>
+      <w:bookmarkStart w:id="148" w:name="_Toc8208651"/>
       <w:r>
         <w:rPr>
           <w:rFonts w:ascii="Times New Roman" w:eastAsiaTheme="majorEastAsia" w:hAnsi="Times New Roman" w:cs="Times New Roman"/>
@@ -44426,7 +44446,7 @@
         <w:lastRenderedPageBreak/>
         <w:t>Gửi thông tin feedback</w:t>
       </w:r>
-      <w:bookmarkEnd w:id="152"/>
+      <w:bookmarkEnd w:id="148"/>
     </w:p>
     <w:p>
       <w:pPr>
@@ -44495,7 +44515,7 @@
           <w:szCs w:val="26"/>
         </w:rPr>
       </w:pPr>
-      <w:bookmarkStart w:id="153" w:name="_Toc499583616"/>
+      <w:bookmarkStart w:id="149" w:name="_Toc8208652"/>
       <w:r>
         <w:rPr>
           <w:rFonts w:ascii="Times New Roman" w:eastAsiaTheme="majorEastAsia" w:hAnsi="Times New Roman" w:cs="Times New Roman"/>
@@ -44505,7 +44525,7 @@
         </w:rPr>
         <w:t>Form đăng nhập</w:t>
       </w:r>
-      <w:bookmarkEnd w:id="153"/>
+      <w:bookmarkEnd w:id="149"/>
     </w:p>
     <w:p>
       <w:pPr>
@@ -44592,7 +44612,7 @@
           <w:szCs w:val="26"/>
         </w:rPr>
       </w:pPr>
-      <w:bookmarkStart w:id="154" w:name="_Toc499583617"/>
+      <w:bookmarkStart w:id="150" w:name="_Toc8208653"/>
       <w:r>
         <w:rPr>
           <w:rFonts w:ascii="Times New Roman" w:eastAsiaTheme="majorEastAsia" w:hAnsi="Times New Roman" w:cs="Times New Roman"/>
@@ -44603,7 +44623,7 @@
         <w:lastRenderedPageBreak/>
         <w:t>Màn hình đăng kí</w:t>
       </w:r>
-      <w:bookmarkEnd w:id="154"/>
+      <w:bookmarkEnd w:id="150"/>
     </w:p>
     <w:p>
       <w:pPr>
@@ -44671,7 +44691,7 @@
           <w:szCs w:val="26"/>
         </w:rPr>
       </w:pPr>
-      <w:bookmarkStart w:id="155" w:name="_Toc499583618"/>
+      <w:bookmarkStart w:id="151" w:name="_Toc8208654"/>
       <w:r>
         <w:rPr>
           <w:rFonts w:ascii="Times New Roman" w:eastAsiaTheme="majorEastAsia" w:hAnsi="Times New Roman" w:cs="Times New Roman"/>
@@ -44681,7 +44701,7 @@
         </w:rPr>
         <w:t>Màn hình Forgot Password</w:t>
       </w:r>
-      <w:bookmarkEnd w:id="155"/>
+      <w:bookmarkEnd w:id="151"/>
     </w:p>
     <w:p>
       <w:pPr>
@@ -44749,7 +44769,7 @@
           <w:szCs w:val="26"/>
         </w:rPr>
       </w:pPr>
-      <w:bookmarkStart w:id="156" w:name="_Toc499583619"/>
+      <w:bookmarkStart w:id="152" w:name="_Toc8208655"/>
       <w:r>
         <w:rPr>
           <w:rFonts w:ascii="Times New Roman" w:eastAsiaTheme="majorEastAsia" w:hAnsi="Times New Roman" w:cs="Times New Roman"/>
@@ -44769,7 +44789,7 @@
         </w:rPr>
         <w:t>c</w:t>
       </w:r>
-      <w:bookmarkEnd w:id="156"/>
+      <w:bookmarkEnd w:id="152"/>
     </w:p>
     <w:p>
       <w:pPr>
@@ -44848,7 +44868,7 @@
           <w:szCs w:val="26"/>
         </w:rPr>
       </w:pPr>
-      <w:bookmarkStart w:id="157" w:name="_Toc499583620"/>
+      <w:bookmarkStart w:id="153" w:name="_Toc8208656"/>
       <w:r>
         <w:rPr>
           <w:rFonts w:ascii="Times New Roman" w:eastAsiaTheme="majorEastAsia" w:hAnsi="Times New Roman" w:cs="Times New Roman"/>
@@ -44858,7 +44878,7 @@
         </w:rPr>
         <w:t>Form bình chọn bài học</w:t>
       </w:r>
-      <w:bookmarkEnd w:id="157"/>
+      <w:bookmarkEnd w:id="153"/>
     </w:p>
     <w:p>
       <w:pPr>
@@ -44966,7 +44986,7 @@
           <w:szCs w:val="26"/>
         </w:rPr>
       </w:pPr>
-      <w:bookmarkStart w:id="158" w:name="_Toc499583621"/>
+      <w:bookmarkStart w:id="154" w:name="_Toc8208657"/>
       <w:r>
         <w:rPr>
           <w:rFonts w:ascii="Times New Roman" w:eastAsiaTheme="majorEastAsia" w:hAnsi="Times New Roman" w:cs="Times New Roman"/>
@@ -44977,7 +44997,7 @@
         <w:lastRenderedPageBreak/>
         <w:t>Màn hình xem chi tiết thể loại bài học</w:t>
       </w:r>
-      <w:bookmarkEnd w:id="158"/>
+      <w:bookmarkEnd w:id="154"/>
     </w:p>
     <w:p>
       <w:pPr>
@@ -45092,7 +45112,7 @@
           <w:szCs w:val="26"/>
         </w:rPr>
       </w:pPr>
-      <w:bookmarkStart w:id="159" w:name="_Toc499583622"/>
+      <w:bookmarkStart w:id="155" w:name="_Toc8208658"/>
       <w:r>
         <w:rPr>
           <w:rFonts w:ascii="Times New Roman" w:eastAsiaTheme="majorEastAsia" w:hAnsi="Times New Roman" w:cs="Times New Roman"/>
@@ -45103,7 +45123,7 @@
         <w:lastRenderedPageBreak/>
         <w:t>Màn hình trang chủ Teacher</w:t>
       </w:r>
-      <w:bookmarkEnd w:id="159"/>
+      <w:bookmarkEnd w:id="155"/>
     </w:p>
     <w:p>
       <w:pPr>
@@ -45190,7 +45210,7 @@
           <w:szCs w:val="26"/>
         </w:rPr>
       </w:pPr>
-      <w:bookmarkStart w:id="160" w:name="_Toc499583623"/>
+      <w:bookmarkStart w:id="156" w:name="_Toc8208659"/>
       <w:r>
         <w:rPr>
           <w:rFonts w:ascii="Times New Roman" w:eastAsiaTheme="majorEastAsia" w:hAnsi="Times New Roman" w:cs="Times New Roman"/>
@@ -45200,7 +45220,7 @@
         </w:rPr>
         <w:t>Form xem chi tiết bài học</w:t>
       </w:r>
-      <w:bookmarkEnd w:id="160"/>
+      <w:bookmarkEnd w:id="156"/>
     </w:p>
     <w:p>
       <w:pPr>
@@ -45285,7 +45305,7 @@
           <w:szCs w:val="26"/>
         </w:rPr>
       </w:pPr>
-      <w:bookmarkStart w:id="161" w:name="_Toc499583624"/>
+      <w:bookmarkStart w:id="157" w:name="_Toc8208660"/>
       <w:r>
         <w:rPr>
           <w:rFonts w:ascii="Times New Roman" w:eastAsiaTheme="majorEastAsia" w:hAnsi="Times New Roman" w:cs="Times New Roman"/>
@@ -45296,7 +45316,7 @@
         <w:lastRenderedPageBreak/>
         <w:t>Màn hình thêm bài học</w:t>
       </w:r>
-      <w:bookmarkEnd w:id="161"/>
+      <w:bookmarkEnd w:id="157"/>
     </w:p>
     <w:p>
       <w:pPr>
@@ -45381,7 +45401,7 @@
           <w:szCs w:val="26"/>
         </w:rPr>
       </w:pPr>
-      <w:bookmarkStart w:id="162" w:name="_Toc499583625"/>
+      <w:bookmarkStart w:id="158" w:name="_Toc8208661"/>
       <w:r>
         <w:rPr>
           <w:rFonts w:ascii="Times New Roman" w:eastAsiaTheme="majorEastAsia" w:hAnsi="Times New Roman" w:cs="Times New Roman"/>
@@ -45392,7 +45412,7 @@
         <w:lastRenderedPageBreak/>
         <w:t>Màn hình chỉnh sửa bài học</w:t>
       </w:r>
-      <w:bookmarkEnd w:id="162"/>
+      <w:bookmarkEnd w:id="158"/>
     </w:p>
     <w:p>
       <w:pPr>
@@ -45496,7 +45516,7 @@
           <w:szCs w:val="26"/>
         </w:rPr>
       </w:pPr>
-      <w:bookmarkStart w:id="163" w:name="_Toc499583626"/>
+      <w:bookmarkStart w:id="159" w:name="_Toc8208662"/>
       <w:r>
         <w:rPr>
           <w:rFonts w:ascii="Times New Roman" w:eastAsiaTheme="majorEastAsia" w:hAnsi="Times New Roman" w:cs="Times New Roman"/>
@@ -45507,7 +45527,7 @@
         <w:lastRenderedPageBreak/>
         <w:t>Xóa bài học</w:t>
       </w:r>
-      <w:bookmarkEnd w:id="163"/>
+      <w:bookmarkEnd w:id="159"/>
     </w:p>
     <w:p>
       <w:pPr>
@@ -45575,7 +45595,7 @@
           <w:szCs w:val="26"/>
         </w:rPr>
       </w:pPr>
-      <w:bookmarkStart w:id="164" w:name="_Toc499583627"/>
+      <w:bookmarkStart w:id="160" w:name="_Toc8208663"/>
       <w:r>
         <w:rPr>
           <w:rFonts w:ascii="Times New Roman" w:eastAsiaTheme="majorEastAsia" w:hAnsi="Times New Roman" w:cs="Times New Roman"/>
@@ -45585,7 +45605,7 @@
         </w:rPr>
         <w:t>Màn hình trang chủ Admin</w:t>
       </w:r>
-      <w:bookmarkEnd w:id="164"/>
+      <w:bookmarkEnd w:id="160"/>
     </w:p>
     <w:p>
       <w:pPr>
@@ -45672,7 +45692,7 @@
           <w:szCs w:val="26"/>
         </w:rPr>
       </w:pPr>
-      <w:bookmarkStart w:id="165" w:name="_Toc499583628"/>
+      <w:bookmarkStart w:id="161" w:name="_Toc8208664"/>
       <w:r>
         <w:rPr>
           <w:rFonts w:ascii="Times New Roman" w:eastAsiaTheme="majorEastAsia" w:hAnsi="Times New Roman" w:cs="Times New Roman"/>
@@ -45683,7 +45703,7 @@
         <w:lastRenderedPageBreak/>
         <w:t>Màn hình quản lí tài khoản</w:t>
       </w:r>
-      <w:bookmarkEnd w:id="165"/>
+      <w:bookmarkEnd w:id="161"/>
     </w:p>
     <w:p>
       <w:pPr>
@@ -45787,7 +45807,7 @@
           <w:szCs w:val="26"/>
         </w:rPr>
       </w:pPr>
-      <w:bookmarkStart w:id="166" w:name="_Toc499583629"/>
+      <w:bookmarkStart w:id="162" w:name="_Toc8208665"/>
       <w:r>
         <w:rPr>
           <w:rFonts w:ascii="Times New Roman" w:eastAsiaTheme="majorEastAsia" w:hAnsi="Times New Roman" w:cs="Times New Roman"/>
@@ -45798,7 +45818,7 @@
         <w:lastRenderedPageBreak/>
         <w:t>Form xem chi tiết tài khoản</w:t>
       </w:r>
-      <w:bookmarkEnd w:id="166"/>
+      <w:bookmarkEnd w:id="162"/>
     </w:p>
     <w:p>
       <w:pPr>
@@ -45866,7 +45886,7 @@
           <w:szCs w:val="26"/>
         </w:rPr>
       </w:pPr>
-      <w:bookmarkStart w:id="167" w:name="_Toc499583630"/>
+      <w:bookmarkStart w:id="163" w:name="_Toc8208666"/>
       <w:r>
         <w:rPr>
           <w:rFonts w:ascii="Times New Roman" w:eastAsiaTheme="majorEastAsia" w:hAnsi="Times New Roman" w:cs="Times New Roman"/>
@@ -45876,7 +45896,7 @@
         </w:rPr>
         <w:t>Form cập nhật thông tin tài khoản</w:t>
       </w:r>
-      <w:bookmarkEnd w:id="167"/>
+      <w:bookmarkEnd w:id="163"/>
     </w:p>
     <w:p>
       <w:pPr>
@@ -45944,7 +45964,7 @@
           <w:szCs w:val="26"/>
         </w:rPr>
       </w:pPr>
-      <w:bookmarkStart w:id="168" w:name="_Toc499583631"/>
+      <w:bookmarkStart w:id="164" w:name="_Toc8208667"/>
       <w:r>
         <w:rPr>
           <w:rFonts w:ascii="Times New Roman" w:eastAsiaTheme="majorEastAsia" w:hAnsi="Times New Roman" w:cs="Times New Roman"/>
@@ -45954,7 +45974,7 @@
         </w:rPr>
         <w:t>Thông báo khóa tài khoản</w:t>
       </w:r>
-      <w:bookmarkEnd w:id="168"/>
+      <w:bookmarkEnd w:id="164"/>
     </w:p>
     <w:p>
       <w:pPr>
@@ -46041,7 +46061,7 @@
           <w:szCs w:val="26"/>
         </w:rPr>
       </w:pPr>
-      <w:bookmarkStart w:id="169" w:name="_Toc499583632"/>
+      <w:bookmarkStart w:id="165" w:name="_Toc8208668"/>
       <w:r>
         <w:rPr>
           <w:rFonts w:ascii="Times New Roman" w:eastAsiaTheme="majorEastAsia" w:hAnsi="Times New Roman" w:cs="Times New Roman"/>
@@ -46052,7 +46072,7 @@
         <w:lastRenderedPageBreak/>
         <w:t>Màn hình phân quyền tài khoản</w:t>
       </w:r>
-      <w:bookmarkEnd w:id="169"/>
+      <w:bookmarkEnd w:id="165"/>
     </w:p>
     <w:p>
       <w:pPr>
@@ -46120,7 +46140,7 @@
           <w:szCs w:val="26"/>
         </w:rPr>
       </w:pPr>
-      <w:bookmarkStart w:id="170" w:name="_Toc499583633"/>
+      <w:bookmarkStart w:id="166" w:name="_Toc8208669"/>
       <w:r>
         <w:rPr>
           <w:rFonts w:ascii="Times New Roman" w:eastAsiaTheme="majorEastAsia" w:hAnsi="Times New Roman" w:cs="Times New Roman"/>
@@ -46130,7 +46150,7 @@
         </w:rPr>
         <w:t>Màn hình quản lí thông tin khảo sát</w:t>
       </w:r>
-      <w:bookmarkEnd w:id="170"/>
+      <w:bookmarkEnd w:id="166"/>
     </w:p>
     <w:p>
       <w:pPr>
@@ -46298,7 +46318,7 @@
           <w:szCs w:val="26"/>
         </w:rPr>
       </w:pPr>
-      <w:bookmarkStart w:id="171" w:name="_Toc499583634"/>
+      <w:bookmarkStart w:id="167" w:name="_Toc8208670"/>
       <w:r>
         <w:rPr>
           <w:rFonts w:ascii="Times New Roman" w:eastAsiaTheme="majorEastAsia" w:hAnsi="Times New Roman" w:cs="Times New Roman"/>
@@ -46309,7 +46329,7 @@
         <w:lastRenderedPageBreak/>
         <w:t>Form thêm câu hỏi khảo sát</w:t>
       </w:r>
-      <w:bookmarkEnd w:id="171"/>
+      <w:bookmarkEnd w:id="167"/>
     </w:p>
     <w:p>
       <w:pPr>
@@ -46377,7 +46397,7 @@
           <w:szCs w:val="26"/>
         </w:rPr>
       </w:pPr>
-      <w:bookmarkStart w:id="172" w:name="_Toc499583635"/>
+      <w:bookmarkStart w:id="168" w:name="_Toc8208671"/>
       <w:r>
         <w:rPr>
           <w:rFonts w:ascii="Times New Roman" w:eastAsiaTheme="majorEastAsia" w:hAnsi="Times New Roman" w:cs="Times New Roman"/>
@@ -46387,7 +46407,7 @@
         </w:rPr>
         <w:t>Màn hình quản lí phản hồi</w:t>
       </w:r>
-      <w:bookmarkEnd w:id="172"/>
+      <w:bookmarkEnd w:id="168"/>
     </w:p>
     <w:p>
       <w:pPr>
@@ -46515,7 +46535,7 @@
           <w:szCs w:val="26"/>
         </w:rPr>
       </w:pPr>
-      <w:bookmarkStart w:id="173" w:name="_Toc499583636"/>
+      <w:bookmarkStart w:id="169" w:name="_Toc8208672"/>
       <w:r>
         <w:rPr>
           <w:rFonts w:ascii="Times New Roman" w:eastAsiaTheme="majorEastAsia" w:hAnsi="Times New Roman" w:cs="Times New Roman"/>
@@ -46526,7 +46546,7 @@
         <w:lastRenderedPageBreak/>
         <w:t>Form phản hồi</w:t>
       </w:r>
-      <w:bookmarkEnd w:id="173"/>
+      <w:bookmarkEnd w:id="169"/>
     </w:p>
     <w:p>
       <w:pPr>
@@ -46612,7 +46632,7 @@
           <w:szCs w:val="26"/>
         </w:rPr>
       </w:pPr>
-      <w:bookmarkStart w:id="174" w:name="_Toc499583637"/>
+      <w:bookmarkStart w:id="170" w:name="_Toc8208673"/>
       <w:r>
         <w:rPr>
           <w:rFonts w:ascii="Times New Roman" w:eastAsiaTheme="majorEastAsia" w:hAnsi="Times New Roman" w:cs="Times New Roman"/>
@@ -46623,7 +46643,7 @@
         </w:rPr>
         <w:t>HƯỚNG PHÁT TRIỂN</w:t>
       </w:r>
-      <w:bookmarkEnd w:id="174"/>
+      <w:bookmarkEnd w:id="170"/>
     </w:p>
     <w:p>
       <w:pPr>
@@ -46683,7 +46703,7 @@
 </file>
 
 <file path=word/endnotes.xml><?xml version="1.0" encoding="utf-8"?>
-<w:endnotes xmlns:wpc="http://schemas.microsoft.com/office/word/2010/wordprocessingCanvas" xmlns:cx="http://schemas.microsoft.com/office/drawing/2014/chartex" xmlns:mc="http://schemas.openxmlformats.org/markup-compatibility/2006" xmlns:o="urn:schemas-microsoft-com:office:office" xmlns:r="http://schemas.openxmlformats.org/officeDocument/2006/relationships" xmlns:m="http://schemas.openxmlformats.org/officeDocument/2006/math" xmlns:v="urn:schemas-microsoft-com:vml" xmlns:wp14="http://schemas.microsoft.com/office/word/2010/wordprocessingDrawing" xmlns:wp="http://schemas.openxmlformats.org/drawingml/2006/wordprocessingDrawing" xmlns:w10="urn:schemas-microsoft-com:office:word" xmlns:w="http://schemas.openxmlformats.org/wordprocessingml/2006/main" xmlns:w14="http://schemas.microsoft.com/office/word/2010/wordml" xmlns:w15="http://schemas.microsoft.com/office/word/2012/wordml" xmlns:w16se="http://schemas.microsoft.com/office/word/2015/wordml/symex" xmlns:wpg="http://schemas.microsoft.com/office/word/2010/wordprocessingGroup" xmlns:wpi="http://schemas.microsoft.com/office/word/2010/wordprocessingInk" xmlns:wne="http://schemas.microsoft.com/office/word/2006/wordml" xmlns:wps="http://schemas.microsoft.com/office/word/2010/wordprocessingShape" mc:Ignorable="w14 w15 w16se wp14">
+<w:endnotes xmlns:wpc="http://schemas.microsoft.com/office/word/2010/wordprocessingCanvas" xmlns:mc="http://schemas.openxmlformats.org/markup-compatibility/2006" xmlns:o="urn:schemas-microsoft-com:office:office" xmlns:r="http://schemas.openxmlformats.org/officeDocument/2006/relationships" xmlns:m="http://schemas.openxmlformats.org/officeDocument/2006/math" xmlns:v="urn:schemas-microsoft-com:vml" xmlns:wp14="http://schemas.microsoft.com/office/word/2010/wordprocessingDrawing" xmlns:wp="http://schemas.openxmlformats.org/drawingml/2006/wordprocessingDrawing" xmlns:w10="urn:schemas-microsoft-com:office:word" xmlns:w="http://schemas.openxmlformats.org/wordprocessingml/2006/main" xmlns:w14="http://schemas.microsoft.com/office/word/2010/wordml" xmlns:w15="http://schemas.microsoft.com/office/word/2012/wordml" xmlns:wpg="http://schemas.microsoft.com/office/word/2010/wordprocessingGroup" xmlns:wpi="http://schemas.microsoft.com/office/word/2010/wordprocessingInk" xmlns:wne="http://schemas.microsoft.com/office/word/2006/wordml" xmlns:wps="http://schemas.microsoft.com/office/word/2010/wordprocessingShape" mc:Ignorable="w14 w15 wp14">
   <w:endnote w:type="separator" w:id="-1">
     <w:p>
       <w:pPr>
@@ -46708,7 +46728,7 @@
 </file>
 
 <file path=word/footer1.xml><?xml version="1.0" encoding="utf-8"?>
-<w:ftr xmlns:wpc="http://schemas.microsoft.com/office/word/2010/wordprocessingCanvas" xmlns:cx="http://schemas.microsoft.com/office/drawing/2014/chartex" xmlns:mc="http://schemas.openxmlformats.org/markup-compatibility/2006" xmlns:o="urn:schemas-microsoft-com:office:office" xmlns:r="http://schemas.openxmlformats.org/officeDocument/2006/relationships" xmlns:m="http://schemas.openxmlformats.org/officeDocument/2006/math" xmlns:v="urn:schemas-microsoft-com:vml" xmlns:wp14="http://schemas.microsoft.com/office/word/2010/wordprocessingDrawing" xmlns:wp="http://schemas.openxmlformats.org/drawingml/2006/wordprocessingDrawing" xmlns:w10="urn:schemas-microsoft-com:office:word" xmlns:w="http://schemas.openxmlformats.org/wordprocessingml/2006/main" xmlns:w14="http://schemas.microsoft.com/office/word/2010/wordml" xmlns:w15="http://schemas.microsoft.com/office/word/2012/wordml" xmlns:w16se="http://schemas.microsoft.com/office/word/2015/wordml/symex" xmlns:wpg="http://schemas.microsoft.com/office/word/2010/wordprocessingGroup" xmlns:wpi="http://schemas.microsoft.com/office/word/2010/wordprocessingInk" xmlns:wne="http://schemas.microsoft.com/office/word/2006/wordml" xmlns:wps="http://schemas.microsoft.com/office/word/2010/wordprocessingShape" mc:Ignorable="w14 w15 w16se wp14">
+<w:ftr xmlns:wpc="http://schemas.microsoft.com/office/word/2010/wordprocessingCanvas" xmlns:mc="http://schemas.openxmlformats.org/markup-compatibility/2006" xmlns:o="urn:schemas-microsoft-com:office:office" xmlns:r="http://schemas.openxmlformats.org/officeDocument/2006/relationships" xmlns:m="http://schemas.openxmlformats.org/officeDocument/2006/math" xmlns:v="urn:schemas-microsoft-com:vml" xmlns:wp14="http://schemas.microsoft.com/office/word/2010/wordprocessingDrawing" xmlns:wp="http://schemas.openxmlformats.org/drawingml/2006/wordprocessingDrawing" xmlns:w10="urn:schemas-microsoft-com:office:word" xmlns:w="http://schemas.openxmlformats.org/wordprocessingml/2006/main" xmlns:w14="http://schemas.microsoft.com/office/word/2010/wordml" xmlns:w15="http://schemas.microsoft.com/office/word/2012/wordml" xmlns:wpg="http://schemas.microsoft.com/office/word/2010/wordprocessingGroup" xmlns:wpi="http://schemas.microsoft.com/office/word/2010/wordprocessingInk" xmlns:wne="http://schemas.microsoft.com/office/word/2006/wordml" xmlns:wps="http://schemas.microsoft.com/office/word/2010/wordprocessingShape" mc:Ignorable="w14 w15 wp14">
   <w:p>
     <w:pPr>
       <w:pStyle w:val="Footer"/>
@@ -46813,7 +46833,7 @@
         <w:noProof/>
         <w:color w:val="404040" w:themeColor="text1" w:themeTint="BF"/>
       </w:rPr>
-      <w:t>3</w:t>
+      <w:t>48</w:t>
     </w:r>
     <w:r>
       <w:rPr>
@@ -46839,7 +46859,7 @@
 </file>
 
 <file path=word/footnotes.xml><?xml version="1.0" encoding="utf-8"?>
-<w:footnotes xmlns:wpc="http://schemas.microsoft.com/office/word/2010/wordprocessingCanvas" xmlns:cx="http://schemas.microsoft.com/office/drawing/2014/chartex" xmlns:mc="http://schemas.openxmlformats.org/markup-compatibility/2006" xmlns:o="urn:schemas-microsoft-com:office:office" xmlns:r="http://schemas.openxmlformats.org/officeDocument/2006/relationships" xmlns:m="http://schemas.openxmlformats.org/officeDocument/2006/math" xmlns:v="urn:schemas-microsoft-com:vml" xmlns:wp14="http://schemas.microsoft.com/office/word/2010/wordprocessingDrawing" xmlns:wp="http://schemas.openxmlformats.org/drawingml/2006/wordprocessingDrawing" xmlns:w10="urn:schemas-microsoft-com:office:word" xmlns:w="http://schemas.openxmlformats.org/wordprocessingml/2006/main" xmlns:w14="http://schemas.microsoft.com/office/word/2010/wordml" xmlns:w15="http://schemas.microsoft.com/office/word/2012/wordml" xmlns:w16se="http://schemas.microsoft.com/office/word/2015/wordml/symex" xmlns:wpg="http://schemas.microsoft.com/office/word/2010/wordprocessingGroup" xmlns:wpi="http://schemas.microsoft.com/office/word/2010/wordprocessingInk" xmlns:wne="http://schemas.microsoft.com/office/word/2006/wordml" xmlns:wps="http://schemas.microsoft.com/office/word/2010/wordprocessingShape" mc:Ignorable="w14 w15 w16se wp14">
+<w:footnotes xmlns:wpc="http://schemas.microsoft.com/office/word/2010/wordprocessingCanvas" xmlns:mc="http://schemas.openxmlformats.org/markup-compatibility/2006" xmlns:o="urn:schemas-microsoft-com:office:office" xmlns:r="http://schemas.openxmlformats.org/officeDocument/2006/relationships" xmlns:m="http://schemas.openxmlformats.org/officeDocument/2006/math" xmlns:v="urn:schemas-microsoft-com:vml" xmlns:wp14="http://schemas.microsoft.com/office/word/2010/wordprocessingDrawing" xmlns:wp="http://schemas.openxmlformats.org/drawingml/2006/wordprocessingDrawing" xmlns:w10="urn:schemas-microsoft-com:office:word" xmlns:w="http://schemas.openxmlformats.org/wordprocessingml/2006/main" xmlns:w14="http://schemas.microsoft.com/office/word/2010/wordml" xmlns:w15="http://schemas.microsoft.com/office/word/2012/wordml" xmlns:wpg="http://schemas.microsoft.com/office/word/2010/wordprocessingGroup" xmlns:wpi="http://schemas.microsoft.com/office/word/2010/wordprocessingInk" xmlns:wne="http://schemas.microsoft.com/office/word/2006/wordml" xmlns:wps="http://schemas.microsoft.com/office/word/2010/wordprocessingShape" mc:Ignorable="w14 w15 wp14">
   <w:footnote w:type="separator" w:id="-1">
     <w:p>
       <w:pPr>
@@ -46864,7 +46884,7 @@
 </file>
 
 <file path=word/header1.xml><?xml version="1.0" encoding="utf-8"?>
-<w:hdr xmlns:wpc="http://schemas.microsoft.com/office/word/2010/wordprocessingCanvas" xmlns:cx="http://schemas.microsoft.com/office/drawing/2014/chartex" xmlns:mc="http://schemas.openxmlformats.org/markup-compatibility/2006" xmlns:o="urn:schemas-microsoft-com:office:office" xmlns:r="http://schemas.openxmlformats.org/officeDocument/2006/relationships" xmlns:m="http://schemas.openxmlformats.org/officeDocument/2006/math" xmlns:v="urn:schemas-microsoft-com:vml" xmlns:wp14="http://schemas.microsoft.com/office/word/2010/wordprocessingDrawing" xmlns:wp="http://schemas.openxmlformats.org/drawingml/2006/wordprocessingDrawing" xmlns:w10="urn:schemas-microsoft-com:office:word" xmlns:w="http://schemas.openxmlformats.org/wordprocessingml/2006/main" xmlns:w14="http://schemas.microsoft.com/office/word/2010/wordml" xmlns:w15="http://schemas.microsoft.com/office/word/2012/wordml" xmlns:w16se="http://schemas.microsoft.com/office/word/2015/wordml/symex" xmlns:wpg="http://schemas.microsoft.com/office/word/2010/wordprocessingGroup" xmlns:wpi="http://schemas.microsoft.com/office/word/2010/wordprocessingInk" xmlns:wne="http://schemas.microsoft.com/office/word/2006/wordml" xmlns:wps="http://schemas.microsoft.com/office/word/2010/wordprocessingShape" mc:Ignorable="w14 w15 w16se wp14">
+<w:hdr xmlns:wpc="http://schemas.microsoft.com/office/word/2010/wordprocessingCanvas" xmlns:mc="http://schemas.openxmlformats.org/markup-compatibility/2006" xmlns:o="urn:schemas-microsoft-com:office:office" xmlns:r="http://schemas.openxmlformats.org/officeDocument/2006/relationships" xmlns:m="http://schemas.openxmlformats.org/officeDocument/2006/math" xmlns:v="urn:schemas-microsoft-com:vml" xmlns:wp14="http://schemas.microsoft.com/office/word/2010/wordprocessingDrawing" xmlns:wp="http://schemas.openxmlformats.org/drawingml/2006/wordprocessingDrawing" xmlns:w10="urn:schemas-microsoft-com:office:word" xmlns:w="http://schemas.openxmlformats.org/wordprocessingml/2006/main" xmlns:w14="http://schemas.microsoft.com/office/word/2010/wordml" xmlns:w15="http://schemas.microsoft.com/office/word/2012/wordml" xmlns:wpg="http://schemas.microsoft.com/office/word/2010/wordprocessingGroup" xmlns:wpi="http://schemas.microsoft.com/office/word/2010/wordprocessingInk" xmlns:wne="http://schemas.microsoft.com/office/word/2006/wordml" xmlns:wps="http://schemas.microsoft.com/office/word/2010/wordprocessingShape" mc:Ignorable="w14 w15 wp14">
   <w:p>
     <w:pPr>
       <w:pStyle w:val="Header"/>
@@ -46963,8 +46983,8 @@
 </file>
 
 <file path=word/numbering.xml><?xml version="1.0" encoding="utf-8"?>
-<w:numbering xmlns:wpc="http://schemas.microsoft.com/office/word/2010/wordprocessingCanvas" xmlns:cx="http://schemas.microsoft.com/office/drawing/2014/chartex" xmlns:mc="http://schemas.openxmlformats.org/markup-compatibility/2006" xmlns:o="urn:schemas-microsoft-com:office:office" xmlns:r="http://schemas.openxmlformats.org/officeDocument/2006/relationships" xmlns:m="http://schemas.openxmlformats.org/officeDocument/2006/math" xmlns:v="urn:schemas-microsoft-com:vml" xmlns:wp14="http://schemas.microsoft.com/office/word/2010/wordprocessingDrawing" xmlns:wp="http://schemas.openxmlformats.org/drawingml/2006/wordprocessingDrawing" xmlns:w10="urn:schemas-microsoft-com:office:word" xmlns:w="http://schemas.openxmlformats.org/wordprocessingml/2006/main" xmlns:w14="http://schemas.microsoft.com/office/word/2010/wordml" xmlns:w15="http://schemas.microsoft.com/office/word/2012/wordml" xmlns:w16se="http://schemas.microsoft.com/office/word/2015/wordml/symex" xmlns:wpg="http://schemas.microsoft.com/office/word/2010/wordprocessingGroup" xmlns:wpi="http://schemas.microsoft.com/office/word/2010/wordprocessingInk" xmlns:wne="http://schemas.microsoft.com/office/word/2006/wordml" xmlns:wps="http://schemas.microsoft.com/office/word/2010/wordprocessingShape" mc:Ignorable="w14 w15 w16se wp14">
-  <w:abstractNum w:abstractNumId="0" w15:restartNumberingAfterBreak="0">
+<w:numbering xmlns:wpc="http://schemas.microsoft.com/office/word/2010/wordprocessingCanvas" xmlns:mc="http://schemas.openxmlformats.org/markup-compatibility/2006" xmlns:o="urn:schemas-microsoft-com:office:office" xmlns:r="http://schemas.openxmlformats.org/officeDocument/2006/relationships" xmlns:m="http://schemas.openxmlformats.org/officeDocument/2006/math" xmlns:v="urn:schemas-microsoft-com:vml" xmlns:wp14="http://schemas.microsoft.com/office/word/2010/wordprocessingDrawing" xmlns:wp="http://schemas.openxmlformats.org/drawingml/2006/wordprocessingDrawing" xmlns:w10="urn:schemas-microsoft-com:office:word" xmlns:w="http://schemas.openxmlformats.org/wordprocessingml/2006/main" xmlns:w14="http://schemas.microsoft.com/office/word/2010/wordml" xmlns:w15="http://schemas.microsoft.com/office/word/2012/wordml" xmlns:wpg="http://schemas.microsoft.com/office/word/2010/wordprocessingGroup" xmlns:wpi="http://schemas.microsoft.com/office/word/2010/wordprocessingInk" xmlns:wne="http://schemas.microsoft.com/office/word/2006/wordml" xmlns:wps="http://schemas.microsoft.com/office/word/2010/wordprocessingShape" mc:Ignorable="w14 w15 wp14">
+  <w:abstractNum w:abstractNumId="0">
     <w:nsid w:val="0DD42C32"/>
     <w:multiLevelType w:val="multilevel"/>
     <w:tmpl w:val="F22E558A"/>
@@ -47087,7 +47107,7 @@
       </w:rPr>
     </w:lvl>
   </w:abstractNum>
-  <w:abstractNum w:abstractNumId="1" w15:restartNumberingAfterBreak="0">
+  <w:abstractNum w:abstractNumId="1">
     <w:nsid w:val="29D22883"/>
     <w:multiLevelType w:val="hybridMultilevel"/>
     <w:tmpl w:val="A7E44684"/>
@@ -47176,7 +47196,7 @@
       </w:pPr>
     </w:lvl>
   </w:abstractNum>
-  <w:abstractNum w:abstractNumId="2" w15:restartNumberingAfterBreak="0">
+  <w:abstractNum w:abstractNumId="2">
     <w:nsid w:val="2A49008C"/>
     <w:multiLevelType w:val="multilevel"/>
     <w:tmpl w:val="74184F8E"/>
@@ -47308,7 +47328,7 @@
       </w:rPr>
     </w:lvl>
   </w:abstractNum>
-  <w:abstractNum w:abstractNumId="3" w15:restartNumberingAfterBreak="0">
+  <w:abstractNum w:abstractNumId="3">
     <w:nsid w:val="2D7B0284"/>
     <w:multiLevelType w:val="multilevel"/>
     <w:tmpl w:val="74FA246A"/>
@@ -47421,7 +47441,7 @@
       </w:rPr>
     </w:lvl>
   </w:abstractNum>
-  <w:abstractNum w:abstractNumId="4" w15:restartNumberingAfterBreak="0">
+  <w:abstractNum w:abstractNumId="4">
     <w:nsid w:val="31083014"/>
     <w:multiLevelType w:val="multilevel"/>
     <w:tmpl w:val="32D22358"/>
@@ -47534,7 +47554,7 @@
       </w:rPr>
     </w:lvl>
   </w:abstractNum>
-  <w:abstractNum w:abstractNumId="5" w15:restartNumberingAfterBreak="0">
+  <w:abstractNum w:abstractNumId="5">
     <w:nsid w:val="35134803"/>
     <w:multiLevelType w:val="multilevel"/>
     <w:tmpl w:val="B950E40C"/>
@@ -47657,7 +47677,7 @@
       </w:rPr>
     </w:lvl>
   </w:abstractNum>
-  <w:abstractNum w:abstractNumId="6" w15:restartNumberingAfterBreak="0">
+  <w:abstractNum w:abstractNumId="6">
     <w:nsid w:val="3B3E7436"/>
     <w:multiLevelType w:val="multilevel"/>
     <w:tmpl w:val="24A8977E"/>
@@ -47777,7 +47797,7 @@
       </w:rPr>
     </w:lvl>
   </w:abstractNum>
-  <w:abstractNum w:abstractNumId="7" w15:restartNumberingAfterBreak="0">
+  <w:abstractNum w:abstractNumId="7">
     <w:nsid w:val="51DD3F8B"/>
     <w:multiLevelType w:val="hybridMultilevel"/>
     <w:tmpl w:val="D9DEDBF8"/>
@@ -47889,7 +47909,7 @@
       </w:rPr>
     </w:lvl>
   </w:abstractNum>
-  <w:abstractNum w:abstractNumId="8" w15:restartNumberingAfterBreak="0">
+  <w:abstractNum w:abstractNumId="8">
     <w:nsid w:val="5B5633F4"/>
     <w:multiLevelType w:val="hybridMultilevel"/>
     <w:tmpl w:val="90A0F596"/>
@@ -48001,7 +48021,7 @@
       </w:rPr>
     </w:lvl>
   </w:abstractNum>
-  <w:abstractNum w:abstractNumId="9" w15:restartNumberingAfterBreak="0">
+  <w:abstractNum w:abstractNumId="9">
     <w:nsid w:val="5EA70764"/>
     <w:multiLevelType w:val="hybridMultilevel"/>
     <w:tmpl w:val="8DB0386A"/>
@@ -48114,7 +48134,7 @@
       </w:rPr>
     </w:lvl>
   </w:abstractNum>
-  <w:abstractNum w:abstractNumId="10" w15:restartNumberingAfterBreak="0">
+  <w:abstractNum w:abstractNumId="10">
     <w:nsid w:val="66B04E10"/>
     <w:multiLevelType w:val="multilevel"/>
     <w:tmpl w:val="0712B324"/>
@@ -48227,7 +48247,7 @@
       </w:rPr>
     </w:lvl>
   </w:abstractNum>
-  <w:abstractNum w:abstractNumId="11" w15:restartNumberingAfterBreak="0">
+  <w:abstractNum w:abstractNumId="11">
     <w:nsid w:val="69BE64C7"/>
     <w:multiLevelType w:val="hybridMultilevel"/>
     <w:tmpl w:val="5E4E404C"/>
@@ -48340,7 +48360,7 @@
       </w:rPr>
     </w:lvl>
   </w:abstractNum>
-  <w:abstractNum w:abstractNumId="12" w15:restartNumberingAfterBreak="0">
+  <w:abstractNum w:abstractNumId="12">
     <w:nsid w:val="70222ADF"/>
     <w:multiLevelType w:val="multilevel"/>
     <w:tmpl w:val="472CBD88"/>
@@ -48435,7 +48455,7 @@
       </w:pPr>
     </w:lvl>
   </w:abstractNum>
-  <w:abstractNum w:abstractNumId="13" w15:restartNumberingAfterBreak="0">
+  <w:abstractNum w:abstractNumId="13">
     <w:nsid w:val="787020D0"/>
     <w:multiLevelType w:val="multilevel"/>
     <w:tmpl w:val="073A7CAA"/>
@@ -48631,7 +48651,7 @@
 </file>
 
 <file path=word/styles.xml><?xml version="1.0" encoding="utf-8"?>
-<w:styles xmlns:mc="http://schemas.openxmlformats.org/markup-compatibility/2006" xmlns:r="http://schemas.openxmlformats.org/officeDocument/2006/relationships" xmlns:w="http://schemas.openxmlformats.org/wordprocessingml/2006/main" xmlns:w14="http://schemas.microsoft.com/office/word/2010/wordml" xmlns:w15="http://schemas.microsoft.com/office/word/2012/wordml" xmlns:w16se="http://schemas.microsoft.com/office/word/2015/wordml/symex" mc:Ignorable="w14 w15 w16se">
+<w:styles xmlns:mc="http://schemas.openxmlformats.org/markup-compatibility/2006" xmlns:r="http://schemas.openxmlformats.org/officeDocument/2006/relationships" xmlns:w="http://schemas.openxmlformats.org/wordprocessingml/2006/main" xmlns:w14="http://schemas.microsoft.com/office/word/2010/wordml" xmlns:w15="http://schemas.microsoft.com/office/word/2012/wordml" mc:Ignorable="w14 w15">
   <w:docDefaults>
     <w:rPrDefault>
       <w:rPr>
@@ -49559,7 +49579,7 @@
 </file>
 
 <file path=word/glossary/document.xml><?xml version="1.0" encoding="utf-8"?>
-<w:glossaryDocument xmlns:wpc="http://schemas.microsoft.com/office/word/2010/wordprocessingCanvas" xmlns:cx="http://schemas.microsoft.com/office/drawing/2014/chartex" xmlns:mc="http://schemas.openxmlformats.org/markup-compatibility/2006" xmlns:o="urn:schemas-microsoft-com:office:office" xmlns:r="http://schemas.openxmlformats.org/officeDocument/2006/relationships" xmlns:m="http://schemas.openxmlformats.org/officeDocument/2006/math" xmlns:v="urn:schemas-microsoft-com:vml" xmlns:wp14="http://schemas.microsoft.com/office/word/2010/wordprocessingDrawing" xmlns:wp="http://schemas.openxmlformats.org/drawingml/2006/wordprocessingDrawing" xmlns:w10="urn:schemas-microsoft-com:office:word" xmlns:w="http://schemas.openxmlformats.org/wordprocessingml/2006/main" xmlns:w14="http://schemas.microsoft.com/office/word/2010/wordml" xmlns:w15="http://schemas.microsoft.com/office/word/2012/wordml" xmlns:w16se="http://schemas.microsoft.com/office/word/2015/wordml/symex" xmlns:wpg="http://schemas.microsoft.com/office/word/2010/wordprocessingGroup" xmlns:wpi="http://schemas.microsoft.com/office/word/2010/wordprocessingInk" xmlns:wne="http://schemas.microsoft.com/office/word/2006/wordml" xmlns:wps="http://schemas.microsoft.com/office/word/2010/wordprocessingShape" mc:Ignorable="w14 w15 w16se wp14">
+<w:glossaryDocument xmlns:wpc="http://schemas.microsoft.com/office/word/2010/wordprocessingCanvas" xmlns:mc="http://schemas.openxmlformats.org/markup-compatibility/2006" xmlns:o="urn:schemas-microsoft-com:office:office" xmlns:r="http://schemas.openxmlformats.org/officeDocument/2006/relationships" xmlns:m="http://schemas.openxmlformats.org/officeDocument/2006/math" xmlns:v="urn:schemas-microsoft-com:vml" xmlns:wp14="http://schemas.microsoft.com/office/word/2010/wordprocessingDrawing" xmlns:wp="http://schemas.openxmlformats.org/drawingml/2006/wordprocessingDrawing" xmlns:w10="urn:schemas-microsoft-com:office:word" xmlns:w="http://schemas.openxmlformats.org/wordprocessingml/2006/main" xmlns:w14="http://schemas.microsoft.com/office/word/2010/wordml" xmlns:w15="http://schemas.microsoft.com/office/word/2012/wordml" xmlns:wpg="http://schemas.microsoft.com/office/word/2010/wordprocessingGroup" xmlns:wpi="http://schemas.microsoft.com/office/word/2010/wordprocessingInk" xmlns:wne="http://schemas.microsoft.com/office/word/2006/wordml" xmlns:wps="http://schemas.microsoft.com/office/word/2010/wordprocessingShape" mc:Ignorable="w14 w15 wp14">
   <w:docParts>
     <w:docPart>
       <w:docPartPr>
@@ -49595,16 +49615,16 @@
 </file>
 
 <file path=word/glossary/fontTable.xml><?xml version="1.0" encoding="utf-8"?>
-<w:fonts xmlns:mc="http://schemas.openxmlformats.org/markup-compatibility/2006" xmlns:r="http://schemas.openxmlformats.org/officeDocument/2006/relationships" xmlns:w="http://schemas.openxmlformats.org/wordprocessingml/2006/main" xmlns:w14="http://schemas.microsoft.com/office/word/2010/wordml" xmlns:w15="http://schemas.microsoft.com/office/word/2012/wordml" xmlns:w16se="http://schemas.microsoft.com/office/word/2015/wordml/symex" mc:Ignorable="w14 w15 w16se">
+<w:fonts xmlns:mc="http://schemas.openxmlformats.org/markup-compatibility/2006" xmlns:r="http://schemas.openxmlformats.org/officeDocument/2006/relationships" xmlns:w="http://schemas.openxmlformats.org/wordprocessingml/2006/main" xmlns:w14="http://schemas.microsoft.com/office/word/2010/wordml" xmlns:w15="http://schemas.microsoft.com/office/word/2012/wordml" mc:Ignorable="w14 w15">
   <w:font w:name="Times New Roman">
     <w:panose1 w:val="02020603050405020304"/>
     <w:charset w:val="00"/>
     <w:family w:val="roman"/>
     <w:pitch w:val="variable"/>
-    <w:sig w:usb0="E0002EFF" w:usb1="C000785B" w:usb2="00000009" w:usb3="00000000" w:csb0="000001FF" w:csb1="00000000"/>
+    <w:sig w:usb0="E0002EFF" w:usb1="C0007843" w:usb2="00000009" w:usb3="00000000" w:csb0="000001FF" w:csb1="00000000"/>
   </w:font>
   <w:font w:name="Times">
-    <w:panose1 w:val="02020603050405020304"/>
+    <w:panose1 w:val="020B0500000000000000"/>
     <w:charset w:val="00"/>
     <w:family w:val="roman"/>
     <w:pitch w:val="variable"/>
@@ -49615,14 +49635,14 @@
     <w:charset w:val="00"/>
     <w:family w:val="swiss"/>
     <w:pitch w:val="variable"/>
-    <w:sig w:usb0="E0002AFF" w:usb1="C000247B" w:usb2="00000009" w:usb3="00000000" w:csb0="000001FF" w:csb1="00000000"/>
+    <w:sig w:usb0="E00002FF" w:usb1="4000ACFF" w:usb2="00000001" w:usb3="00000000" w:csb0="0000019F" w:csb1="00000000"/>
   </w:font>
   <w:font w:name="Courier New">
     <w:panose1 w:val="02070309020205020404"/>
     <w:charset w:val="00"/>
     <w:family w:val="modern"/>
     <w:pitch w:val="fixed"/>
-    <w:sig w:usb0="E0002EFF" w:usb1="C0007843" w:usb2="00000009" w:usb3="00000000" w:csb0="000001FF" w:csb1="00000000"/>
+    <w:sig w:usb0="E0002AFF" w:usb1="C0007843" w:usb2="00000009" w:usb3="00000000" w:csb0="000001FF" w:csb1="00000000"/>
   </w:font>
   <w:font w:name="Wingdings">
     <w:panose1 w:val="05000000000000000000"/>
@@ -49660,10 +49680,11 @@
   </w:font>
   <w:font w:name=".VnArial">
     <w:altName w:val="Courier New"/>
+    <w:panose1 w:val="020B7200000000000000"/>
     <w:charset w:val="00"/>
     <w:family w:val="swiss"/>
     <w:pitch w:val="variable"/>
-    <w:sig w:usb0="00000001" w:usb1="00000000" w:usb2="00000000" w:usb3="00000000" w:csb0="00000003" w:csb1="00000000"/>
+    <w:sig w:usb0="00000005" w:usb1="00000000" w:usb2="00000000" w:usb3="00000000" w:csb0="00000013" w:csb1="00000000"/>
   </w:font>
   <w:font w:name="+mj-ea">
     <w:altName w:val="Times New Roman"/>
@@ -49675,6 +49696,7 @@
   </w:font>
   <w:font w:name=".VnTifani Heavy">
     <w:altName w:val="Courier New"/>
+    <w:panose1 w:val="020B7200000000000000"/>
     <w:charset w:val="00"/>
     <w:family w:val="swiss"/>
     <w:pitch w:val="variable"/>
@@ -49685,13 +49707,13 @@
     <w:charset w:val="00"/>
     <w:family w:val="swiss"/>
     <w:pitch w:val="variable"/>
-    <w:sig w:usb0="E0002AFF" w:usb1="C000247B" w:usb2="00000009" w:usb3="00000000" w:csb0="000001FF" w:csb1="00000000"/>
+    <w:sig w:usb0="A00002EF" w:usb1="4000207B" w:usb2="00000000" w:usb3="00000000" w:csb0="0000019F" w:csb1="00000000"/>
   </w:font>
 </w:fonts>
 </file>
 
 <file path=word/glossary/settings.xml><?xml version="1.0" encoding="utf-8"?>
-<w:settings xmlns:mc="http://schemas.openxmlformats.org/markup-compatibility/2006" xmlns:o="urn:schemas-microsoft-com:office:office" xmlns:r="http://schemas.openxmlformats.org/officeDocument/2006/relationships" xmlns:m="http://schemas.openxmlformats.org/officeDocument/2006/math" xmlns:v="urn:schemas-microsoft-com:vml" xmlns:w10="urn:schemas-microsoft-com:office:word" xmlns:w="http://schemas.openxmlformats.org/wordprocessingml/2006/main" xmlns:w14="http://schemas.microsoft.com/office/word/2010/wordml" xmlns:w15="http://schemas.microsoft.com/office/word/2012/wordml" xmlns:w16se="http://schemas.microsoft.com/office/word/2015/wordml/symex" xmlns:sl="http://schemas.openxmlformats.org/schemaLibrary/2006/main" mc:Ignorable="w14 w15 w16se">
+<w:settings xmlns:mc="http://schemas.openxmlformats.org/markup-compatibility/2006" xmlns:o="urn:schemas-microsoft-com:office:office" xmlns:r="http://schemas.openxmlformats.org/officeDocument/2006/relationships" xmlns:m="http://schemas.openxmlformats.org/officeDocument/2006/math" xmlns:v="urn:schemas-microsoft-com:vml" xmlns:w10="urn:schemas-microsoft-com:office:word" xmlns:w="http://schemas.openxmlformats.org/wordprocessingml/2006/main" xmlns:w14="http://schemas.microsoft.com/office/word/2010/wordml" xmlns:w15="http://schemas.microsoft.com/office/word/2012/wordml" xmlns:sl="http://schemas.openxmlformats.org/schemaLibrary/2006/main" mc:Ignorable="w14 w15">
   <w:view w:val="normal"/>
   <w:defaultTabStop w:val="720"/>
   <w:characterSpacingControl w:val="doNotCompress"/>
@@ -49711,6 +49733,7 @@
     <w:rsid w:val="0028513F"/>
     <w:rsid w:val="003A42E1"/>
     <w:rsid w:val="003B0480"/>
+    <w:rsid w:val="00404233"/>
     <w:rsid w:val="0064190B"/>
     <w:rsid w:val="00B841C3"/>
     <w:rsid w:val="00DA6CBE"/>
@@ -49738,7 +49761,7 @@
 </file>
 
 <file path=word/glossary/styles.xml><?xml version="1.0" encoding="utf-8"?>
-<w:styles xmlns:mc="http://schemas.openxmlformats.org/markup-compatibility/2006" xmlns:r="http://schemas.openxmlformats.org/officeDocument/2006/relationships" xmlns:w="http://schemas.openxmlformats.org/wordprocessingml/2006/main" xmlns:w14="http://schemas.microsoft.com/office/word/2010/wordml" xmlns:w15="http://schemas.microsoft.com/office/word/2012/wordml" xmlns:w16se="http://schemas.microsoft.com/office/word/2015/wordml/symex" mc:Ignorable="w14 w15 w16se">
+<w:styles xmlns:mc="http://schemas.openxmlformats.org/markup-compatibility/2006" xmlns:r="http://schemas.openxmlformats.org/officeDocument/2006/relationships" xmlns:w="http://schemas.openxmlformats.org/wordprocessingml/2006/main" xmlns:w14="http://schemas.microsoft.com/office/word/2010/wordml" xmlns:w15="http://schemas.microsoft.com/office/word/2012/wordml" mc:Ignorable="w14 w15">
   <w:docDefaults>
     <w:rPrDefault>
       <w:rPr>
@@ -50258,7 +50281,7 @@
 </file>
 
 <file path=word/glossary/webSettings.xml><?xml version="1.0" encoding="utf-8"?>
-<w:webSettings xmlns:mc="http://schemas.openxmlformats.org/markup-compatibility/2006" xmlns:r="http://schemas.openxmlformats.org/officeDocument/2006/relationships" xmlns:w="http://schemas.openxmlformats.org/wordprocessingml/2006/main" xmlns:w14="http://schemas.microsoft.com/office/word/2010/wordml" xmlns:w15="http://schemas.microsoft.com/office/word/2012/wordml" xmlns:w16se="http://schemas.microsoft.com/office/word/2015/wordml/symex" mc:Ignorable="w14 w15 w16se">
+<w:webSettings xmlns:mc="http://schemas.openxmlformats.org/markup-compatibility/2006" xmlns:r="http://schemas.openxmlformats.org/officeDocument/2006/relationships" xmlns:w="http://schemas.openxmlformats.org/wordprocessingml/2006/main" xmlns:w14="http://schemas.microsoft.com/office/word/2010/wordml" xmlns:w15="http://schemas.microsoft.com/office/word/2012/wordml" mc:Ignorable="w14 w15">
   <w:optimizeForBrowser/>
   <w:allowPNG/>
 </w:webSettings>
@@ -50554,7 +50577,7 @@
 </file>
 
 <file path=customXml/itemProps1.xml><?xml version="1.0" encoding="utf-8"?>
-<ds:datastoreItem xmlns:ds="http://schemas.openxmlformats.org/officeDocument/2006/customXml" ds:itemID="{7427DA43-9E14-463D-9167-66E99FEDCE4A}">
+<ds:datastoreItem xmlns:ds="http://schemas.openxmlformats.org/officeDocument/2006/customXml" ds:itemID="{01AB1DEE-5FAF-46FB-BF17-89404824AFD9}">
   <ds:schemaRefs>
     <ds:schemaRef ds:uri="http://schemas.openxmlformats.org/officeDocument/2006/bibliography"/>
   </ds:schemaRefs>

</xml_diff>